<commit_message>
<Finish normalisation. >need double check.
</commit_message>
<xml_diff>
--- a/assignment_2.docx
+++ b/assignment_2.docx
@@ -382,7 +382,7 @@
         <mc:AlternateContent>
           <mc:Choice Requires="wps">
             <w:drawing>
-              <wp:anchor distT="0" distB="0" distL="114300" distR="114300" simplePos="0" relativeHeight="251682816" behindDoc="0" locked="0" layoutInCell="1" allowOverlap="1" wp14:anchorId="49890F9E" wp14:editId="127ED1E4">
+              <wp:anchor distT="0" distB="0" distL="114300" distR="114300" simplePos="0" relativeHeight="251682816" behindDoc="0" locked="0" layoutInCell="1" allowOverlap="1" wp14:anchorId="49890F9E" wp14:editId="35783F2F">
                 <wp:simplePos x="0" y="0"/>
                 <wp:positionH relativeFrom="column">
                   <wp:posOffset>1310215</wp:posOffset>
@@ -442,79 +442,20 @@
           </mc:Choice>
           <mc:Fallback>
             <w:pict>
-              <v:shape w14:anchorId="5B8B5763" id="Elbow Connector 34" o:spid="_x0000_s1026" type="#_x0000_t34" style="position:absolute;margin-left:103.15pt;margin-top:23pt;width:54pt;height:305.8pt;rotation:-90;flip:y;z-index:251682816;visibility:visible;mso-wrap-style:square;mso-width-percent:0;mso-height-percent:0;mso-wrap-distance-left:9pt;mso-wrap-distance-top:0;mso-wrap-distance-right:9pt;mso-wrap-distance-bottom:0;mso-position-horizontal:absolute;mso-position-horizontal-relative:text;mso-position-vertical:absolute;mso-position-vertical-relative:text;mso-width-percent:0;mso-height-percent:0;mso-width-relative:margin;mso-height-relative:margin" o:gfxdata="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" adj="14524" strokecolor="#5b9bd5 [3204]" strokeweight=".5pt">
+              <v:shapetype w14:anchorId="627C531B" id="_x0000_t34" coordsize="21600,21600" o:spt="34" o:oned="t" adj="10800" path="m0,0l@0,0@0,21600,21600,21600e" filled="f">
+                <v:stroke joinstyle="miter"/>
+                <v:formulas>
+                  <v:f eqn="val #0"/>
+                </v:formulas>
+                <v:path arrowok="t" fillok="f" o:connecttype="none"/>
+                <v:handles>
+                  <v:h position="#0,center"/>
+                </v:handles>
+                <o:lock v:ext="edit" shapetype="t"/>
+              </v:shapetype>
+              <v:shape id="Elbow Connector 34" o:spid="_x0000_s1026" type="#_x0000_t34" style="position:absolute;margin-left:103.15pt;margin-top:23pt;width:54pt;height:305.8pt;rotation:-90;flip:y;z-index:251682816;visibility:visible;mso-wrap-style:square;mso-width-percent:0;mso-height-percent:0;mso-wrap-distance-left:9pt;mso-wrap-distance-top:0;mso-wrap-distance-right:9pt;mso-wrap-distance-bottom:0;mso-position-horizontal:absolute;mso-position-horizontal-relative:text;mso-position-vertical:absolute;mso-position-vertical-relative:text;mso-width-percent:0;mso-height-percent:0;mso-width-relative:margin;mso-height-relative:margin" o:gfxdata="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" adj="14524" strokecolor="#5b9bd5 [3204]" strokeweight=".5pt">
                 <v:stroke endarrow="block"/>
               </v:shape>
-            </w:pict>
-          </mc:Fallback>
-        </mc:AlternateContent>
-      </w:r>
-      <w:r>
-        <w:rPr>
-          <w:noProof/>
-          <w:lang w:eastAsia="zh-CN"/>
-        </w:rPr>
-        <mc:AlternateContent>
-          <mc:Choice Requires="wps">
-            <w:drawing>
-              <wp:anchor distT="0" distB="0" distL="114300" distR="114300" simplePos="0" relativeHeight="251677696" behindDoc="0" locked="0" layoutInCell="1" allowOverlap="1" wp14:anchorId="539D1CA4" wp14:editId="4AF92E1A">
-                <wp:simplePos x="0" y="0"/>
-                <wp:positionH relativeFrom="column">
-                  <wp:posOffset>3023447</wp:posOffset>
-                </wp:positionH>
-                <wp:positionV relativeFrom="paragraph">
-                  <wp:posOffset>58843</wp:posOffset>
-                </wp:positionV>
-                <wp:extent cx="917575" cy="5718598"/>
-                <wp:effectExtent l="12700" t="0" r="34925" b="34925"/>
-                <wp:wrapNone/>
-                <wp:docPr id="27" name="Elbow Connector 27"/>
-                <wp:cNvGraphicFramePr/>
-                <a:graphic xmlns:a="http://schemas.openxmlformats.org/drawingml/2006/main">
-                  <a:graphicData uri="http://schemas.microsoft.com/office/word/2010/wordprocessingShape">
-                    <wps:wsp>
-                      <wps:cNvCnPr/>
-                      <wps:spPr>
-                        <a:xfrm rot="16200000">
-                          <a:off x="0" y="0"/>
-                          <a:ext cx="917575" cy="5718598"/>
-                        </a:xfrm>
-                        <a:prstGeom prst="bentConnector3">
-                          <a:avLst>
-                            <a:gd name="adj1" fmla="val 26010"/>
-                          </a:avLst>
-                        </a:prstGeom>
-                      </wps:spPr>
-                      <wps:style>
-                        <a:lnRef idx="1">
-                          <a:schemeClr val="accent1"/>
-                        </a:lnRef>
-                        <a:fillRef idx="0">
-                          <a:schemeClr val="accent1"/>
-                        </a:fillRef>
-                        <a:effectRef idx="0">
-                          <a:schemeClr val="accent1"/>
-                        </a:effectRef>
-                        <a:fontRef idx="minor">
-                          <a:schemeClr val="tx1"/>
-                        </a:fontRef>
-                      </wps:style>
-                      <wps:bodyPr/>
-                    </wps:wsp>
-                  </a:graphicData>
-                </a:graphic>
-                <wp14:sizeRelH relativeFrom="margin">
-                  <wp14:pctWidth>0</wp14:pctWidth>
-                </wp14:sizeRelH>
-                <wp14:sizeRelV relativeFrom="margin">
-                  <wp14:pctHeight>0</wp14:pctHeight>
-                </wp14:sizeRelV>
-              </wp:anchor>
-            </w:drawing>
-          </mc:Choice>
-          <mc:Fallback>
-            <w:pict>
-              <v:shape w14:anchorId="05C4C986" id="Elbow Connector 27" o:spid="_x0000_s1026" type="#_x0000_t34" style="position:absolute;margin-left:238.05pt;margin-top:4.65pt;width:72.25pt;height:450.3pt;rotation:-90;z-index:251677696;visibility:visible;mso-wrap-style:square;mso-width-percent:0;mso-height-percent:0;mso-wrap-distance-left:9pt;mso-wrap-distance-top:0;mso-wrap-distance-right:9pt;mso-wrap-distance-bottom:0;mso-position-horizontal:absolute;mso-position-horizontal-relative:text;mso-position-vertical:absolute;mso-position-vertical-relative:text;mso-width-percent:0;mso-height-percent:0;mso-width-relative:margin;mso-height-relative:margin" o:gfxdata="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" adj="5618" strokecolor="#5b9bd5 [3204]" strokeweight=".5pt"/>
             </w:pict>
           </mc:Fallback>
         </mc:AlternateContent>
@@ -719,6 +660,7 @@
         </w:tc>
       </w:tr>
     </w:tbl>
+    <w:p/>
     <w:p>
       <w:r>
         <w:rPr>
@@ -728,36 +670,33 @@
         <mc:AlternateContent>
           <mc:Choice Requires="wps">
             <w:drawing>
-              <wp:anchor distT="0" distB="0" distL="114300" distR="114300" simplePos="0" relativeHeight="251683840" behindDoc="0" locked="0" layoutInCell="1" allowOverlap="1" wp14:anchorId="1C0A838E" wp14:editId="607DA9F9">
+              <wp:anchor distT="0" distB="0" distL="114300" distR="114300" simplePos="0" relativeHeight="251677696" behindDoc="0" locked="0" layoutInCell="1" allowOverlap="1" wp14:anchorId="539D1CA4" wp14:editId="02F927A9">
                 <wp:simplePos x="0" y="0"/>
                 <wp:positionH relativeFrom="column">
-                  <wp:posOffset>-2576618</wp:posOffset>
+                  <wp:posOffset>2968201</wp:posOffset>
                 </wp:positionH>
                 <wp:positionV relativeFrom="paragraph">
-                  <wp:posOffset>266488</wp:posOffset>
+                  <wp:posOffset>52705</wp:posOffset>
                 </wp:positionV>
-                <wp:extent cx="5030470" cy="1145963"/>
-                <wp:effectExtent l="12065" t="38735" r="61595" b="36195"/>
+                <wp:extent cx="1027006" cy="5717539"/>
+                <wp:effectExtent l="0" t="8255" r="57150" b="6350"/>
                 <wp:wrapNone/>
-                <wp:docPr id="35" name="Elbow Connector 35"/>
+                <wp:docPr id="27" name="Elbow Connector 27"/>
                 <wp:cNvGraphicFramePr/>
                 <a:graphic xmlns:a="http://schemas.openxmlformats.org/drawingml/2006/main">
                   <a:graphicData uri="http://schemas.microsoft.com/office/word/2010/wordprocessingShape">
                     <wps:wsp>
                       <wps:cNvCnPr/>
                       <wps:spPr>
-                        <a:xfrm rot="5400000" flipH="1" flipV="1">
+                        <a:xfrm rot="16200000">
                           <a:off x="0" y="0"/>
-                          <a:ext cx="5030470" cy="1145963"/>
+                          <a:ext cx="1027006" cy="5717539"/>
                         </a:xfrm>
                         <a:prstGeom prst="bentConnector3">
                           <a:avLst>
-                            <a:gd name="adj1" fmla="val 96759"/>
+                            <a:gd name="adj1" fmla="val 26010"/>
                           </a:avLst>
                         </a:prstGeom>
-                        <a:ln>
-                          <a:tailEnd type="triangle"/>
-                        </a:ln>
                       </wps:spPr>
                       <wps:style>
                         <a:lnRef idx="1">
@@ -788,15 +727,86 @@
           </mc:Choice>
           <mc:Fallback>
             <w:pict>
-              <v:shape w14:anchorId="3DBF719B" id="Elbow Connector 35" o:spid="_x0000_s1026" type="#_x0000_t34" style="position:absolute;margin-left:-202.9pt;margin-top:21pt;width:396.1pt;height:90.25pt;rotation:90;flip:x y;z-index:251683840;visibility:visible;mso-wrap-style:square;mso-width-percent:0;mso-height-percent:0;mso-wrap-distance-left:9pt;mso-wrap-distance-top:0;mso-wrap-distance-right:9pt;mso-wrap-distance-bottom:0;mso-position-horizontal:absolute;mso-position-horizontal-relative:text;mso-position-vertical:absolute;mso-position-vertical-relative:text;mso-width-percent:0;mso-height-percent:0;mso-width-relative:margin;mso-height-relative:margin" o:gfxdata="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" adj="20900" strokecolor="#5b9bd5 [3204]" strokeweight=".5pt">
+              <v:shape w14:anchorId="66EDF883" id="Elbow Connector 27" o:spid="_x0000_s1026" type="#_x0000_t34" style="position:absolute;margin-left:233.7pt;margin-top:4.15pt;width:80.85pt;height:450.2pt;rotation:-90;z-index:251677696;visibility:visible;mso-wrap-style:square;mso-width-percent:0;mso-height-percent:0;mso-wrap-distance-left:9pt;mso-wrap-distance-top:0;mso-wrap-distance-right:9pt;mso-wrap-distance-bottom:0;mso-position-horizontal:absolute;mso-position-horizontal-relative:text;mso-position-vertical:absolute;mso-position-vertical-relative:text;mso-width-percent:0;mso-height-percent:0;mso-width-relative:margin;mso-height-relative:margin" o:gfxdata="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" adj="5618" strokecolor="#5b9bd5 [3204]" strokeweight=".5pt"/>
+            </w:pict>
+          </mc:Fallback>
+        </mc:AlternateContent>
+      </w:r>
+      <w:r>
+        <w:rPr>
+          <w:noProof/>
+          <w:lang w:eastAsia="zh-CN"/>
+        </w:rPr>
+        <mc:AlternateContent>
+          <mc:Choice Requires="wps">
+            <w:drawing>
+              <wp:anchor distT="0" distB="0" distL="114300" distR="114300" simplePos="0" relativeHeight="251683840" behindDoc="0" locked="0" layoutInCell="1" allowOverlap="1" wp14:anchorId="1C0A838E" wp14:editId="69A40D8B">
+                <wp:simplePos x="0" y="0"/>
+                <wp:positionH relativeFrom="column">
+                  <wp:posOffset>-2804266</wp:posOffset>
+                </wp:positionH>
+                <wp:positionV relativeFrom="paragraph">
+                  <wp:posOffset>338560</wp:posOffset>
+                </wp:positionV>
+                <wp:extent cx="5488306" cy="1148504"/>
+                <wp:effectExtent l="11113" t="39687" r="60007" b="34608"/>
+                <wp:wrapNone/>
+                <wp:docPr id="35" name="Elbow Connector 35"/>
+                <wp:cNvGraphicFramePr/>
+                <a:graphic xmlns:a="http://schemas.openxmlformats.org/drawingml/2006/main">
+                  <a:graphicData uri="http://schemas.microsoft.com/office/word/2010/wordprocessingShape">
+                    <wps:wsp>
+                      <wps:cNvCnPr/>
+                      <wps:spPr>
+                        <a:xfrm rot="5400000" flipH="1" flipV="1">
+                          <a:off x="0" y="0"/>
+                          <a:ext cx="5488306" cy="1148504"/>
+                        </a:xfrm>
+                        <a:prstGeom prst="bentConnector3">
+                          <a:avLst>
+                            <a:gd name="adj1" fmla="val 96759"/>
+                          </a:avLst>
+                        </a:prstGeom>
+                        <a:ln>
+                          <a:tailEnd type="triangle"/>
+                        </a:ln>
+                      </wps:spPr>
+                      <wps:style>
+                        <a:lnRef idx="1">
+                          <a:schemeClr val="accent1"/>
+                        </a:lnRef>
+                        <a:fillRef idx="0">
+                          <a:schemeClr val="accent1"/>
+                        </a:fillRef>
+                        <a:effectRef idx="0">
+                          <a:schemeClr val="accent1"/>
+                        </a:effectRef>
+                        <a:fontRef idx="minor">
+                          <a:schemeClr val="tx1"/>
+                        </a:fontRef>
+                      </wps:style>
+                      <wps:bodyPr/>
+                    </wps:wsp>
+                  </a:graphicData>
+                </a:graphic>
+                <wp14:sizeRelH relativeFrom="margin">
+                  <wp14:pctWidth>0</wp14:pctWidth>
+                </wp14:sizeRelH>
+                <wp14:sizeRelV relativeFrom="margin">
+                  <wp14:pctHeight>0</wp14:pctHeight>
+                </wp14:sizeRelV>
+              </wp:anchor>
+            </w:drawing>
+          </mc:Choice>
+          <mc:Fallback>
+            <w:pict>
+              <v:shape w14:anchorId="51430961" id="Elbow Connector 35" o:spid="_x0000_s1026" type="#_x0000_t34" style="position:absolute;margin-left:-220.8pt;margin-top:26.65pt;width:432.15pt;height:90.45pt;rotation:90;flip:x y;z-index:251683840;visibility:visible;mso-wrap-style:square;mso-width-percent:0;mso-height-percent:0;mso-wrap-distance-left:9pt;mso-wrap-distance-top:0;mso-wrap-distance-right:9pt;mso-wrap-distance-bottom:0;mso-position-horizontal:absolute;mso-position-horizontal-relative:text;mso-position-vertical:absolute;mso-position-vertical-relative:text;mso-width-percent:0;mso-height-percent:0;mso-width-relative:margin;mso-height-relative:margin" o:gfxdata="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" adj="20900" strokecolor="#5b9bd5 [3204]" strokeweight=".5pt">
                 <v:stroke endarrow="block"/>
               </v:shape>
             </w:pict>
           </mc:Fallback>
         </mc:AlternateContent>
       </w:r>
-    </w:p>
-    <w:p>
       <w:r>
         <w:rPr>
           <w:noProof/>
@@ -873,87 +883,7 @@
         </mc:AlternateContent>
       </w:r>
     </w:p>
-    <w:p>
-      <w:r>
-        <w:rPr>
-          <w:noProof/>
-          <w:lang w:eastAsia="zh-CN"/>
-        </w:rPr>
-        <mc:AlternateContent>
-          <mc:Choice Requires="wps">
-            <w:drawing>
-              <wp:anchor distT="0" distB="0" distL="114300" distR="114300" simplePos="0" relativeHeight="251676672" behindDoc="0" locked="0" layoutInCell="1" allowOverlap="1" wp14:anchorId="122B02A5" wp14:editId="5F7C8E7E">
-                <wp:simplePos x="0" y="0"/>
-                <wp:positionH relativeFrom="column">
-                  <wp:posOffset>1481137</wp:posOffset>
-                </wp:positionH>
-                <wp:positionV relativeFrom="paragraph">
-                  <wp:posOffset>14288</wp:posOffset>
-                </wp:positionV>
-                <wp:extent cx="803064" cy="4576868"/>
-                <wp:effectExtent l="0" t="7303" r="53658" b="28257"/>
-                <wp:wrapNone/>
-                <wp:docPr id="26" name="Elbow Connector 26"/>
-                <wp:cNvGraphicFramePr/>
-                <a:graphic xmlns:a="http://schemas.openxmlformats.org/drawingml/2006/main">
-                  <a:graphicData uri="http://schemas.microsoft.com/office/word/2010/wordprocessingShape">
-                    <wps:wsp>
-                      <wps:cNvCnPr/>
-                      <wps:spPr>
-                        <a:xfrm rot="16200000" flipV="1">
-                          <a:off x="0" y="0"/>
-                          <a:ext cx="803064" cy="4576868"/>
-                        </a:xfrm>
-                        <a:prstGeom prst="bentConnector3">
-                          <a:avLst/>
-                        </a:prstGeom>
-                      </wps:spPr>
-                      <wps:style>
-                        <a:lnRef idx="1">
-                          <a:schemeClr val="accent1"/>
-                        </a:lnRef>
-                        <a:fillRef idx="0">
-                          <a:schemeClr val="accent1"/>
-                        </a:fillRef>
-                        <a:effectRef idx="0">
-                          <a:schemeClr val="accent1"/>
-                        </a:effectRef>
-                        <a:fontRef idx="minor">
-                          <a:schemeClr val="tx1"/>
-                        </a:fontRef>
-                      </wps:style>
-                      <wps:bodyPr/>
-                    </wps:wsp>
-                  </a:graphicData>
-                </a:graphic>
-                <wp14:sizeRelH relativeFrom="margin">
-                  <wp14:pctWidth>0</wp14:pctWidth>
-                </wp14:sizeRelH>
-                <wp14:sizeRelV relativeFrom="margin">
-                  <wp14:pctHeight>0</wp14:pctHeight>
-                </wp14:sizeRelV>
-              </wp:anchor>
-            </w:drawing>
-          </mc:Choice>
-          <mc:Fallback>
-            <w:pict>
-              <v:shapetype w14:anchorId="15725221" id="_x0000_t34" coordsize="21600,21600" o:spt="34" o:oned="t" adj="10800" path="m0,0l@0,0@0,21600,21600,21600e" filled="f">
-                <v:stroke joinstyle="miter"/>
-                <v:formulas>
-                  <v:f eqn="val #0"/>
-                </v:formulas>
-                <v:path arrowok="t" fillok="f" o:connecttype="none"/>
-                <v:handles>
-                  <v:h position="#0,center"/>
-                </v:handles>
-                <o:lock v:ext="edit" shapetype="t"/>
-              </v:shapetype>
-              <v:shape id="Elbow Connector 26" o:spid="_x0000_s1026" type="#_x0000_t34" style="position:absolute;margin-left:116.6pt;margin-top:1.15pt;width:63.25pt;height:360.4pt;rotation:90;flip:y;z-index:251676672;visibility:visible;mso-wrap-style:square;mso-width-percent:0;mso-height-percent:0;mso-wrap-distance-left:9pt;mso-wrap-distance-top:0;mso-wrap-distance-right:9pt;mso-wrap-distance-bottom:0;mso-position-horizontal:absolute;mso-position-horizontal-relative:text;mso-position-vertical:absolute;mso-position-vertical-relative:text;mso-width-percent:0;mso-height-percent:0;mso-width-relative:margin;mso-height-relative:margin" o:gfxdata="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" strokecolor="#5b9bd5 [3204]" strokeweight=".5pt"/>
-            </w:pict>
-          </mc:Fallback>
-        </mc:AlternateContent>
-      </w:r>
-    </w:p>
+    <w:p/>
     <w:p>
       <w:r>
         <w:t>TRANSACTION</w:t>
@@ -1054,161 +984,10 @@
         </w:tc>
       </w:tr>
     </w:tbl>
-    <w:p>
-      <w:r>
-        <w:rPr>
-          <w:noProof/>
-          <w:lang w:eastAsia="zh-CN"/>
-        </w:rPr>
-        <mc:AlternateContent>
-          <mc:Choice Requires="wps">
-            <w:drawing>
-              <wp:anchor distT="0" distB="0" distL="114300" distR="114300" simplePos="0" relativeHeight="251673600" behindDoc="0" locked="0" layoutInCell="1" allowOverlap="1" wp14:anchorId="1CA842A8" wp14:editId="36EF6BBD">
-                <wp:simplePos x="0" y="0"/>
-                <wp:positionH relativeFrom="column">
-                  <wp:posOffset>339726</wp:posOffset>
-                </wp:positionH>
-                <wp:positionV relativeFrom="paragraph">
-                  <wp:posOffset>52387</wp:posOffset>
-                </wp:positionV>
-                <wp:extent cx="910908" cy="2398714"/>
-                <wp:effectExtent l="0" t="58103" r="98108" b="21907"/>
-                <wp:wrapNone/>
-                <wp:docPr id="22" name="Straight Arrow Connector 22"/>
-                <wp:cNvGraphicFramePr/>
-                <a:graphic xmlns:a="http://schemas.openxmlformats.org/drawingml/2006/main">
-                  <a:graphicData uri="http://schemas.microsoft.com/office/word/2010/wordprocessingShape">
-                    <wps:wsp>
-                      <wps:cNvCnPr/>
-                      <wps:spPr>
-                        <a:xfrm rot="5400000" flipH="1" flipV="1">
-                          <a:off x="0" y="0"/>
-                          <a:ext cx="910908" cy="2398714"/>
-                        </a:xfrm>
-                        <a:prstGeom prst="bentConnector3">
-                          <a:avLst>
-                            <a:gd name="adj1" fmla="val 72664"/>
-                          </a:avLst>
-                        </a:prstGeom>
-                        <a:ln>
-                          <a:tailEnd type="triangle"/>
-                        </a:ln>
-                      </wps:spPr>
-                      <wps:style>
-                        <a:lnRef idx="1">
-                          <a:schemeClr val="accent1"/>
-                        </a:lnRef>
-                        <a:fillRef idx="0">
-                          <a:schemeClr val="accent1"/>
-                        </a:fillRef>
-                        <a:effectRef idx="0">
-                          <a:schemeClr val="accent1"/>
-                        </a:effectRef>
-                        <a:fontRef idx="minor">
-                          <a:schemeClr val="tx1"/>
-                        </a:fontRef>
-                      </wps:style>
-                      <wps:bodyPr/>
-                    </wps:wsp>
-                  </a:graphicData>
-                </a:graphic>
-                <wp14:sizeRelH relativeFrom="margin">
-                  <wp14:pctWidth>0</wp14:pctWidth>
-                </wp14:sizeRelH>
-                <wp14:sizeRelV relativeFrom="margin">
-                  <wp14:pctHeight>0</wp14:pctHeight>
-                </wp14:sizeRelV>
-              </wp:anchor>
-            </w:drawing>
-          </mc:Choice>
-          <mc:Fallback>
-            <w:pict>
-              <v:shape w14:anchorId="47E397A3" id="Straight Arrow Connector 22" o:spid="_x0000_s1026" type="#_x0000_t34" style="position:absolute;margin-left:26.75pt;margin-top:4.1pt;width:71.75pt;height:188.9pt;rotation:90;flip:x y;z-index:251673600;visibility:visible;mso-wrap-style:square;mso-width-percent:0;mso-height-percent:0;mso-wrap-distance-left:9pt;mso-wrap-distance-top:0;mso-wrap-distance-right:9pt;mso-wrap-distance-bottom:0;mso-position-horizontal:absolute;mso-position-horizontal-relative:text;mso-position-vertical:absolute;mso-position-vertical-relative:text;mso-width-percent:0;mso-height-percent:0;mso-width-relative:margin;mso-height-relative:margin" o:gfxdata="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" adj="15695" strokecolor="#5b9bd5 [3204]" strokeweight=".5pt">
-                <v:stroke endarrow="block"/>
-              </v:shape>
-            </w:pict>
-          </mc:Fallback>
-        </mc:AlternateContent>
-      </w:r>
-    </w:p>
     <w:p/>
     <w:p/>
-    <w:p>
-      <w:r>
-        <w:rPr>
-          <w:noProof/>
-          <w:lang w:eastAsia="zh-CN"/>
-        </w:rPr>
-        <mc:AlternateContent>
-          <mc:Choice Requires="wps">
-            <w:drawing>
-              <wp:anchor distT="0" distB="0" distL="114300" distR="114300" simplePos="0" relativeHeight="251685888" behindDoc="0" locked="0" layoutInCell="1" allowOverlap="1" wp14:anchorId="05AC7099" wp14:editId="6A6FC168">
-                <wp:simplePos x="0" y="0"/>
-                <wp:positionH relativeFrom="column">
-                  <wp:posOffset>-2097722</wp:posOffset>
-                </wp:positionH>
-                <wp:positionV relativeFrom="paragraph">
-                  <wp:posOffset>317925</wp:posOffset>
-                </wp:positionV>
-                <wp:extent cx="4220106" cy="1064788"/>
-                <wp:effectExtent l="2858" t="47942" r="75882" b="25083"/>
-                <wp:wrapNone/>
-                <wp:docPr id="38" name="Elbow Connector 38"/>
-                <wp:cNvGraphicFramePr/>
-                <a:graphic xmlns:a="http://schemas.openxmlformats.org/drawingml/2006/main">
-                  <a:graphicData uri="http://schemas.microsoft.com/office/word/2010/wordprocessingShape">
-                    <wps:wsp>
-                      <wps:cNvCnPr/>
-                      <wps:spPr>
-                        <a:xfrm rot="16200000">
-                          <a:off x="0" y="0"/>
-                          <a:ext cx="4220106" cy="1064788"/>
-                        </a:xfrm>
-                        <a:prstGeom prst="bentConnector3">
-                          <a:avLst>
-                            <a:gd name="adj1" fmla="val 95513"/>
-                          </a:avLst>
-                        </a:prstGeom>
-                        <a:ln>
-                          <a:tailEnd type="triangle"/>
-                        </a:ln>
-                      </wps:spPr>
-                      <wps:style>
-                        <a:lnRef idx="1">
-                          <a:schemeClr val="accent1"/>
-                        </a:lnRef>
-                        <a:fillRef idx="0">
-                          <a:schemeClr val="accent1"/>
-                        </a:fillRef>
-                        <a:effectRef idx="0">
-                          <a:schemeClr val="accent1"/>
-                        </a:effectRef>
-                        <a:fontRef idx="minor">
-                          <a:schemeClr val="tx1"/>
-                        </a:fontRef>
-                      </wps:style>
-                      <wps:bodyPr/>
-                    </wps:wsp>
-                  </a:graphicData>
-                </a:graphic>
-                <wp14:sizeRelH relativeFrom="margin">
-                  <wp14:pctWidth>0</wp14:pctWidth>
-                </wp14:sizeRelH>
-                <wp14:sizeRelV relativeFrom="margin">
-                  <wp14:pctHeight>0</wp14:pctHeight>
-                </wp14:sizeRelV>
-              </wp:anchor>
-            </w:drawing>
-          </mc:Choice>
-          <mc:Fallback>
-            <w:pict>
-              <v:shape w14:anchorId="6CE30E96" id="Elbow Connector 38" o:spid="_x0000_s1026" type="#_x0000_t34" style="position:absolute;margin-left:-165.15pt;margin-top:25.05pt;width:332.3pt;height:83.85pt;rotation:-90;z-index:251685888;visibility:visible;mso-wrap-style:square;mso-width-percent:0;mso-height-percent:0;mso-wrap-distance-left:9pt;mso-wrap-distance-top:0;mso-wrap-distance-right:9pt;mso-wrap-distance-bottom:0;mso-position-horizontal:absolute;mso-position-horizontal-relative:text;mso-position-vertical:absolute;mso-position-vertical-relative:text;mso-width-percent:0;mso-height-percent:0;mso-width-relative:margin;mso-height-relative:margin" o:gfxdata="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" adj="20631" strokecolor="#5b9bd5 [3204]" strokeweight=".5pt">
-                <v:stroke endarrow="block"/>
-              </v:shape>
-            </w:pict>
-          </mc:Fallback>
-        </mc:AlternateContent>
-      </w:r>
+    <w:p/>
+    <w:p>
       <w:r>
         <w:t>EMPLOYEE</w:t>
       </w:r>
@@ -1282,16 +1061,16 @@
               <mc:AlternateContent>
                 <mc:Choice Requires="wps">
                   <w:drawing>
-                    <wp:anchor distT="0" distB="0" distL="114300" distR="114300" simplePos="0" relativeHeight="251666432" behindDoc="0" locked="0" layoutInCell="1" allowOverlap="1" wp14:anchorId="7E430ABC" wp14:editId="5D9BF673">
+                    <wp:anchor distT="0" distB="0" distL="114300" distR="114300" simplePos="0" relativeHeight="251666432" behindDoc="0" locked="0" layoutInCell="1" allowOverlap="1" wp14:anchorId="7E430ABC" wp14:editId="34723F71">
                       <wp:simplePos x="0" y="0"/>
                       <wp:positionH relativeFrom="margin">
-                        <wp:posOffset>2186410</wp:posOffset>
+                        <wp:posOffset>1955270</wp:posOffset>
                       </wp:positionH>
                       <wp:positionV relativeFrom="paragraph">
-                        <wp:posOffset>-1657456</wp:posOffset>
+                        <wp:posOffset>-1433723</wp:posOffset>
                       </wp:positionV>
-                      <wp:extent cx="462280" cy="4117551"/>
-                      <wp:effectExtent l="52070" t="49530" r="46990" b="21590"/>
+                      <wp:extent cx="917257" cy="4119350"/>
+                      <wp:effectExtent l="49847" t="51753" r="47308" b="21907"/>
                       <wp:wrapNone/>
                       <wp:docPr id="11" name="Straight Arrow Connector 11"/>
                       <wp:cNvGraphicFramePr/>
@@ -1302,7 +1081,7 @@
                             <wps:spPr>
                               <a:xfrm rot="5400000" flipH="1">
                                 <a:off x="0" y="0"/>
-                                <a:ext cx="462280" cy="4117551"/>
+                                <a:ext cx="917257" cy="4119350"/>
                               </a:xfrm>
                               <a:prstGeom prst="bentConnector3">
                                 <a:avLst/>
@@ -1340,7 +1119,7 @@
                 </mc:Choice>
                 <mc:Fallback>
                   <w:pict>
-                    <v:shape w14:anchorId="5196DDB9" id="Straight Arrow Connector 11" o:spid="_x0000_s1026" type="#_x0000_t34" style="position:absolute;margin-left:172.15pt;margin-top:-130.45pt;width:36.4pt;height:324.2pt;rotation:-90;flip:x;z-index:251666432;visibility:visible;mso-wrap-style:square;mso-width-percent:0;mso-height-percent:0;mso-wrap-distance-left:9pt;mso-wrap-distance-top:0;mso-wrap-distance-right:9pt;mso-wrap-distance-bottom:0;mso-position-horizontal:absolute;mso-position-horizontal-relative:margin;mso-position-vertical:absolute;mso-position-vertical-relative:text;mso-width-percent:0;mso-height-percent:0;mso-width-relative:margin;mso-height-relative:margin" o:gfxdata="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" strokecolor="#5b9bd5 [3204]" strokeweight=".5pt">
+                    <v:shape w14:anchorId="3D1A0772" id="Straight Arrow Connector 11" o:spid="_x0000_s1026" type="#_x0000_t34" style="position:absolute;margin-left:153.95pt;margin-top:-112.85pt;width:72.2pt;height:324.35pt;rotation:-90;flip:x;z-index:251666432;visibility:visible;mso-wrap-style:square;mso-width-percent:0;mso-height-percent:0;mso-wrap-distance-left:9pt;mso-wrap-distance-top:0;mso-wrap-distance-right:9pt;mso-wrap-distance-bottom:0;mso-position-horizontal:absolute;mso-position-horizontal-relative:margin;mso-position-vertical:absolute;mso-position-vertical-relative:text;mso-width-percent:0;mso-height-percent:0;mso-width-relative:margin;mso-height-relative:margin" o:gfxdata="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" strokecolor="#5b9bd5 [3204]" strokeweight=".5pt">
                       <v:stroke endarrow="block"/>
                       <w10:wrap anchorx="margin"/>
                     </v:shape>
@@ -1408,6 +1187,81 @@
       </w:tr>
     </w:tbl>
     <w:p>
+      <w:r>
+        <w:rPr>
+          <w:noProof/>
+          <w:lang w:eastAsia="zh-CN"/>
+        </w:rPr>
+        <mc:AlternateContent>
+          <mc:Choice Requires="wps">
+            <w:drawing>
+              <wp:anchor distT="0" distB="0" distL="114300" distR="114300" simplePos="0" relativeHeight="251685888" behindDoc="0" locked="0" layoutInCell="1" allowOverlap="1" wp14:anchorId="05AC7099" wp14:editId="4751BD95">
+                <wp:simplePos x="0" y="0"/>
+                <wp:positionH relativeFrom="column">
+                  <wp:posOffset>-2378922</wp:posOffset>
+                </wp:positionH>
+                <wp:positionV relativeFrom="paragraph">
+                  <wp:posOffset>286492</wp:posOffset>
+                </wp:positionV>
+                <wp:extent cx="4781022" cy="1063308"/>
+                <wp:effectExtent l="4763" t="46037" r="75247" b="24448"/>
+                <wp:wrapNone/>
+                <wp:docPr id="38" name="Elbow Connector 38"/>
+                <wp:cNvGraphicFramePr/>
+                <a:graphic xmlns:a="http://schemas.openxmlformats.org/drawingml/2006/main">
+                  <a:graphicData uri="http://schemas.microsoft.com/office/word/2010/wordprocessingShape">
+                    <wps:wsp>
+                      <wps:cNvCnPr/>
+                      <wps:spPr>
+                        <a:xfrm rot="16200000">
+                          <a:off x="0" y="0"/>
+                          <a:ext cx="4781022" cy="1063308"/>
+                        </a:xfrm>
+                        <a:prstGeom prst="bentConnector3">
+                          <a:avLst>
+                            <a:gd name="adj1" fmla="val 95513"/>
+                          </a:avLst>
+                        </a:prstGeom>
+                        <a:ln>
+                          <a:tailEnd type="triangle"/>
+                        </a:ln>
+                      </wps:spPr>
+                      <wps:style>
+                        <a:lnRef idx="1">
+                          <a:schemeClr val="accent1"/>
+                        </a:lnRef>
+                        <a:fillRef idx="0">
+                          <a:schemeClr val="accent1"/>
+                        </a:fillRef>
+                        <a:effectRef idx="0">
+                          <a:schemeClr val="accent1"/>
+                        </a:effectRef>
+                        <a:fontRef idx="minor">
+                          <a:schemeClr val="tx1"/>
+                        </a:fontRef>
+                      </wps:style>
+                      <wps:bodyPr/>
+                    </wps:wsp>
+                  </a:graphicData>
+                </a:graphic>
+                <wp14:sizeRelH relativeFrom="margin">
+                  <wp14:pctWidth>0</wp14:pctWidth>
+                </wp14:sizeRelH>
+                <wp14:sizeRelV relativeFrom="margin">
+                  <wp14:pctHeight>0</wp14:pctHeight>
+                </wp14:sizeRelV>
+              </wp:anchor>
+            </w:drawing>
+          </mc:Choice>
+          <mc:Fallback>
+            <w:pict>
+              <v:shape w14:anchorId="1A263B11" id="Elbow Connector 38" o:spid="_x0000_s1026" type="#_x0000_t34" style="position:absolute;margin-left:-187.3pt;margin-top:22.55pt;width:376.45pt;height:83.75pt;rotation:-90;z-index:251685888;visibility:visible;mso-wrap-style:square;mso-width-percent:0;mso-height-percent:0;mso-wrap-distance-left:9pt;mso-wrap-distance-top:0;mso-wrap-distance-right:9pt;mso-wrap-distance-bottom:0;mso-position-horizontal:absolute;mso-position-horizontal-relative:text;mso-position-vertical:absolute;mso-position-vertical-relative:text;mso-width-percent:0;mso-height-percent:0;mso-width-relative:margin;mso-height-relative:margin" o:gfxdata="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" adj="20631" strokecolor="#5b9bd5 [3204]" strokeweight=".5pt">
+                <v:stroke endarrow="block"/>
+              </v:shape>
+            </w:pict>
+          </mc:Fallback>
+        </mc:AlternateContent>
+      </w:r>
       <w:r>
         <w:rPr>
           <w:noProof/>
@@ -1549,6 +1403,7 @@
         </mc:AlternateContent>
       </w:r>
     </w:p>
+    <w:p/>
     <w:p>
       <w:r>
         <w:rPr>
@@ -1558,16 +1413,16 @@
         <mc:AlternateContent>
           <mc:Choice Requires="wps">
             <w:drawing>
-              <wp:anchor distT="0" distB="0" distL="114300" distR="114300" simplePos="0" relativeHeight="251688960" behindDoc="0" locked="0" layoutInCell="1" allowOverlap="1" wp14:anchorId="2285D922" wp14:editId="22C2C809">
+              <wp:anchor distT="0" distB="0" distL="114300" distR="114300" simplePos="0" relativeHeight="251688960" behindDoc="0" locked="0" layoutInCell="1" allowOverlap="1" wp14:anchorId="2285D922" wp14:editId="6B425A1E">
                 <wp:simplePos x="0" y="0"/>
                 <wp:positionH relativeFrom="column">
-                  <wp:posOffset>-1032933</wp:posOffset>
+                  <wp:posOffset>-1320271</wp:posOffset>
                 </wp:positionH>
                 <wp:positionV relativeFrom="paragraph">
-                  <wp:posOffset>141815</wp:posOffset>
+                  <wp:posOffset>271145</wp:posOffset>
                 </wp:positionV>
-                <wp:extent cx="3424767" cy="2856231"/>
-                <wp:effectExtent l="4763" t="46037" r="85407" b="34608"/>
+                <wp:extent cx="3999338" cy="2856123"/>
+                <wp:effectExtent l="0" t="63183" r="103188" b="1587"/>
                 <wp:wrapNone/>
                 <wp:docPr id="1" name="Elbow Connector 1"/>
                 <wp:cNvGraphicFramePr/>
@@ -1578,7 +1433,7 @@
                       <wps:spPr>
                         <a:xfrm rot="16200000">
                           <a:off x="0" y="0"/>
-                          <a:ext cx="3424767" cy="2856231"/>
+                          <a:ext cx="3999338" cy="2856123"/>
                         </a:xfrm>
                         <a:prstGeom prst="bentConnector3">
                           <a:avLst>
@@ -1618,7 +1473,7 @@
           </mc:Choice>
           <mc:Fallback>
             <w:pict>
-              <v:shape w14:anchorId="68362602" id="Elbow Connector 1" o:spid="_x0000_s1026" type="#_x0000_t34" style="position:absolute;margin-left:-81.35pt;margin-top:11.15pt;width:269.65pt;height:224.9pt;rotation:-90;z-index:251688960;visibility:visible;mso-wrap-style:square;mso-width-percent:0;mso-height-percent:0;mso-wrap-distance-left:9pt;mso-wrap-distance-top:0;mso-wrap-distance-right:9pt;mso-wrap-distance-bottom:0;mso-position-horizontal:absolute;mso-position-horizontal-relative:text;mso-position-vertical:absolute;mso-position-vertical-relative:text;mso-width-percent:0;mso-height-percent:0;mso-width-relative:margin;mso-height-relative:margin" o:gfxdata="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" adj="20732" strokecolor="#5b9bd5 [3204]" strokeweight=".5pt">
+              <v:shape w14:anchorId="29A46615" id="Elbow Connector 1" o:spid="_x0000_s1026" type="#_x0000_t34" style="position:absolute;margin-left:-103.95pt;margin-top:21.35pt;width:314.9pt;height:224.9pt;rotation:-90;z-index:251688960;visibility:visible;mso-wrap-style:square;mso-width-percent:0;mso-height-percent:0;mso-wrap-distance-left:9pt;mso-wrap-distance-top:0;mso-wrap-distance-right:9pt;mso-wrap-distance-bottom:0;mso-position-horizontal:absolute;mso-position-horizontal-relative:text;mso-position-vertical:absolute;mso-position-vertical-relative:text;mso-width-percent:0;mso-height-percent:0;mso-width-relative:margin;mso-height-relative:margin" o:gfxdata="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" adj="20732" strokecolor="#5b9bd5 [3204]" strokeweight=".5pt">
                 <v:stroke endarrow="block"/>
               </v:shape>
             </w:pict>
@@ -1626,7 +1481,6 @@
         </mc:AlternateContent>
       </w:r>
     </w:p>
-    <w:p/>
     <w:p>
       <w:r>
         <w:t>CUSTOMER</w:t>
@@ -1635,18 +1489,14 @@
     <w:tbl>
       <w:tblPr>
         <w:tblStyle w:val="TableGrid"/>
-        <w:tblW w:w="9493" w:type="dxa"/>
+        <w:tblW w:w="6590" w:type="dxa"/>
         <w:tblLook w:val="04A0" w:firstRow="1" w:lastRow="0" w:firstColumn="1" w:lastColumn="0" w:noHBand="0" w:noVBand="1"/>
       </w:tblPr>
       <w:tblGrid>
         <w:gridCol w:w="1412"/>
         <w:gridCol w:w="1295"/>
-        <w:gridCol w:w="798"/>
-        <w:gridCol w:w="527"/>
         <w:gridCol w:w="965"/>
         <w:gridCol w:w="1300"/>
-        <w:gridCol w:w="793"/>
-        <w:gridCol w:w="785"/>
         <w:gridCol w:w="1618"/>
       </w:tblGrid>
       <w:tr>
@@ -1695,29 +1545,6 @@
         </w:tc>
         <w:tc>
           <w:tcPr>
-            <w:tcW w:w="798" w:type="dxa"/>
-          </w:tcPr>
-          <w:p>
-            <w:r>
-              <w:t xml:space="preserve">Suburb </w:t>
-            </w:r>
-          </w:p>
-        </w:tc>
-        <w:tc>
-          <w:tcPr>
-            <w:tcW w:w="527" w:type="dxa"/>
-          </w:tcPr>
-          <w:p>
-            <w:pPr>
-              <w:jc w:val="center"/>
-            </w:pPr>
-            <w:r>
-              <w:t xml:space="preserve">City </w:t>
-            </w:r>
-          </w:p>
-        </w:tc>
-        <w:tc>
-          <w:tcPr>
             <w:tcW w:w="965" w:type="dxa"/>
           </w:tcPr>
           <w:p>
@@ -1748,26 +1575,6 @@
         </w:tc>
         <w:tc>
           <w:tcPr>
-            <w:tcW w:w="793" w:type="dxa"/>
-          </w:tcPr>
-          <w:p>
-            <w:r>
-              <w:t>FName</w:t>
-            </w:r>
-          </w:p>
-        </w:tc>
-        <w:tc>
-          <w:tcPr>
-            <w:tcW w:w="785" w:type="dxa"/>
-          </w:tcPr>
-          <w:p>
-            <w:r>
-              <w:t>LName</w:t>
-            </w:r>
-          </w:p>
-        </w:tc>
-        <w:tc>
-          <w:tcPr>
             <w:tcW w:w="1618" w:type="dxa"/>
           </w:tcPr>
           <w:p>
@@ -1778,8 +1585,184 @@
         </w:tc>
       </w:tr>
     </w:tbl>
-    <w:p/>
-    <w:p/>
+    <w:p>
+      <w:pPr>
+        <w:rPr>
+          <w:rFonts w:hint="eastAsia"/>
+          <w:lang w:eastAsia="zh-CN"/>
+        </w:rPr>
+      </w:pPr>
+      <w:r>
+        <w:rPr>
+          <w:rFonts w:hint="eastAsia"/>
+          <w:lang w:eastAsia="zh-CN"/>
+        </w:rPr>
+        <w:t>C2</w:t>
+      </w:r>
+    </w:p>
+    <w:tbl>
+      <w:tblPr>
+        <w:tblStyle w:val="TableGrid"/>
+        <w:tblW w:w="0" w:type="auto"/>
+        <w:tblLook w:val="04A0" w:firstRow="1" w:lastRow="0" w:firstColumn="1" w:lastColumn="0" w:noHBand="0" w:noVBand="1"/>
+      </w:tblPr>
+      <w:tblGrid>
+        <w:gridCol w:w="1347"/>
+        <w:gridCol w:w="1347"/>
+        <w:gridCol w:w="1348"/>
+      </w:tblGrid>
+      <w:tr>
+        <w:trPr>
+          <w:trHeight w:val="283"/>
+        </w:trPr>
+        <w:tc>
+          <w:tcPr>
+            <w:tcW w:w="1347" w:type="dxa"/>
+          </w:tcPr>
+          <w:p>
+            <w:pPr>
+              <w:rPr>
+                <w:rFonts w:hint="eastAsia"/>
+                <w:b/>
+                <w:u w:val="single"/>
+                <w:lang w:eastAsia="zh-CN"/>
+              </w:rPr>
+            </w:pPr>
+            <w:r>
+              <w:rPr>
+                <w:rFonts w:hint="eastAsia"/>
+                <w:b/>
+                <w:u w:val="single"/>
+                <w:lang w:eastAsia="zh-CN"/>
+              </w:rPr>
+              <w:t>Postcode</w:t>
+            </w:r>
+          </w:p>
+        </w:tc>
+        <w:tc>
+          <w:tcPr>
+            <w:tcW w:w="1347" w:type="dxa"/>
+          </w:tcPr>
+          <w:p>
+            <w:pPr>
+              <w:rPr>
+                <w:rFonts w:hint="eastAsia"/>
+                <w:lang w:eastAsia="zh-CN"/>
+              </w:rPr>
+            </w:pPr>
+            <w:r>
+              <w:rPr>
+                <w:rFonts w:hint="eastAsia"/>
+                <w:lang w:eastAsia="zh-CN"/>
+              </w:rPr>
+              <w:t>City</w:t>
+            </w:r>
+          </w:p>
+        </w:tc>
+        <w:tc>
+          <w:tcPr>
+            <w:tcW w:w="1348" w:type="dxa"/>
+          </w:tcPr>
+          <w:p>
+            <w:pPr>
+              <w:rPr>
+                <w:rFonts w:hint="eastAsia"/>
+                <w:lang w:eastAsia="zh-CN"/>
+              </w:rPr>
+            </w:pPr>
+            <w:r>
+              <w:rPr>
+                <w:rFonts w:hint="eastAsia"/>
+                <w:lang w:eastAsia="zh-CN"/>
+              </w:rPr>
+              <w:t>Suburb</w:t>
+            </w:r>
+          </w:p>
+        </w:tc>
+      </w:tr>
+    </w:tbl>
+    <w:p>
+      <w:pPr>
+        <w:rPr>
+          <w:rFonts w:hint="eastAsia"/>
+          <w:lang w:eastAsia="zh-CN"/>
+        </w:rPr>
+      </w:pPr>
+      <w:r>
+        <w:rPr>
+          <w:rFonts w:hint="eastAsia"/>
+          <w:lang w:eastAsia="zh-CN"/>
+        </w:rPr>
+        <w:t>C3</w:t>
+      </w:r>
+      <w:bookmarkStart w:id="4" w:name="_GoBack"/>
+      <w:bookmarkEnd w:id="4"/>
+    </w:p>
+    <w:tbl>
+      <w:tblPr>
+        <w:tblStyle w:val="TableGrid"/>
+        <w:tblW w:w="0" w:type="auto"/>
+        <w:tblLook w:val="04A0" w:firstRow="1" w:lastRow="0" w:firstColumn="1" w:lastColumn="0" w:noHBand="0" w:noVBand="1"/>
+      </w:tblPr>
+      <w:tblGrid>
+        <w:gridCol w:w="1526"/>
+        <w:gridCol w:w="1211"/>
+        <w:gridCol w:w="1212"/>
+      </w:tblGrid>
+      <w:tr>
+        <w:trPr>
+          <w:trHeight w:val="283"/>
+        </w:trPr>
+        <w:tc>
+          <w:tcPr>
+            <w:tcW w:w="1503" w:type="dxa"/>
+          </w:tcPr>
+          <w:p>
+            <w:pPr>
+              <w:rPr>
+                <w:b/>
+                <w:u w:val="single"/>
+              </w:rPr>
+            </w:pPr>
+            <w:r>
+              <w:rPr>
+                <w:b/>
+                <w:u w:val="single"/>
+              </w:rPr>
+              <w:t>Phone_Number</w:t>
+            </w:r>
+          </w:p>
+        </w:tc>
+        <w:tc>
+          <w:tcPr>
+            <w:tcW w:w="1211" w:type="dxa"/>
+          </w:tcPr>
+          <w:p>
+            <w:r>
+              <w:t>FName</w:t>
+            </w:r>
+          </w:p>
+        </w:tc>
+        <w:tc>
+          <w:tcPr>
+            <w:tcW w:w="1212" w:type="dxa"/>
+          </w:tcPr>
+          <w:p>
+            <w:r>
+              <w:t>LName</w:t>
+            </w:r>
+          </w:p>
+        </w:tc>
+      </w:tr>
+    </w:tbl>
+    <w:p>
+      <w:pPr>
+        <w:rPr>
+          <w:rFonts w:hint="eastAsia"/>
+          <w:lang w:eastAsia="zh-CN"/>
+        </w:rPr>
+      </w:pPr>
+    </w:p>
     <w:p>
       <w:r>
         <w:rPr>
@@ -1789,7 +1772,77 @@
         <mc:AlternateContent>
           <mc:Choice Requires="wps">
             <w:drawing>
-              <wp:anchor distT="0" distB="0" distL="114300" distR="114300" simplePos="0" relativeHeight="251692032" behindDoc="0" locked="0" layoutInCell="1" allowOverlap="1" wp14:anchorId="3E0E0EBB" wp14:editId="7F905755">
+              <wp:anchor distT="0" distB="0" distL="114300" distR="114300" simplePos="0" relativeHeight="251684864" behindDoc="0" locked="0" layoutInCell="1" allowOverlap="1" wp14:anchorId="7B9958A4" wp14:editId="7A6FDD5A">
+                <wp:simplePos x="0" y="0"/>
+                <wp:positionH relativeFrom="column">
+                  <wp:posOffset>-322263</wp:posOffset>
+                </wp:positionH>
+                <wp:positionV relativeFrom="paragraph">
+                  <wp:posOffset>138112</wp:posOffset>
+                </wp:positionV>
+                <wp:extent cx="629496" cy="1253702"/>
+                <wp:effectExtent l="0" t="7302" r="49212" b="23813"/>
+                <wp:wrapNone/>
+                <wp:docPr id="37" name="Straight Connector 37"/>
+                <wp:cNvGraphicFramePr/>
+                <a:graphic xmlns:a="http://schemas.openxmlformats.org/drawingml/2006/main">
+                  <a:graphicData uri="http://schemas.microsoft.com/office/word/2010/wordprocessingShape">
+                    <wps:wsp>
+                      <wps:cNvCnPr/>
+                      <wps:spPr>
+                        <a:xfrm rot="16200000" flipV="1">
+                          <a:off x="0" y="0"/>
+                          <a:ext cx="629496" cy="1253702"/>
+                        </a:xfrm>
+                        <a:prstGeom prst="bentConnector3">
+                          <a:avLst>
+                            <a:gd name="adj1" fmla="val 50000"/>
+                          </a:avLst>
+                        </a:prstGeom>
+                      </wps:spPr>
+                      <wps:style>
+                        <a:lnRef idx="1">
+                          <a:schemeClr val="accent1"/>
+                        </a:lnRef>
+                        <a:fillRef idx="0">
+                          <a:schemeClr val="accent1"/>
+                        </a:fillRef>
+                        <a:effectRef idx="0">
+                          <a:schemeClr val="accent1"/>
+                        </a:effectRef>
+                        <a:fontRef idx="minor">
+                          <a:schemeClr val="tx1"/>
+                        </a:fontRef>
+                      </wps:style>
+                      <wps:bodyPr/>
+                    </wps:wsp>
+                  </a:graphicData>
+                </a:graphic>
+                <wp14:sizeRelH relativeFrom="margin">
+                  <wp14:pctWidth>0</wp14:pctWidth>
+                </wp14:sizeRelH>
+                <wp14:sizeRelV relativeFrom="margin">
+                  <wp14:pctHeight>0</wp14:pctHeight>
+                </wp14:sizeRelV>
+              </wp:anchor>
+            </w:drawing>
+          </mc:Choice>
+          <mc:Fallback>
+            <w:pict>
+              <v:shape w14:anchorId="58F3033D" id="Straight Connector 37" o:spid="_x0000_s1026" type="#_x0000_t34" style="position:absolute;margin-left:-25.4pt;margin-top:10.85pt;width:49.55pt;height:98.7pt;rotation:90;flip:y;z-index:251684864;visibility:visible;mso-wrap-style:square;mso-width-percent:0;mso-height-percent:0;mso-wrap-distance-left:9pt;mso-wrap-distance-top:0;mso-wrap-distance-right:9pt;mso-wrap-distance-bottom:0;mso-position-horizontal:absolute;mso-position-horizontal-relative:text;mso-position-vertical:absolute;mso-position-vertical-relative:text;mso-width-percent:0;mso-height-percent:0;mso-width-relative:margin;mso-height-relative:margin" o:gfxdata="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" strokecolor="#5b9bd5 [3204]" strokeweight=".5pt"/>
+            </w:pict>
+          </mc:Fallback>
+        </mc:AlternateContent>
+      </w:r>
+      <w:r>
+        <w:rPr>
+          <w:noProof/>
+          <w:lang w:eastAsia="zh-CN"/>
+        </w:rPr>
+        <mc:AlternateContent>
+          <mc:Choice Requires="wps">
+            <w:drawing>
+              <wp:anchor distT="0" distB="0" distL="114300" distR="114300" simplePos="0" relativeHeight="251692032" behindDoc="0" locked="0" layoutInCell="1" allowOverlap="1" wp14:anchorId="3E0E0EBB" wp14:editId="49214EE5">
                 <wp:simplePos x="0" y="0"/>
                 <wp:positionH relativeFrom="column">
                   <wp:posOffset>1705080</wp:posOffset>
@@ -1849,13 +1902,212 @@
           </mc:Choice>
           <mc:Fallback>
             <w:pict>
-              <v:shape w14:anchorId="7C5A4D08" id="Elbow Connector 4" o:spid="_x0000_s1026" type="#_x0000_t34" style="position:absolute;margin-left:134.25pt;margin-top:8.4pt;width:144.2pt;height:207.4pt;rotation:-90;flip:x;z-index:251692032;visibility:visible;mso-wrap-style:square;mso-width-percent:0;mso-height-percent:0;mso-wrap-distance-left:9pt;mso-wrap-distance-top:0;mso-wrap-distance-right:9pt;mso-wrap-distance-bottom:0;mso-position-horizontal:absolute;mso-position-horizontal-relative:text;mso-position-vertical:absolute;mso-position-vertical-relative:text;mso-width-percent:0;mso-height-percent:0;mso-width-relative:margin;mso-height-relative:margin" o:gfxdata="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" adj="18632" strokecolor="#5b9bd5 [3204]" strokeweight=".5pt">
+              <v:shape w14:anchorId="345258AF" id="Elbow Connector 4" o:spid="_x0000_s1026" type="#_x0000_t34" style="position:absolute;margin-left:134.25pt;margin-top:8.4pt;width:144.2pt;height:207.4pt;rotation:-90;flip:x;z-index:251692032;visibility:visible;mso-wrap-style:square;mso-width-percent:0;mso-height-percent:0;mso-wrap-distance-left:9pt;mso-wrap-distance-top:0;mso-wrap-distance-right:9pt;mso-wrap-distance-bottom:0;mso-position-horizontal:absolute;mso-position-horizontal-relative:text;mso-position-vertical:absolute;mso-position-vertical-relative:text;mso-width-percent:0;mso-height-percent:0;mso-width-relative:margin;mso-height-relative:margin" o:gfxdata="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" adj="18632" strokecolor="#5b9bd5 [3204]" strokeweight=".5pt">
                 <v:stroke endarrow="block"/>
               </v:shape>
             </w:pict>
           </mc:Fallback>
         </mc:AlternateContent>
       </w:r>
+    </w:p>
+    <w:p>
+      <w:r>
+        <w:t>QUALIFICATIONS</w:t>
+      </w:r>
+    </w:p>
+    <w:tbl>
+      <w:tblPr>
+        <w:tblStyle w:val="TableGrid"/>
+        <w:tblW w:w="0" w:type="auto"/>
+        <w:tblLook w:val="04A0" w:firstRow="1" w:lastRow="0" w:firstColumn="1" w:lastColumn="0" w:noHBand="0" w:noVBand="1"/>
+      </w:tblPr>
+      <w:tblGrid>
+        <w:gridCol w:w="1771"/>
+        <w:gridCol w:w="1101"/>
+        <w:gridCol w:w="1434"/>
+        <w:gridCol w:w="1229"/>
+        <w:gridCol w:w="1510"/>
+      </w:tblGrid>
+      <w:tr>
+        <w:trPr>
+          <w:trHeight w:val="299"/>
+        </w:trPr>
+        <w:tc>
+          <w:tcPr>
+            <w:tcW w:w="1771" w:type="dxa"/>
+          </w:tcPr>
+          <w:p>
+            <w:pPr>
+              <w:rPr>
+                <w:b/>
+                <w:u w:val="single"/>
+              </w:rPr>
+            </w:pPr>
+            <w:commentRangeStart w:id="5"/>
+            <w:r>
+              <w:rPr>
+                <w:b/>
+                <w:u w:val="single"/>
+              </w:rPr>
+              <w:t>EIRD_Number</w:t>
+            </w:r>
+            <w:commentRangeEnd w:id="5"/>
+            <w:r>
+              <w:rPr>
+                <w:rStyle w:val="CommentReference"/>
+              </w:rPr>
+              <w:commentReference w:id="5"/>
+            </w:r>
+          </w:p>
+        </w:tc>
+        <w:tc>
+          <w:tcPr>
+            <w:tcW w:w="1101" w:type="dxa"/>
+          </w:tcPr>
+          <w:p>
+            <w:pPr>
+              <w:rPr>
+                <w:b/>
+                <w:u w:val="single"/>
+              </w:rPr>
+            </w:pPr>
+            <w:r>
+              <w:rPr>
+                <w:b/>
+                <w:u w:val="single"/>
+              </w:rPr>
+              <w:t>Name</w:t>
+            </w:r>
+          </w:p>
+        </w:tc>
+        <w:tc>
+          <w:tcPr>
+            <w:tcW w:w="1434" w:type="dxa"/>
+          </w:tcPr>
+          <w:p>
+            <w:r>
+              <w:t>Date_Received</w:t>
+            </w:r>
+          </w:p>
+        </w:tc>
+        <w:tc>
+          <w:tcPr>
+            <w:tcW w:w="1229" w:type="dxa"/>
+          </w:tcPr>
+          <w:p>
+            <w:r>
+              <w:t>Expiry_Date</w:t>
+            </w:r>
+          </w:p>
+        </w:tc>
+        <w:tc>
+          <w:tcPr>
+            <w:tcW w:w="1510" w:type="dxa"/>
+          </w:tcPr>
+          <w:p>
+            <w:pPr>
+              <w:rPr>
+                <w:strike/>
+              </w:rPr>
+            </w:pPr>
+            <w:commentRangeStart w:id="6"/>
+            <w:r>
+              <w:rPr>
+                <w:strike/>
+              </w:rPr>
+              <w:t>Type</w:t>
+            </w:r>
+            <w:commentRangeEnd w:id="6"/>
+            <w:r>
+              <w:rPr>
+                <w:rStyle w:val="CommentReference"/>
+                <w:strike/>
+              </w:rPr>
+              <w:commentReference w:id="6"/>
+            </w:r>
+          </w:p>
+        </w:tc>
+      </w:tr>
+    </w:tbl>
+    <w:p/>
+    <w:p/>
+    <w:p/>
+    <w:p>
+      <w:commentRangeStart w:id="7"/>
+      <w:r>
+        <w:t>SUPPLIES</w:t>
+      </w:r>
+      <w:commentRangeEnd w:id="7"/>
+      <w:r>
+        <w:rPr>
+          <w:rStyle w:val="CommentReference"/>
+        </w:rPr>
+        <w:commentReference w:id="7"/>
+      </w:r>
+    </w:p>
+    <w:tbl>
+      <w:tblPr>
+        <w:tblStyle w:val="TableGrid"/>
+        <w:tblW w:w="3627" w:type="dxa"/>
+        <w:tblLook w:val="04A0" w:firstRow="1" w:lastRow="0" w:firstColumn="1" w:lastColumn="0" w:noHBand="0" w:noVBand="1"/>
+      </w:tblPr>
+      <w:tblGrid>
+        <w:gridCol w:w="2202"/>
+        <w:gridCol w:w="1425"/>
+      </w:tblGrid>
+      <w:tr>
+        <w:tc>
+          <w:tcPr>
+            <w:tcW w:w="2202" w:type="dxa"/>
+          </w:tcPr>
+          <w:p>
+            <w:commentRangeStart w:id="8"/>
+            <w:r>
+              <w:rPr>
+                <w:b/>
+                <w:u w:val="single"/>
+              </w:rPr>
+              <w:t>S</w:t>
+            </w:r>
+            <w:r>
+              <w:rPr>
+                <w:b/>
+                <w:u w:val="single"/>
+              </w:rPr>
+              <w:t>Bank_Acount_Number</w:t>
+            </w:r>
+          </w:p>
+        </w:tc>
+        <w:tc>
+          <w:tcPr>
+            <w:tcW w:w="1425" w:type="dxa"/>
+          </w:tcPr>
+          <w:p>
+            <w:pPr>
+              <w:rPr>
+                <w:b/>
+                <w:u w:val="single"/>
+              </w:rPr>
+            </w:pPr>
+            <w:r>
+              <w:rPr>
+                <w:b/>
+                <w:u w:val="single"/>
+              </w:rPr>
+              <w:t>BISBN</w:t>
+            </w:r>
+            <w:commentRangeEnd w:id="8"/>
+            <w:r>
+              <w:rPr>
+                <w:rStyle w:val="CommentReference"/>
+              </w:rPr>
+              <w:commentReference w:id="8"/>
+            </w:r>
+          </w:p>
+        </w:tc>
+      </w:tr>
+    </w:tbl>
+    <w:p>
       <w:r>
         <w:rPr>
           <w:noProof/>
@@ -1864,32 +2116,30 @@
         <mc:AlternateContent>
           <mc:Choice Requires="wps">
             <w:drawing>
-              <wp:anchor distT="0" distB="0" distL="114300" distR="114300" simplePos="0" relativeHeight="251684864" behindDoc="0" locked="0" layoutInCell="1" allowOverlap="1" wp14:anchorId="7B9958A4" wp14:editId="7D80CD35">
+              <wp:anchor distT="0" distB="0" distL="114300" distR="114300" simplePos="0" relativeHeight="251687936" behindDoc="0" locked="0" layoutInCell="1" allowOverlap="1" wp14:anchorId="2E257E86" wp14:editId="06116D1A">
                 <wp:simplePos x="0" y="0"/>
                 <wp:positionH relativeFrom="column">
-                  <wp:posOffset>-293053</wp:posOffset>
+                  <wp:posOffset>1651000</wp:posOffset>
                 </wp:positionH>
                 <wp:positionV relativeFrom="paragraph">
-                  <wp:posOffset>166053</wp:posOffset>
+                  <wp:posOffset>14182</wp:posOffset>
                 </wp:positionV>
-                <wp:extent cx="573617" cy="1258358"/>
-                <wp:effectExtent l="0" t="12065" r="49530" b="24130"/>
+                <wp:extent cx="635" cy="222673"/>
+                <wp:effectExtent l="0" t="0" r="50165" b="31750"/>
                 <wp:wrapNone/>
-                <wp:docPr id="37" name="Straight Connector 37"/>
+                <wp:docPr id="40" name="Straight Connector 40"/>
                 <wp:cNvGraphicFramePr/>
                 <a:graphic xmlns:a="http://schemas.openxmlformats.org/drawingml/2006/main">
                   <a:graphicData uri="http://schemas.microsoft.com/office/word/2010/wordprocessingShape">
                     <wps:wsp>
                       <wps:cNvCnPr/>
                       <wps:spPr>
-                        <a:xfrm rot="16200000" flipV="1">
+                        <a:xfrm>
                           <a:off x="0" y="0"/>
-                          <a:ext cx="573617" cy="1258358"/>
+                          <a:ext cx="635" cy="222673"/>
                         </a:xfrm>
-                        <a:prstGeom prst="bentConnector3">
-                          <a:avLst>
-                            <a:gd name="adj1" fmla="val 50000"/>
-                          </a:avLst>
+                        <a:prstGeom prst="line">
+                          <a:avLst/>
                         </a:prstGeom>
                       </wps:spPr>
                       <wps:style>
@@ -1921,229 +2171,13 @@
           </mc:Choice>
           <mc:Fallback>
             <w:pict>
-              <v:shape w14:anchorId="18F2FE2A" id="Straight Connector 37" o:spid="_x0000_s1026" type="#_x0000_t34" style="position:absolute;margin-left:-23.1pt;margin-top:13.1pt;width:45.15pt;height:99.1pt;rotation:90;flip:y;z-index:251684864;visibility:visible;mso-wrap-style:square;mso-width-percent:0;mso-height-percent:0;mso-wrap-distance-left:9pt;mso-wrap-distance-top:0;mso-wrap-distance-right:9pt;mso-wrap-distance-bottom:0;mso-position-horizontal:absolute;mso-position-horizontal-relative:text;mso-position-vertical:absolute;mso-position-vertical-relative:text;mso-width-percent:0;mso-height-percent:0;mso-width-relative:margin;mso-height-relative:margin" o:gfxdata="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" strokecolor="#5b9bd5 [3204]" strokeweight=".5pt"/>
+              <v:line w14:anchorId="29539806" id="Straight Connector 40" o:spid="_x0000_s1026" style="position:absolute;z-index:251687936;visibility:visible;mso-wrap-style:square;mso-width-percent:0;mso-height-percent:0;mso-wrap-distance-left:9pt;mso-wrap-distance-top:0;mso-wrap-distance-right:9pt;mso-wrap-distance-bottom:0;mso-position-horizontal:absolute;mso-position-horizontal-relative:text;mso-position-vertical:absolute;mso-position-vertical-relative:text;mso-width-percent:0;mso-height-percent:0;mso-width-relative:margin;mso-height-relative:margin" from="130pt,1.1pt" to="130.05pt,18.65pt" o:gfxdata="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" strokecolor="#5b9bd5 [3204]" strokeweight=".5pt">
+                <v:stroke joinstyle="miter"/>
+              </v:line>
             </w:pict>
           </mc:Fallback>
         </mc:AlternateContent>
       </w:r>
-    </w:p>
-    <w:p>
-      <w:r>
-        <w:t>QUALIFICATIONS</w:t>
-      </w:r>
-    </w:p>
-    <w:tbl>
-      <w:tblPr>
-        <w:tblStyle w:val="TableGrid"/>
-        <w:tblW w:w="0" w:type="auto"/>
-        <w:tblLook w:val="04A0" w:firstRow="1" w:lastRow="0" w:firstColumn="1" w:lastColumn="0" w:noHBand="0" w:noVBand="1"/>
-      </w:tblPr>
-      <w:tblGrid>
-        <w:gridCol w:w="1771"/>
-        <w:gridCol w:w="1101"/>
-        <w:gridCol w:w="1434"/>
-        <w:gridCol w:w="1229"/>
-        <w:gridCol w:w="1749"/>
-        <w:gridCol w:w="1510"/>
-      </w:tblGrid>
-      <w:tr>
-        <w:trPr>
-          <w:trHeight w:val="299"/>
-        </w:trPr>
-        <w:tc>
-          <w:tcPr>
-            <w:tcW w:w="1771" w:type="dxa"/>
-          </w:tcPr>
-          <w:p>
-            <w:pPr>
-              <w:rPr>
-                <w:b/>
-                <w:u w:val="single"/>
-              </w:rPr>
-            </w:pPr>
-            <w:commentRangeStart w:id="4"/>
-            <w:r>
-              <w:rPr>
-                <w:b/>
-                <w:u w:val="single"/>
-              </w:rPr>
-              <w:t>EIRD_Number</w:t>
-            </w:r>
-            <w:commentRangeEnd w:id="4"/>
-            <w:r>
-              <w:rPr>
-                <w:rStyle w:val="CommentReference"/>
-              </w:rPr>
-              <w:commentReference w:id="4"/>
-            </w:r>
-          </w:p>
-        </w:tc>
-        <w:tc>
-          <w:tcPr>
-            <w:tcW w:w="1101" w:type="dxa"/>
-          </w:tcPr>
-          <w:p>
-            <w:pPr>
-              <w:rPr>
-                <w:b/>
-                <w:u w:val="single"/>
-              </w:rPr>
-            </w:pPr>
-            <w:r>
-              <w:rPr>
-                <w:b/>
-                <w:u w:val="single"/>
-              </w:rPr>
-              <w:t>Name</w:t>
-            </w:r>
-          </w:p>
-        </w:tc>
-        <w:tc>
-          <w:tcPr>
-            <w:tcW w:w="1434" w:type="dxa"/>
-          </w:tcPr>
-          <w:p>
-            <w:r>
-              <w:t>Date_Received</w:t>
-            </w:r>
-          </w:p>
-        </w:tc>
-        <w:tc>
-          <w:tcPr>
-            <w:tcW w:w="1229" w:type="dxa"/>
-          </w:tcPr>
-          <w:p>
-            <w:r>
-              <w:t>Expiry_Date</w:t>
-            </w:r>
-          </w:p>
-        </w:tc>
-        <w:tc>
-          <w:tcPr>
-            <w:tcW w:w="1749" w:type="dxa"/>
-          </w:tcPr>
-          <w:p>
-            <w:commentRangeStart w:id="5"/>
-            <w:r>
-              <w:t>EIRD_Number</w:t>
-            </w:r>
-            <w:commentRangeEnd w:id="5"/>
-            <w:r>
-              <w:rPr>
-                <w:rStyle w:val="CommentReference"/>
-              </w:rPr>
-              <w:commentReference w:id="5"/>
-            </w:r>
-          </w:p>
-        </w:tc>
-        <w:tc>
-          <w:tcPr>
-            <w:tcW w:w="1510" w:type="dxa"/>
-          </w:tcPr>
-          <w:p>
-            <w:pPr>
-              <w:rPr>
-                <w:strike/>
-              </w:rPr>
-            </w:pPr>
-            <w:commentRangeStart w:id="6"/>
-            <w:r>
-              <w:rPr>
-                <w:strike/>
-              </w:rPr>
-              <w:t>Type</w:t>
-            </w:r>
-            <w:commentRangeEnd w:id="6"/>
-            <w:r>
-              <w:rPr>
-                <w:rStyle w:val="CommentReference"/>
-                <w:strike/>
-              </w:rPr>
-              <w:commentReference w:id="6"/>
-            </w:r>
-          </w:p>
-        </w:tc>
-      </w:tr>
-    </w:tbl>
-    <w:p/>
-    <w:p/>
-    <w:p/>
-    <w:p>
-      <w:commentRangeStart w:id="7"/>
-      <w:r>
-        <w:t>SUPPLIES</w:t>
-      </w:r>
-      <w:commentRangeEnd w:id="7"/>
-      <w:r>
-        <w:rPr>
-          <w:rStyle w:val="CommentReference"/>
-        </w:rPr>
-        <w:commentReference w:id="7"/>
-      </w:r>
-    </w:p>
-    <w:tbl>
-      <w:tblPr>
-        <w:tblStyle w:val="TableGrid"/>
-        <w:tblW w:w="3627" w:type="dxa"/>
-        <w:tblLook w:val="04A0" w:firstRow="1" w:lastRow="0" w:firstColumn="1" w:lastColumn="0" w:noHBand="0" w:noVBand="1"/>
-      </w:tblPr>
-      <w:tblGrid>
-        <w:gridCol w:w="2202"/>
-        <w:gridCol w:w="1425"/>
-      </w:tblGrid>
-      <w:tr>
-        <w:tc>
-          <w:tcPr>
-            <w:tcW w:w="2202" w:type="dxa"/>
-          </w:tcPr>
-          <w:p>
-            <w:commentRangeStart w:id="8"/>
-            <w:r>
-              <w:rPr>
-                <w:b/>
-                <w:u w:val="single"/>
-              </w:rPr>
-              <w:t>S</w:t>
-            </w:r>
-            <w:r>
-              <w:rPr>
-                <w:b/>
-                <w:u w:val="single"/>
-              </w:rPr>
-              <w:t>Bank_Acount_Number</w:t>
-            </w:r>
-          </w:p>
-        </w:tc>
-        <w:tc>
-          <w:tcPr>
-            <w:tcW w:w="1425" w:type="dxa"/>
-          </w:tcPr>
-          <w:p>
-            <w:pPr>
-              <w:rPr>
-                <w:b/>
-                <w:u w:val="single"/>
-              </w:rPr>
-            </w:pPr>
-            <w:r>
-              <w:rPr>
-                <w:b/>
-                <w:u w:val="single"/>
-              </w:rPr>
-              <w:t>BISBN</w:t>
-            </w:r>
-            <w:commentRangeEnd w:id="8"/>
-            <w:r>
-              <w:rPr>
-                <w:rStyle w:val="CommentReference"/>
-              </w:rPr>
-              <w:commentReference w:id="8"/>
-            </w:r>
-          </w:p>
-        </w:tc>
-      </w:tr>
-    </w:tbl>
-    <w:p>
       <w:r>
         <w:rPr>
           <w:noProof/>
@@ -2152,18 +2186,18 @@
         <mc:AlternateContent>
           <mc:Choice Requires="wps">
             <w:drawing>
-              <wp:anchor distT="0" distB="0" distL="114300" distR="114300" simplePos="0" relativeHeight="251687936" behindDoc="0" locked="0" layoutInCell="1" allowOverlap="1" wp14:anchorId="2E257E86" wp14:editId="12DAB6C3">
+              <wp:anchor distT="0" distB="0" distL="114300" distR="114300" simplePos="0" relativeHeight="251686912" behindDoc="0" locked="0" layoutInCell="1" allowOverlap="1" wp14:anchorId="75AE6981" wp14:editId="318B18B3">
                 <wp:simplePos x="0" y="0"/>
                 <wp:positionH relativeFrom="column">
-                  <wp:posOffset>1651635</wp:posOffset>
+                  <wp:posOffset>-516466</wp:posOffset>
                 </wp:positionH>
                 <wp:positionV relativeFrom="paragraph">
-                  <wp:posOffset>13970</wp:posOffset>
+                  <wp:posOffset>234316</wp:posOffset>
                 </wp:positionV>
-                <wp:extent cx="635" cy="226907"/>
-                <wp:effectExtent l="0" t="0" r="50165" b="27305"/>
+                <wp:extent cx="2168102" cy="2540"/>
+                <wp:effectExtent l="0" t="0" r="41910" b="48260"/>
                 <wp:wrapNone/>
-                <wp:docPr id="40" name="Straight Connector 40"/>
+                <wp:docPr id="39" name="Straight Connector 39"/>
                 <wp:cNvGraphicFramePr/>
                 <a:graphic xmlns:a="http://schemas.openxmlformats.org/drawingml/2006/main">
                   <a:graphicData uri="http://schemas.microsoft.com/office/word/2010/wordprocessingShape">
@@ -2172,7 +2206,7 @@
                       <wps:spPr>
                         <a:xfrm>
                           <a:off x="0" y="0"/>
-                          <a:ext cx="635" cy="226907"/>
+                          <a:ext cx="2168102" cy="2540"/>
                         </a:xfrm>
                         <a:prstGeom prst="line">
                           <a:avLst/>
@@ -2207,77 +2241,7 @@
           </mc:Choice>
           <mc:Fallback>
             <w:pict>
-              <v:line w14:anchorId="1ACA6180" id="Straight Connector 40" o:spid="_x0000_s1026" style="position:absolute;z-index:251687936;visibility:visible;mso-wrap-style:square;mso-width-percent:0;mso-height-percent:0;mso-wrap-distance-left:9pt;mso-wrap-distance-top:0;mso-wrap-distance-right:9pt;mso-wrap-distance-bottom:0;mso-position-horizontal:absolute;mso-position-horizontal-relative:text;mso-position-vertical:absolute;mso-position-vertical-relative:text;mso-width-percent:0;mso-height-percent:0;mso-width-relative:margin;mso-height-relative:margin" from="130.05pt,1.1pt" to="130.1pt,18.95pt" o:gfxdata="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" strokecolor="#5b9bd5 [3204]" strokeweight=".5pt">
-                <v:stroke joinstyle="miter"/>
-              </v:line>
-            </w:pict>
-          </mc:Fallback>
-        </mc:AlternateContent>
-      </w:r>
-      <w:r>
-        <w:rPr>
-          <w:noProof/>
-          <w:lang w:eastAsia="zh-CN"/>
-        </w:rPr>
-        <mc:AlternateContent>
-          <mc:Choice Requires="wps">
-            <w:drawing>
-              <wp:anchor distT="0" distB="0" distL="114300" distR="114300" simplePos="0" relativeHeight="251686912" behindDoc="0" locked="0" layoutInCell="1" allowOverlap="1" wp14:anchorId="75AE6981" wp14:editId="76177920">
-                <wp:simplePos x="0" y="0"/>
-                <wp:positionH relativeFrom="column">
-                  <wp:posOffset>-519853</wp:posOffset>
-                </wp:positionH>
-                <wp:positionV relativeFrom="paragraph">
-                  <wp:posOffset>241300</wp:posOffset>
-                </wp:positionV>
-                <wp:extent cx="2168102" cy="1693"/>
-                <wp:effectExtent l="0" t="0" r="41910" b="49530"/>
-                <wp:wrapNone/>
-                <wp:docPr id="39" name="Straight Connector 39"/>
-                <wp:cNvGraphicFramePr/>
-                <a:graphic xmlns:a="http://schemas.openxmlformats.org/drawingml/2006/main">
-                  <a:graphicData uri="http://schemas.microsoft.com/office/word/2010/wordprocessingShape">
-                    <wps:wsp>
-                      <wps:cNvCnPr/>
-                      <wps:spPr>
-                        <a:xfrm flipV="1">
-                          <a:off x="0" y="0"/>
-                          <a:ext cx="2168102" cy="1693"/>
-                        </a:xfrm>
-                        <a:prstGeom prst="line">
-                          <a:avLst/>
-                        </a:prstGeom>
-                      </wps:spPr>
-                      <wps:style>
-                        <a:lnRef idx="1">
-                          <a:schemeClr val="accent1"/>
-                        </a:lnRef>
-                        <a:fillRef idx="0">
-                          <a:schemeClr val="accent1"/>
-                        </a:fillRef>
-                        <a:effectRef idx="0">
-                          <a:schemeClr val="accent1"/>
-                        </a:effectRef>
-                        <a:fontRef idx="minor">
-                          <a:schemeClr val="tx1"/>
-                        </a:fontRef>
-                      </wps:style>
-                      <wps:bodyPr/>
-                    </wps:wsp>
-                  </a:graphicData>
-                </a:graphic>
-                <wp14:sizeRelH relativeFrom="margin">
-                  <wp14:pctWidth>0</wp14:pctWidth>
-                </wp14:sizeRelH>
-                <wp14:sizeRelV relativeFrom="margin">
-                  <wp14:pctHeight>0</wp14:pctHeight>
-                </wp14:sizeRelV>
-              </wp:anchor>
-            </w:drawing>
-          </mc:Choice>
-          <mc:Fallback>
-            <w:pict>
-              <v:line w14:anchorId="7AEE17A0" id="Straight Connector 39" o:spid="_x0000_s1026" style="position:absolute;flip:y;z-index:251686912;visibility:visible;mso-wrap-style:square;mso-width-percent:0;mso-height-percent:0;mso-wrap-distance-left:9pt;mso-wrap-distance-top:0;mso-wrap-distance-right:9pt;mso-wrap-distance-bottom:0;mso-position-horizontal:absolute;mso-position-horizontal-relative:text;mso-position-vertical:absolute;mso-position-vertical-relative:text;mso-width-percent:0;mso-height-percent:0;mso-width-relative:margin;mso-height-relative:margin" from="-40.95pt,19pt" to="129.75pt,19.15pt" o:gfxdata="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" strokecolor="#5b9bd5 [3204]" strokeweight=".5pt">
+              <v:line w14:anchorId="7943BAB9" id="Straight Connector 39" o:spid="_x0000_s1026" style="position:absolute;z-index:251686912;visibility:visible;mso-wrap-style:square;mso-width-percent:0;mso-height-percent:0;mso-wrap-distance-left:9pt;mso-wrap-distance-top:0;mso-wrap-distance-right:9pt;mso-wrap-distance-bottom:0;mso-position-horizontal:absolute;mso-position-horizontal-relative:text;mso-position-vertical:absolute;mso-position-vertical-relative:text;mso-width-percent:0;mso-height-percent:0;mso-width-relative:margin;mso-height-relative:margin" from="-40.65pt,18.45pt" to="130.05pt,18.65pt" o:gfxdata="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" strokecolor="#5b9bd5 [3204]" strokeweight=".5pt">
                 <v:stroke joinstyle="miter"/>
               </v:line>
             </w:pict>
@@ -2334,12 +2298,12 @@
               </w:rPr>
               <w:t>EIRD_Number</w:t>
             </w:r>
-            <w:commentRangeEnd w:id="10"/>
+            <w:commentRangeEnd w:id="9"/>
             <w:r>
               <w:rPr>
                 <w:rStyle w:val="CommentReference"/>
               </w:rPr>
-              <w:commentReference w:id="10"/>
+              <w:commentReference w:id="9"/>
             </w:r>
           </w:p>
         </w:tc>
@@ -2385,14 +2349,14 @@
               </w:rPr>
               <w:t>QType</w:t>
             </w:r>
-            <w:commentRangeEnd w:id="9"/>
+            <w:commentRangeEnd w:id="10"/>
             <w:r>
               <w:rPr>
                 <w:rStyle w:val="CommentReference"/>
                 <w:b/>
                 <w:u w:val="single"/>
               </w:rPr>
-              <w:commentReference w:id="9"/>
+              <w:commentReference w:id="10"/>
             </w:r>
           </w:p>
         </w:tc>
@@ -2687,8 +2651,60 @@
         </mc:AlternateContent>
       </w:r>
     </w:p>
-    <w:p/>
+    <w:p>
+      <w:pPr>
+        <w:rPr>
+          <w:rFonts w:hint="eastAsia"/>
+          <w:lang w:eastAsia="zh-CN"/>
+        </w:rPr>
+      </w:pPr>
+    </w:p>
+    <w:p>
+      <w:pPr>
+        <w:rPr>
+          <w:rFonts w:hint="eastAsia"/>
+          <w:lang w:eastAsia="zh-CN"/>
+        </w:rPr>
+      </w:pPr>
+    </w:p>
+    <w:p>
+      <w:pPr>
+        <w:rPr>
+          <w:rFonts w:hint="eastAsia"/>
+          <w:lang w:eastAsia="zh-CN"/>
+        </w:rPr>
+      </w:pPr>
+    </w:p>
+    <w:p>
+      <w:pPr>
+        <w:rPr>
+          <w:rFonts w:hint="eastAsia"/>
+          <w:lang w:eastAsia="zh-CN"/>
+        </w:rPr>
+      </w:pPr>
+    </w:p>
+    <w:p>
+      <w:pPr>
+        <w:rPr>
+          <w:rFonts w:hint="eastAsia"/>
+        </w:rPr>
+      </w:pPr>
+    </w:p>
+    <w:p>
+      <w:pPr>
+        <w:rPr>
+          <w:rFonts w:hint="eastAsia"/>
+          <w:lang w:eastAsia="zh-CN"/>
+        </w:rPr>
+      </w:pPr>
+    </w:p>
     <w:sectPr>
+      <w:headerReference w:type="even" r:id="rId10"/>
+      <w:headerReference w:type="default" r:id="rId11"/>
+      <w:footerReference w:type="even" r:id="rId12"/>
+      <w:footerReference w:type="default" r:id="rId13"/>
+      <w:headerReference w:type="first" r:id="rId14"/>
+      <w:footerReference w:type="first" r:id="rId15"/>
       <w:pgSz w:w="11900" w:h="16840"/>
       <w:pgMar w:top="1440" w:right="1440" w:bottom="1440" w:left="1440" w:header="708" w:footer="708" w:gutter="0"/>
       <w:cols w:space="708"/>
@@ -2903,7 +2919,7 @@
       </w:r>
     </w:p>
   </w:comment>
-  <w:comment w:id="4" w:author="Hyperion zw" w:date="2016-08-13T17:40:00Z" w:initials="Hz">
+  <w:comment w:id="5" w:author="Hyperion zw" w:date="2016-08-13T17:40:00Z" w:initials="Hz">
     <w:p>
       <w:pPr>
         <w:pStyle w:val="CommentText"/>
@@ -2916,30 +2932,6 @@
       </w:r>
       <w:r>
         <w:t>Step 2, map weak Entity type</w:t>
-      </w:r>
-    </w:p>
-  </w:comment>
-  <w:comment w:id="5" w:author="Hyperion zw" w:date="2016-08-13T17:30:00Z" w:initials="Hz">
-    <w:p>
-      <w:pPr>
-        <w:pStyle w:val="CommentText"/>
-      </w:pPr>
-      <w:r>
-        <w:rPr>
-          <w:rStyle w:val="CommentReference"/>
-        </w:rPr>
-        <w:annotationRef/>
-      </w:r>
-      <w:r>
-        <w:t>From Step 4</w:t>
-      </w:r>
-    </w:p>
-    <w:p>
-      <w:pPr>
-        <w:pStyle w:val="CommentText"/>
-      </w:pPr>
-      <w:r>
-        <w:t>1 Employee : N Qualifications</w:t>
       </w:r>
     </w:p>
   </w:comment>
@@ -3019,7 +3011,7 @@
       </w:r>
     </w:p>
   </w:comment>
-  <w:comment w:id="10" w:author="Hyperion zw" w:date="2016-08-13T18:38:00Z" w:initials="Hz">
+  <w:comment w:id="9" w:author="Hyperion zw" w:date="2016-08-13T18:38:00Z" w:initials="Hz">
     <w:p>
       <w:pPr>
         <w:pStyle w:val="CommentText"/>
@@ -3050,11 +3042,9 @@
         </w:rPr>
         <w:t>Because this is related to weak entity type</w:t>
       </w:r>
-      <w:bookmarkStart w:id="11" w:name="_GoBack"/>
-      <w:bookmarkEnd w:id="11"/>
     </w:p>
   </w:comment>
-  <w:comment w:id="9" w:author="Hyperion zw" w:date="2016-08-13T18:19:00Z" w:initials="Hz">
+  <w:comment w:id="10" w:author="Hyperion zw" w:date="2016-08-13T18:19:00Z" w:initials="Hz">
     <w:p>
       <w:pPr>
         <w:pStyle w:val="CommentText"/>
@@ -3143,13 +3133,110 @@
   <w15:commentEx w15:paraId="24605F07" w15:done="0"/>
   <w15:commentEx w15:paraId="487279C4" w15:done="0"/>
   <w15:commentEx w15:paraId="588E568F" w15:done="0"/>
-  <w15:commentEx w15:paraId="2A30C81C" w15:done="0"/>
   <w15:commentEx w15:paraId="4448D238" w15:done="0"/>
   <w15:commentEx w15:paraId="4B179462" w15:done="0"/>
   <w15:commentEx w15:paraId="257FBC70" w15:done="0"/>
   <w15:commentEx w15:paraId="1B33A780" w15:done="0"/>
   <w15:commentEx w15:paraId="5F1C0FBC" w15:done="0"/>
 </w15:commentsEx>
+</file>
+
+<file path=word/endnotes.xml><?xml version="1.0" encoding="utf-8"?>
+<w:endnotes xmlns:wpc="http://schemas.microsoft.com/office/word/2010/wordprocessingCanvas" xmlns:mo="http://schemas.microsoft.com/office/mac/office/2008/main" xmlns:mc="http://schemas.openxmlformats.org/markup-compatibility/2006" xmlns:mv="urn:schemas-microsoft-com:mac:vml" xmlns:o="urn:schemas-microsoft-com:office:office" xmlns:r="http://schemas.openxmlformats.org/officeDocument/2006/relationships" xmlns:m="http://schemas.openxmlformats.org/officeDocument/2006/math" xmlns:v="urn:schemas-microsoft-com:vml" xmlns:wp14="http://schemas.microsoft.com/office/word/2010/wordprocessingDrawing" xmlns:wp="http://schemas.openxmlformats.org/drawingml/2006/wordprocessingDrawing" xmlns:w10="urn:schemas-microsoft-com:office:word" xmlns:w="http://schemas.openxmlformats.org/wordprocessingml/2006/main" xmlns:w14="http://schemas.microsoft.com/office/word/2010/wordml" xmlns:w15="http://schemas.microsoft.com/office/word/2012/wordml" xmlns:wpg="http://schemas.microsoft.com/office/word/2010/wordprocessingGroup" xmlns:wpi="http://schemas.microsoft.com/office/word/2010/wordprocessingInk" xmlns:wne="http://schemas.microsoft.com/office/word/2006/wordml" xmlns:wps="http://schemas.microsoft.com/office/word/2010/wordprocessingShape" mc:Ignorable="w14 w15 wp14">
+  <w:endnote w:type="separator" w:id="-1">
+    <w:p>
+      <w:r>
+        <w:separator/>
+      </w:r>
+    </w:p>
+  </w:endnote>
+  <w:endnote w:type="continuationSeparator" w:id="0">
+    <w:p>
+      <w:r>
+        <w:continuationSeparator/>
+      </w:r>
+    </w:p>
+  </w:endnote>
+</w:endnotes>
+</file>
+
+<file path=word/footer1.xml><?xml version="1.0" encoding="utf-8"?>
+<w:ftr xmlns:wpc="http://schemas.microsoft.com/office/word/2010/wordprocessingCanvas" xmlns:mo="http://schemas.microsoft.com/office/mac/office/2008/main" xmlns:mc="http://schemas.openxmlformats.org/markup-compatibility/2006" xmlns:mv="urn:schemas-microsoft-com:mac:vml" xmlns:o="urn:schemas-microsoft-com:office:office" xmlns:r="http://schemas.openxmlformats.org/officeDocument/2006/relationships" xmlns:m="http://schemas.openxmlformats.org/officeDocument/2006/math" xmlns:v="urn:schemas-microsoft-com:vml" xmlns:wp14="http://schemas.microsoft.com/office/word/2010/wordprocessingDrawing" xmlns:wp="http://schemas.openxmlformats.org/drawingml/2006/wordprocessingDrawing" xmlns:w10="urn:schemas-microsoft-com:office:word" xmlns:w="http://schemas.openxmlformats.org/wordprocessingml/2006/main" xmlns:w14="http://schemas.microsoft.com/office/word/2010/wordml" xmlns:w15="http://schemas.microsoft.com/office/word/2012/wordml" xmlns:wpg="http://schemas.microsoft.com/office/word/2010/wordprocessingGroup" xmlns:wpi="http://schemas.microsoft.com/office/word/2010/wordprocessingInk" xmlns:wne="http://schemas.microsoft.com/office/word/2006/wordml" xmlns:wps="http://schemas.microsoft.com/office/word/2010/wordprocessingShape" mc:Ignorable="w14 w15 wp14">
+  <w:p>
+    <w:pPr>
+      <w:pStyle w:val="Footer"/>
+    </w:pPr>
+  </w:p>
+</w:ftr>
+</file>
+
+<file path=word/footer2.xml><?xml version="1.0" encoding="utf-8"?>
+<w:ftr xmlns:wpc="http://schemas.microsoft.com/office/word/2010/wordprocessingCanvas" xmlns:mo="http://schemas.microsoft.com/office/mac/office/2008/main" xmlns:mc="http://schemas.openxmlformats.org/markup-compatibility/2006" xmlns:mv="urn:schemas-microsoft-com:mac:vml" xmlns:o="urn:schemas-microsoft-com:office:office" xmlns:r="http://schemas.openxmlformats.org/officeDocument/2006/relationships" xmlns:m="http://schemas.openxmlformats.org/officeDocument/2006/math" xmlns:v="urn:schemas-microsoft-com:vml" xmlns:wp14="http://schemas.microsoft.com/office/word/2010/wordprocessingDrawing" xmlns:wp="http://schemas.openxmlformats.org/drawingml/2006/wordprocessingDrawing" xmlns:w10="urn:schemas-microsoft-com:office:word" xmlns:w="http://schemas.openxmlformats.org/wordprocessingml/2006/main" xmlns:w14="http://schemas.microsoft.com/office/word/2010/wordml" xmlns:w15="http://schemas.microsoft.com/office/word/2012/wordml" xmlns:wpg="http://schemas.microsoft.com/office/word/2010/wordprocessingGroup" xmlns:wpi="http://schemas.microsoft.com/office/word/2010/wordprocessingInk" xmlns:wne="http://schemas.microsoft.com/office/word/2006/wordml" xmlns:wps="http://schemas.microsoft.com/office/word/2010/wordprocessingShape" mc:Ignorable="w14 w15 wp14">
+  <w:p>
+    <w:pPr>
+      <w:pStyle w:val="Footer"/>
+    </w:pPr>
+  </w:p>
+</w:ftr>
+</file>
+
+<file path=word/footer3.xml><?xml version="1.0" encoding="utf-8"?>
+<w:ftr xmlns:wpc="http://schemas.microsoft.com/office/word/2010/wordprocessingCanvas" xmlns:mo="http://schemas.microsoft.com/office/mac/office/2008/main" xmlns:mc="http://schemas.openxmlformats.org/markup-compatibility/2006" xmlns:mv="urn:schemas-microsoft-com:mac:vml" xmlns:o="urn:schemas-microsoft-com:office:office" xmlns:r="http://schemas.openxmlformats.org/officeDocument/2006/relationships" xmlns:m="http://schemas.openxmlformats.org/officeDocument/2006/math" xmlns:v="urn:schemas-microsoft-com:vml" xmlns:wp14="http://schemas.microsoft.com/office/word/2010/wordprocessingDrawing" xmlns:wp="http://schemas.openxmlformats.org/drawingml/2006/wordprocessingDrawing" xmlns:w10="urn:schemas-microsoft-com:office:word" xmlns:w="http://schemas.openxmlformats.org/wordprocessingml/2006/main" xmlns:w14="http://schemas.microsoft.com/office/word/2010/wordml" xmlns:w15="http://schemas.microsoft.com/office/word/2012/wordml" xmlns:wpg="http://schemas.microsoft.com/office/word/2010/wordprocessingGroup" xmlns:wpi="http://schemas.microsoft.com/office/word/2010/wordprocessingInk" xmlns:wne="http://schemas.microsoft.com/office/word/2006/wordml" xmlns:wps="http://schemas.microsoft.com/office/word/2010/wordprocessingShape" mc:Ignorable="w14 w15 wp14">
+  <w:p>
+    <w:pPr>
+      <w:pStyle w:val="Footer"/>
+    </w:pPr>
+  </w:p>
+</w:ftr>
+</file>
+
+<file path=word/footnotes.xml><?xml version="1.0" encoding="utf-8"?>
+<w:footnotes xmlns:wpc="http://schemas.microsoft.com/office/word/2010/wordprocessingCanvas" xmlns:mo="http://schemas.microsoft.com/office/mac/office/2008/main" xmlns:mc="http://schemas.openxmlformats.org/markup-compatibility/2006" xmlns:mv="urn:schemas-microsoft-com:mac:vml" xmlns:o="urn:schemas-microsoft-com:office:office" xmlns:r="http://schemas.openxmlformats.org/officeDocument/2006/relationships" xmlns:m="http://schemas.openxmlformats.org/officeDocument/2006/math" xmlns:v="urn:schemas-microsoft-com:vml" xmlns:wp14="http://schemas.microsoft.com/office/word/2010/wordprocessingDrawing" xmlns:wp="http://schemas.openxmlformats.org/drawingml/2006/wordprocessingDrawing" xmlns:w10="urn:schemas-microsoft-com:office:word" xmlns:w="http://schemas.openxmlformats.org/wordprocessingml/2006/main" xmlns:w14="http://schemas.microsoft.com/office/word/2010/wordml" xmlns:w15="http://schemas.microsoft.com/office/word/2012/wordml" xmlns:wpg="http://schemas.microsoft.com/office/word/2010/wordprocessingGroup" xmlns:wpi="http://schemas.microsoft.com/office/word/2010/wordprocessingInk" xmlns:wne="http://schemas.microsoft.com/office/word/2006/wordml" xmlns:wps="http://schemas.microsoft.com/office/word/2010/wordprocessingShape" mc:Ignorable="w14 w15 wp14">
+  <w:footnote w:type="separator" w:id="-1">
+    <w:p>
+      <w:r>
+        <w:separator/>
+      </w:r>
+    </w:p>
+  </w:footnote>
+  <w:footnote w:type="continuationSeparator" w:id="0">
+    <w:p>
+      <w:r>
+        <w:continuationSeparator/>
+      </w:r>
+    </w:p>
+  </w:footnote>
+</w:footnotes>
+</file>
+
+<file path=word/header1.xml><?xml version="1.0" encoding="utf-8"?>
+<w:hdr xmlns:wpc="http://schemas.microsoft.com/office/word/2010/wordprocessingCanvas" xmlns:mo="http://schemas.microsoft.com/office/mac/office/2008/main" xmlns:mc="http://schemas.openxmlformats.org/markup-compatibility/2006" xmlns:mv="urn:schemas-microsoft-com:mac:vml" xmlns:o="urn:schemas-microsoft-com:office:office" xmlns:r="http://schemas.openxmlformats.org/officeDocument/2006/relationships" xmlns:m="http://schemas.openxmlformats.org/officeDocument/2006/math" xmlns:v="urn:schemas-microsoft-com:vml" xmlns:wp14="http://schemas.microsoft.com/office/word/2010/wordprocessingDrawing" xmlns:wp="http://schemas.openxmlformats.org/drawingml/2006/wordprocessingDrawing" xmlns:w10="urn:schemas-microsoft-com:office:word" xmlns:w="http://schemas.openxmlformats.org/wordprocessingml/2006/main" xmlns:w14="http://schemas.microsoft.com/office/word/2010/wordml" xmlns:w15="http://schemas.microsoft.com/office/word/2012/wordml" xmlns:wpg="http://schemas.microsoft.com/office/word/2010/wordprocessingGroup" xmlns:wpi="http://schemas.microsoft.com/office/word/2010/wordprocessingInk" xmlns:wne="http://schemas.microsoft.com/office/word/2006/wordml" xmlns:wps="http://schemas.microsoft.com/office/word/2010/wordprocessingShape" mc:Ignorable="w14 w15 wp14">
+  <w:p>
+    <w:pPr>
+      <w:pStyle w:val="Header"/>
+    </w:pPr>
+  </w:p>
+</w:hdr>
+</file>
+
+<file path=word/header2.xml><?xml version="1.0" encoding="utf-8"?>
+<w:hdr xmlns:wpc="http://schemas.microsoft.com/office/word/2010/wordprocessingCanvas" xmlns:mo="http://schemas.microsoft.com/office/mac/office/2008/main" xmlns:mc="http://schemas.openxmlformats.org/markup-compatibility/2006" xmlns:mv="urn:schemas-microsoft-com:mac:vml" xmlns:o="urn:schemas-microsoft-com:office:office" xmlns:r="http://schemas.openxmlformats.org/officeDocument/2006/relationships" xmlns:m="http://schemas.openxmlformats.org/officeDocument/2006/math" xmlns:v="urn:schemas-microsoft-com:vml" xmlns:wp14="http://schemas.microsoft.com/office/word/2010/wordprocessingDrawing" xmlns:wp="http://schemas.openxmlformats.org/drawingml/2006/wordprocessingDrawing" xmlns:w10="urn:schemas-microsoft-com:office:word" xmlns:w="http://schemas.openxmlformats.org/wordprocessingml/2006/main" xmlns:w14="http://schemas.microsoft.com/office/word/2010/wordml" xmlns:w15="http://schemas.microsoft.com/office/word/2012/wordml" xmlns:wpg="http://schemas.microsoft.com/office/word/2010/wordprocessingGroup" xmlns:wpi="http://schemas.microsoft.com/office/word/2010/wordprocessingInk" xmlns:wne="http://schemas.microsoft.com/office/word/2006/wordml" xmlns:wps="http://schemas.microsoft.com/office/word/2010/wordprocessingShape" mc:Ignorable="w14 w15 wp14">
+  <w:p>
+    <w:pPr>
+      <w:pStyle w:val="Header"/>
+    </w:pPr>
+  </w:p>
+</w:hdr>
+</file>
+
+<file path=word/header3.xml><?xml version="1.0" encoding="utf-8"?>
+<w:hdr xmlns:wpc="http://schemas.microsoft.com/office/word/2010/wordprocessingCanvas" xmlns:mo="http://schemas.microsoft.com/office/mac/office/2008/main" xmlns:mc="http://schemas.openxmlformats.org/markup-compatibility/2006" xmlns:mv="urn:schemas-microsoft-com:mac:vml" xmlns:o="urn:schemas-microsoft-com:office:office" xmlns:r="http://schemas.openxmlformats.org/officeDocument/2006/relationships" xmlns:m="http://schemas.openxmlformats.org/officeDocument/2006/math" xmlns:v="urn:schemas-microsoft-com:vml" xmlns:wp14="http://schemas.microsoft.com/office/word/2010/wordprocessingDrawing" xmlns:wp="http://schemas.openxmlformats.org/drawingml/2006/wordprocessingDrawing" xmlns:w10="urn:schemas-microsoft-com:office:word" xmlns:w="http://schemas.openxmlformats.org/wordprocessingml/2006/main" xmlns:w14="http://schemas.microsoft.com/office/word/2010/wordml" xmlns:w15="http://schemas.microsoft.com/office/word/2012/wordml" xmlns:wpg="http://schemas.microsoft.com/office/word/2010/wordprocessingGroup" xmlns:wpi="http://schemas.microsoft.com/office/word/2010/wordprocessingInk" xmlns:wne="http://schemas.microsoft.com/office/word/2006/wordml" xmlns:wps="http://schemas.microsoft.com/office/word/2010/wordprocessingShape" mc:Ignorable="w14 w15 wp14">
+  <w:p>
+    <w:pPr>
+      <w:pStyle w:val="Header"/>
+    </w:pPr>
+  </w:p>
+</w:hdr>
 </file>
 
 <file path=word/numbering.xml><?xml version="1.0" encoding="utf-8"?>
@@ -3407,6 +3494,178 @@
       </w:pPr>
     </w:lvl>
   </w:abstractNum>
+  <w:abstractNum w:abstractNumId="3">
+    <w:nsid w:val="25084D05"/>
+    <w:multiLevelType w:val="hybridMultilevel"/>
+    <w:tmpl w:val="20443266"/>
+    <w:lvl w:ilvl="0" w:tplc="0409000F">
+      <w:start w:val="1"/>
+      <w:numFmt w:val="decimal"/>
+      <w:lvlText w:val="%1."/>
+      <w:lvlJc w:val="left"/>
+      <w:pPr>
+        <w:ind w:left="720" w:hanging="360"/>
+      </w:pPr>
+    </w:lvl>
+    <w:lvl w:ilvl="1" w:tplc="04090019" w:tentative="1">
+      <w:start w:val="1"/>
+      <w:numFmt w:val="lowerLetter"/>
+      <w:lvlText w:val="%2."/>
+      <w:lvlJc w:val="left"/>
+      <w:pPr>
+        <w:ind w:left="1440" w:hanging="360"/>
+      </w:pPr>
+    </w:lvl>
+    <w:lvl w:ilvl="2" w:tplc="0409001B" w:tentative="1">
+      <w:start w:val="1"/>
+      <w:numFmt w:val="lowerRoman"/>
+      <w:lvlText w:val="%3."/>
+      <w:lvlJc w:val="right"/>
+      <w:pPr>
+        <w:ind w:left="2160" w:hanging="180"/>
+      </w:pPr>
+    </w:lvl>
+    <w:lvl w:ilvl="3" w:tplc="0409000F" w:tentative="1">
+      <w:start w:val="1"/>
+      <w:numFmt w:val="decimal"/>
+      <w:lvlText w:val="%4."/>
+      <w:lvlJc w:val="left"/>
+      <w:pPr>
+        <w:ind w:left="2880" w:hanging="360"/>
+      </w:pPr>
+    </w:lvl>
+    <w:lvl w:ilvl="4" w:tplc="04090019" w:tentative="1">
+      <w:start w:val="1"/>
+      <w:numFmt w:val="lowerLetter"/>
+      <w:lvlText w:val="%5."/>
+      <w:lvlJc w:val="left"/>
+      <w:pPr>
+        <w:ind w:left="3600" w:hanging="360"/>
+      </w:pPr>
+    </w:lvl>
+    <w:lvl w:ilvl="5" w:tplc="0409001B" w:tentative="1">
+      <w:start w:val="1"/>
+      <w:numFmt w:val="lowerRoman"/>
+      <w:lvlText w:val="%6."/>
+      <w:lvlJc w:val="right"/>
+      <w:pPr>
+        <w:ind w:left="4320" w:hanging="180"/>
+      </w:pPr>
+    </w:lvl>
+    <w:lvl w:ilvl="6" w:tplc="0409000F" w:tentative="1">
+      <w:start w:val="1"/>
+      <w:numFmt w:val="decimal"/>
+      <w:lvlText w:val="%7."/>
+      <w:lvlJc w:val="left"/>
+      <w:pPr>
+        <w:ind w:left="5040" w:hanging="360"/>
+      </w:pPr>
+    </w:lvl>
+    <w:lvl w:ilvl="7" w:tplc="04090019" w:tentative="1">
+      <w:start w:val="1"/>
+      <w:numFmt w:val="lowerLetter"/>
+      <w:lvlText w:val="%8."/>
+      <w:lvlJc w:val="left"/>
+      <w:pPr>
+        <w:ind w:left="5760" w:hanging="360"/>
+      </w:pPr>
+    </w:lvl>
+    <w:lvl w:ilvl="8" w:tplc="0409001B" w:tentative="1">
+      <w:start w:val="1"/>
+      <w:numFmt w:val="lowerRoman"/>
+      <w:lvlText w:val="%9."/>
+      <w:lvlJc w:val="right"/>
+      <w:pPr>
+        <w:ind w:left="6480" w:hanging="180"/>
+      </w:pPr>
+    </w:lvl>
+  </w:abstractNum>
+  <w:abstractNum w:abstractNumId="4">
+    <w:nsid w:val="74E7207F"/>
+    <w:multiLevelType w:val="hybridMultilevel"/>
+    <w:tmpl w:val="B12EBDAA"/>
+    <w:lvl w:ilvl="0" w:tplc="04090011">
+      <w:start w:val="1"/>
+      <w:numFmt w:val="decimal"/>
+      <w:lvlText w:val="%1)"/>
+      <w:lvlJc w:val="left"/>
+      <w:pPr>
+        <w:ind w:left="1440" w:hanging="360"/>
+      </w:pPr>
+    </w:lvl>
+    <w:lvl w:ilvl="1" w:tplc="04090019" w:tentative="1">
+      <w:start w:val="1"/>
+      <w:numFmt w:val="lowerLetter"/>
+      <w:lvlText w:val="%2."/>
+      <w:lvlJc w:val="left"/>
+      <w:pPr>
+        <w:ind w:left="2160" w:hanging="360"/>
+      </w:pPr>
+    </w:lvl>
+    <w:lvl w:ilvl="2" w:tplc="0409001B" w:tentative="1">
+      <w:start w:val="1"/>
+      <w:numFmt w:val="lowerRoman"/>
+      <w:lvlText w:val="%3."/>
+      <w:lvlJc w:val="right"/>
+      <w:pPr>
+        <w:ind w:left="2880" w:hanging="180"/>
+      </w:pPr>
+    </w:lvl>
+    <w:lvl w:ilvl="3" w:tplc="0409000F" w:tentative="1">
+      <w:start w:val="1"/>
+      <w:numFmt w:val="decimal"/>
+      <w:lvlText w:val="%4."/>
+      <w:lvlJc w:val="left"/>
+      <w:pPr>
+        <w:ind w:left="3600" w:hanging="360"/>
+      </w:pPr>
+    </w:lvl>
+    <w:lvl w:ilvl="4" w:tplc="04090019" w:tentative="1">
+      <w:start w:val="1"/>
+      <w:numFmt w:val="lowerLetter"/>
+      <w:lvlText w:val="%5."/>
+      <w:lvlJc w:val="left"/>
+      <w:pPr>
+        <w:ind w:left="4320" w:hanging="360"/>
+      </w:pPr>
+    </w:lvl>
+    <w:lvl w:ilvl="5" w:tplc="0409001B" w:tentative="1">
+      <w:start w:val="1"/>
+      <w:numFmt w:val="lowerRoman"/>
+      <w:lvlText w:val="%6."/>
+      <w:lvlJc w:val="right"/>
+      <w:pPr>
+        <w:ind w:left="5040" w:hanging="180"/>
+      </w:pPr>
+    </w:lvl>
+    <w:lvl w:ilvl="6" w:tplc="0409000F" w:tentative="1">
+      <w:start w:val="1"/>
+      <w:numFmt w:val="decimal"/>
+      <w:lvlText w:val="%7."/>
+      <w:lvlJc w:val="left"/>
+      <w:pPr>
+        <w:ind w:left="5760" w:hanging="360"/>
+      </w:pPr>
+    </w:lvl>
+    <w:lvl w:ilvl="7" w:tplc="04090019" w:tentative="1">
+      <w:start w:val="1"/>
+      <w:numFmt w:val="lowerLetter"/>
+      <w:lvlText w:val="%8."/>
+      <w:lvlJc w:val="left"/>
+      <w:pPr>
+        <w:ind w:left="6480" w:hanging="360"/>
+      </w:pPr>
+    </w:lvl>
+    <w:lvl w:ilvl="8" w:tplc="0409001B" w:tentative="1">
+      <w:start w:val="1"/>
+      <w:numFmt w:val="lowerRoman"/>
+      <w:lvlText w:val="%9."/>
+      <w:lvlJc w:val="right"/>
+      <w:pPr>
+        <w:ind w:left="7200" w:hanging="180"/>
+      </w:pPr>
+    </w:lvl>
+  </w:abstractNum>
   <w:num w:numId="1">
     <w:abstractNumId w:val="0"/>
   </w:num>
@@ -3415,6 +3674,12 @@
   </w:num>
   <w:num w:numId="3">
     <w:abstractNumId w:val="2"/>
+  </w:num>
+  <w:num w:numId="4">
+    <w:abstractNumId w:val="3"/>
+  </w:num>
+  <w:num w:numId="5">
+    <w:abstractNumId w:val="4"/>
   </w:num>
 </w:numbering>
 </file>
@@ -3825,15 +4090,57 @@
   <w:style w:type="paragraph" w:default="1" w:styleId="Normal">
     <w:name w:val="Normal"/>
     <w:qFormat/>
-    <w:rsid w:val="004C467A"/>
+    <w:rsid w:val="00B468A8"/>
     <w:rPr>
       <w:sz w:val="20"/>
+    </w:rPr>
+  </w:style>
+  <w:style w:type="paragraph" w:styleId="Heading2">
+    <w:name w:val="heading 2"/>
+    <w:basedOn w:val="Normal"/>
+    <w:next w:val="Normal"/>
+    <w:link w:val="Heading2Char"/>
+    <w:uiPriority w:val="9"/>
+    <w:unhideWhenUsed/>
+    <w:qFormat/>
+    <w:rsid w:val="00F8374E"/>
+    <w:pPr>
+      <w:keepNext/>
+      <w:keepLines/>
+      <w:spacing w:before="40"/>
+      <w:outlineLvl w:val="1"/>
+    </w:pPr>
+    <w:rPr>
+      <w:rFonts w:asciiTheme="majorHAnsi" w:eastAsiaTheme="majorEastAsia" w:hAnsiTheme="majorHAnsi" w:cstheme="majorBidi"/>
+      <w:color w:val="2E74B5" w:themeColor="accent1" w:themeShade="BF"/>
+      <w:sz w:val="26"/>
+      <w:szCs w:val="26"/>
+    </w:rPr>
+  </w:style>
+  <w:style w:type="paragraph" w:styleId="Heading3">
+    <w:name w:val="heading 3"/>
+    <w:basedOn w:val="Normal"/>
+    <w:next w:val="Normal"/>
+    <w:link w:val="Heading3Char"/>
+    <w:uiPriority w:val="9"/>
+    <w:unhideWhenUsed/>
+    <w:qFormat/>
+    <w:rsid w:val="00F8374E"/>
+    <w:pPr>
+      <w:keepNext/>
+      <w:keepLines/>
+      <w:spacing w:before="40"/>
+      <w:outlineLvl w:val="2"/>
+    </w:pPr>
+    <w:rPr>
+      <w:rFonts w:asciiTheme="majorHAnsi" w:eastAsiaTheme="majorEastAsia" w:hAnsiTheme="majorHAnsi" w:cstheme="majorBidi"/>
+      <w:color w:val="1F4D78" w:themeColor="accent1" w:themeShade="7F"/>
+      <w:sz w:val="24"/>
     </w:rPr>
   </w:style>
   <w:style w:type="character" w:default="1" w:styleId="DefaultParagraphFont">
     <w:name w:val="Default Paragraph Font"/>
     <w:uiPriority w:val="1"/>
-    <w:semiHidden/>
     <w:unhideWhenUsed/>
   </w:style>
   <w:style w:type="table" w:default="1" w:styleId="TableNormal">
@@ -3967,6 +4274,89 @@
       <w:rFonts w:ascii="Times New Roman" w:hAnsi="Times New Roman" w:cs="Times New Roman"/>
       <w:sz w:val="18"/>
       <w:szCs w:val="18"/>
+    </w:rPr>
+  </w:style>
+  <w:style w:type="character" w:customStyle="1" w:styleId="Heading2Char">
+    <w:name w:val="Heading 2 Char"/>
+    <w:basedOn w:val="DefaultParagraphFont"/>
+    <w:link w:val="Heading2"/>
+    <w:uiPriority w:val="9"/>
+    <w:rsid w:val="00F8374E"/>
+    <w:rPr>
+      <w:rFonts w:asciiTheme="majorHAnsi" w:eastAsiaTheme="majorEastAsia" w:hAnsiTheme="majorHAnsi" w:cstheme="majorBidi"/>
+      <w:color w:val="2E74B5" w:themeColor="accent1" w:themeShade="BF"/>
+      <w:sz w:val="26"/>
+      <w:szCs w:val="26"/>
+    </w:rPr>
+  </w:style>
+  <w:style w:type="character" w:customStyle="1" w:styleId="Heading3Char">
+    <w:name w:val="Heading 3 Char"/>
+    <w:basedOn w:val="DefaultParagraphFont"/>
+    <w:link w:val="Heading3"/>
+    <w:uiPriority w:val="9"/>
+    <w:rsid w:val="00F8374E"/>
+    <w:rPr>
+      <w:rFonts w:asciiTheme="majorHAnsi" w:eastAsiaTheme="majorEastAsia" w:hAnsiTheme="majorHAnsi" w:cstheme="majorBidi"/>
+      <w:color w:val="1F4D78" w:themeColor="accent1" w:themeShade="7F"/>
+    </w:rPr>
+  </w:style>
+  <w:style w:type="paragraph" w:styleId="ListParagraph">
+    <w:name w:val="List Paragraph"/>
+    <w:basedOn w:val="Normal"/>
+    <w:uiPriority w:val="34"/>
+    <w:qFormat/>
+    <w:rsid w:val="00F8374E"/>
+    <w:pPr>
+      <w:ind w:left="720"/>
+      <w:contextualSpacing/>
+    </w:pPr>
+  </w:style>
+  <w:style w:type="paragraph" w:styleId="Header">
+    <w:name w:val="header"/>
+    <w:basedOn w:val="Normal"/>
+    <w:link w:val="HeaderChar"/>
+    <w:uiPriority w:val="99"/>
+    <w:unhideWhenUsed/>
+    <w:rsid w:val="007C174E"/>
+    <w:pPr>
+      <w:tabs>
+        <w:tab w:val="center" w:pos="4680"/>
+        <w:tab w:val="right" w:pos="9360"/>
+      </w:tabs>
+    </w:pPr>
+  </w:style>
+  <w:style w:type="character" w:customStyle="1" w:styleId="HeaderChar">
+    <w:name w:val="Header Char"/>
+    <w:basedOn w:val="DefaultParagraphFont"/>
+    <w:link w:val="Header"/>
+    <w:uiPriority w:val="99"/>
+    <w:rsid w:val="007C174E"/>
+    <w:rPr>
+      <w:sz w:val="20"/>
+    </w:rPr>
+  </w:style>
+  <w:style w:type="paragraph" w:styleId="Footer">
+    <w:name w:val="footer"/>
+    <w:basedOn w:val="Normal"/>
+    <w:link w:val="FooterChar"/>
+    <w:uiPriority w:val="99"/>
+    <w:unhideWhenUsed/>
+    <w:rsid w:val="007C174E"/>
+    <w:pPr>
+      <w:tabs>
+        <w:tab w:val="center" w:pos="4680"/>
+        <w:tab w:val="right" w:pos="9360"/>
+      </w:tabs>
+    </w:pPr>
+  </w:style>
+  <w:style w:type="character" w:customStyle="1" w:styleId="FooterChar">
+    <w:name w:val="Footer Char"/>
+    <w:basedOn w:val="DefaultParagraphFont"/>
+    <w:link w:val="Footer"/>
+    <w:uiPriority w:val="99"/>
+    <w:rsid w:val="007C174E"/>
+    <w:rPr>
+      <w:sz w:val="20"/>
     </w:rPr>
   </w:style>
 </w:styles>
@@ -4238,7 +4628,7 @@
 </file>
 
 <file path=customXml/itemProps1.xml><?xml version="1.0" encoding="utf-8"?>
-<ds:datastoreItem xmlns:ds="http://schemas.openxmlformats.org/officeDocument/2006/customXml" ds:itemID="{8EB9C3D5-6FE0-5F48-B79B-F7CEAFBA2230}">
+<ds:datastoreItem xmlns:ds="http://schemas.openxmlformats.org/officeDocument/2006/customXml" ds:itemID="{58954796-3E5A-334D-A40F-31D237564155}">
   <ds:schemaRefs>
     <ds:schemaRef ds:uri="http://schemas.openxmlformats.org/officeDocument/2006/bibliography"/>
   </ds:schemaRefs>

</xml_diff>

<commit_message>
change book: transaction to m:n
</commit_message>
<xml_diff>
--- a/assignment_2.docx
+++ b/assignment_2.docx
@@ -119,7 +119,6 @@
                 <w:u w:val="single"/>
               </w:rPr>
             </w:pPr>
-            <w:proofErr w:type="spellStart"/>
             <w:r>
               <w:rPr>
                 <w:b/>
@@ -127,7 +126,6 @@
               </w:rPr>
               <w:t>Bank_Acount_Number</w:t>
             </w:r>
-            <w:proofErr w:type="spellEnd"/>
           </w:p>
         </w:tc>
         <w:tc>
@@ -135,11 +133,9 @@
             <w:tcW w:w="1165" w:type="dxa"/>
           </w:tcPr>
           <w:p>
-            <w:proofErr w:type="spellStart"/>
             <w:r>
               <w:t>Company_Name</w:t>
             </w:r>
-            <w:proofErr w:type="spellEnd"/>
           </w:p>
         </w:tc>
         <w:tc>
@@ -147,17 +143,89 @@
             <w:tcW w:w="1166" w:type="dxa"/>
           </w:tcPr>
           <w:p>
-            <w:proofErr w:type="spellStart"/>
             <w:r>
               <w:t>Contant_number</w:t>
             </w:r>
-            <w:proofErr w:type="spellEnd"/>
           </w:p>
         </w:tc>
       </w:tr>
     </w:tbl>
     <w:p/>
     <w:p/>
+    <w:p/>
+    <w:p>
+      <w:r>
+        <w:t>BOOKSTORE</w:t>
+      </w:r>
+    </w:p>
+    <w:tbl>
+      <w:tblPr>
+        <w:tblStyle w:val="TableGrid"/>
+        <w:tblW w:w="0" w:type="auto"/>
+        <w:tblLook w:val="04A0" w:firstRow="1" w:lastRow="0" w:firstColumn="1" w:lastColumn="0" w:noHBand="0" w:noVBand="1"/>
+      </w:tblPr>
+      <w:tblGrid>
+        <w:gridCol w:w="1103"/>
+        <w:gridCol w:w="1103"/>
+        <w:gridCol w:w="1103"/>
+        <w:gridCol w:w="1321"/>
+      </w:tblGrid>
+      <w:tr>
+        <w:trPr>
+          <w:trHeight w:val="325"/>
+        </w:trPr>
+        <w:tc>
+          <w:tcPr>
+            <w:tcW w:w="1103" w:type="dxa"/>
+          </w:tcPr>
+          <w:p>
+            <w:r>
+              <w:t>City</w:t>
+            </w:r>
+          </w:p>
+        </w:tc>
+        <w:tc>
+          <w:tcPr>
+            <w:tcW w:w="1103" w:type="dxa"/>
+          </w:tcPr>
+          <w:p>
+            <w:pPr>
+              <w:rPr>
+                <w:b/>
+                <w:u w:val="single"/>
+              </w:rPr>
+            </w:pPr>
+            <w:r>
+              <w:rPr>
+                <w:b/>
+                <w:u w:val="single"/>
+              </w:rPr>
+              <w:t>Address</w:t>
+            </w:r>
+          </w:p>
+        </w:tc>
+        <w:tc>
+          <w:tcPr>
+            <w:tcW w:w="1103" w:type="dxa"/>
+          </w:tcPr>
+          <w:p>
+            <w:r>
+              <w:t>Account</w:t>
+            </w:r>
+          </w:p>
+        </w:tc>
+        <w:tc>
+          <w:tcPr>
+            <w:tcW w:w="1321" w:type="dxa"/>
+          </w:tcPr>
+          <w:p>
+            <w:r>
+              <w:t>Date_opened</w:t>
+            </w:r>
+          </w:p>
+        </w:tc>
+      </w:tr>
+    </w:tbl>
     <w:p>
       <w:r>
         <w:rPr>
@@ -167,33 +235,34 @@
         <mc:AlternateContent>
           <mc:Choice Requires="wps">
             <w:drawing>
-              <wp:anchor distT="0" distB="0" distL="114300" distR="114300" simplePos="0" relativeHeight="251681792" behindDoc="0" locked="0" layoutInCell="1" allowOverlap="1" wp14:anchorId="660C5913" wp14:editId="1EF94394">
+              <wp:anchor distT="0" distB="0" distL="114300" distR="114300" simplePos="0" relativeHeight="251680768" behindDoc="0" locked="0" layoutInCell="1" allowOverlap="1" wp14:anchorId="63978887" wp14:editId="36DB00E6">
                 <wp:simplePos x="0" y="0"/>
                 <wp:positionH relativeFrom="column">
-                  <wp:posOffset>1785937</wp:posOffset>
+                  <wp:posOffset>3080491</wp:posOffset>
                 </wp:positionH>
                 <wp:positionV relativeFrom="paragraph">
-                  <wp:posOffset>121391</wp:posOffset>
+                  <wp:posOffset>126682</wp:posOffset>
                 </wp:positionV>
-                <wp:extent cx="800946" cy="4955751"/>
-                <wp:effectExtent l="5398" t="0" r="42862" b="42863"/>
+                <wp:extent cx="1028912" cy="2515024"/>
+                <wp:effectExtent l="44450" t="6350" r="31750" b="57150"/>
                 <wp:wrapNone/>
-                <wp:docPr id="33" name="Elbow Connector 33"/>
+                <wp:docPr id="31" name="Elbow Connector 31"/>
                 <wp:cNvGraphicFramePr/>
                 <a:graphic xmlns:a="http://schemas.openxmlformats.org/drawingml/2006/main">
                   <a:graphicData uri="http://schemas.microsoft.com/office/word/2010/wordprocessingShape">
                     <wps:wsp>
                       <wps:cNvCnPr/>
                       <wps:spPr>
-                        <a:xfrm rot="16200000">
+                        <a:xfrm rot="16200000" flipH="1" flipV="1">
                           <a:off x="0" y="0"/>
-                          <a:ext cx="800946" cy="4955751"/>
+                          <a:ext cx="1028912" cy="2515024"/>
                         </a:xfrm>
                         <a:prstGeom prst="bentConnector3">
-                          <a:avLst>
-                            <a:gd name="adj1" fmla="val 77471"/>
-                          </a:avLst>
+                          <a:avLst/>
                         </a:prstGeom>
+                        <a:ln>
+                          <a:tailEnd type="triangle"/>
+                        </a:ln>
                       </wps:spPr>
                       <wps:style>
                         <a:lnRef idx="1">
@@ -224,13 +293,24 @@
           </mc:Choice>
           <mc:Fallback>
             <w:pict>
-              <v:shape w14:anchorId="6A05F56E" id="Elbow Connector 33" o:spid="_x0000_s1026" type="#_x0000_t34" style="position:absolute;margin-left:140.6pt;margin-top:9.55pt;width:63.05pt;height:390.2pt;rotation:-90;z-index:251681792;visibility:visible;mso-wrap-style:square;mso-width-percent:0;mso-height-percent:0;mso-wrap-distance-left:9pt;mso-wrap-distance-top:0;mso-wrap-distance-right:9pt;mso-wrap-distance-bottom:0;mso-position-horizontal:absolute;mso-position-horizontal-relative:text;mso-position-vertical:absolute;mso-position-vertical-relative:text;mso-width-percent:0;mso-height-percent:0;mso-width-relative:margin;mso-height-relative:margin" o:gfxdata="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" adj="16734" strokecolor="#5b9bd5 [3204]" strokeweight=".5pt"/>
+              <v:shapetype w14:anchorId="3B95F04E" id="_x0000_t34" coordsize="21600,21600" o:spt="34" o:oned="t" adj="10800" path="m0,0l@0,0@0,21600,21600,21600e" filled="f">
+                <v:stroke joinstyle="miter"/>
+                <v:formulas>
+                  <v:f eqn="val #0"/>
+                </v:formulas>
+                <v:path arrowok="t" fillok="f" o:connecttype="none"/>
+                <v:handles>
+                  <v:h position="#0,center"/>
+                </v:handles>
+                <o:lock v:ext="edit" shapetype="t"/>
+              </v:shapetype>
+              <v:shape id="Elbow Connector 31" o:spid="_x0000_s1026" type="#_x0000_t34" style="position:absolute;margin-left:242.55pt;margin-top:9.95pt;width:81pt;height:198.05pt;rotation:-90;flip:x y;z-index:251680768;visibility:visible;mso-wrap-style:square;mso-width-percent:0;mso-height-percent:0;mso-wrap-distance-left:9pt;mso-wrap-distance-top:0;mso-wrap-distance-right:9pt;mso-wrap-distance-bottom:0;mso-position-horizontal:absolute;mso-position-horizontal-relative:text;mso-position-vertical:absolute;mso-position-vertical-relative:text;mso-width-percent:0;mso-height-percent:0;mso-width-relative:margin;mso-height-relative:margin" o:gfxdata="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" strokecolor="#5b9bd5 [3204]" strokeweight=".5pt">
+                <v:stroke endarrow="block"/>
+              </v:shape>
             </w:pict>
           </mc:Fallback>
         </mc:AlternateContent>
       </w:r>
-    </w:p>
-    <w:p>
       <w:r>
         <w:rPr>
           <w:noProof/>
@@ -239,34 +319,33 @@
         <mc:AlternateContent>
           <mc:Choice Requires="wps">
             <w:drawing>
-              <wp:anchor distT="0" distB="0" distL="114300" distR="114300" simplePos="0" relativeHeight="251680768" behindDoc="0" locked="0" layoutInCell="1" allowOverlap="1" wp14:anchorId="63978887" wp14:editId="378AD692">
+              <wp:anchor distT="0" distB="0" distL="114300" distR="114300" simplePos="0" relativeHeight="251681792" behindDoc="0" locked="0" layoutInCell="1" allowOverlap="1" wp14:anchorId="660C5913" wp14:editId="6CDA6B83">
                 <wp:simplePos x="0" y="0"/>
                 <wp:positionH relativeFrom="column">
-                  <wp:posOffset>3318193</wp:posOffset>
+                  <wp:posOffset>1764032</wp:posOffset>
                 </wp:positionH>
                 <wp:positionV relativeFrom="paragraph">
-                  <wp:posOffset>267864</wp:posOffset>
+                  <wp:posOffset>70591</wp:posOffset>
                 </wp:positionV>
-                <wp:extent cx="557742" cy="2509943"/>
-                <wp:effectExtent l="40005" t="10795" r="41275" b="66675"/>
+                <wp:extent cx="801264" cy="4912253"/>
+                <wp:effectExtent l="1905" t="0" r="39370" b="39370"/>
                 <wp:wrapNone/>
-                <wp:docPr id="31" name="Elbow Connector 31"/>
+                <wp:docPr id="33" name="Elbow Connector 33"/>
                 <wp:cNvGraphicFramePr/>
                 <a:graphic xmlns:a="http://schemas.openxmlformats.org/drawingml/2006/main">
                   <a:graphicData uri="http://schemas.microsoft.com/office/word/2010/wordprocessingShape">
                     <wps:wsp>
                       <wps:cNvCnPr/>
                       <wps:spPr>
-                        <a:xfrm rot="16200000" flipH="1" flipV="1">
+                        <a:xfrm rot="16200000">
                           <a:off x="0" y="0"/>
-                          <a:ext cx="557742" cy="2509943"/>
+                          <a:ext cx="801264" cy="4912253"/>
                         </a:xfrm>
                         <a:prstGeom prst="bentConnector3">
-                          <a:avLst/>
+                          <a:avLst>
+                            <a:gd name="adj1" fmla="val 77471"/>
+                          </a:avLst>
                         </a:prstGeom>
-                        <a:ln>
-                          <a:tailEnd type="triangle"/>
-                        </a:ln>
                       </wps:spPr>
                       <wps:style>
                         <a:lnRef idx="1">
@@ -297,88 +376,12 @@
           </mc:Choice>
           <mc:Fallback>
             <w:pict>
-              <v:shape w14:anchorId="154C5B36" id="Elbow Connector 31" o:spid="_x0000_s1026" type="#_x0000_t34" style="position:absolute;margin-left:261.3pt;margin-top:21.1pt;width:43.9pt;height:197.65pt;rotation:-90;flip:x y;z-index:251680768;visibility:visible;mso-wrap-style:square;mso-width-percent:0;mso-height-percent:0;mso-wrap-distance-left:9pt;mso-wrap-distance-top:0;mso-wrap-distance-right:9pt;mso-wrap-distance-bottom:0;mso-position-horizontal:absolute;mso-position-horizontal-relative:text;mso-position-vertical:absolute;mso-position-vertical-relative:text;mso-width-percent:0;mso-height-percent:0;mso-width-relative:margin;mso-height-relative:margin" o:gfxdata="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" strokecolor="#5b9bd5 [3204]" strokeweight=".5pt">
-                <v:stroke endarrow="block"/>
-              </v:shape>
+              <v:shape w14:anchorId="09B7E37C" id="Elbow Connector 33" o:spid="_x0000_s1026" type="#_x0000_t34" style="position:absolute;margin-left:138.9pt;margin-top:5.55pt;width:63.1pt;height:386.8pt;rotation:-90;z-index:251681792;visibility:visible;mso-wrap-style:square;mso-width-percent:0;mso-height-percent:0;mso-wrap-distance-left:9pt;mso-wrap-distance-top:0;mso-wrap-distance-right:9pt;mso-wrap-distance-bottom:0;mso-position-horizontal:absolute;mso-position-horizontal-relative:text;mso-position-vertical:absolute;mso-position-vertical-relative:text;mso-width-percent:0;mso-height-percent:0;mso-width-relative:margin;mso-height-relative:margin" o:gfxdata="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" adj="16734" strokecolor="#5b9bd5 [3204]" strokeweight=".5pt"/>
             </w:pict>
           </mc:Fallback>
         </mc:AlternateContent>
       </w:r>
-      <w:r>
-        <w:t>BOOKSTORE</w:t>
-      </w:r>
-    </w:p>
-    <w:tbl>
-      <w:tblPr>
-        <w:tblStyle w:val="TableGrid"/>
-        <w:tblW w:w="0" w:type="auto"/>
-        <w:tblLook w:val="04A0" w:firstRow="1" w:lastRow="0" w:firstColumn="1" w:lastColumn="0" w:noHBand="0" w:noVBand="1"/>
-      </w:tblPr>
-      <w:tblGrid>
-        <w:gridCol w:w="1103"/>
-        <w:gridCol w:w="1103"/>
-        <w:gridCol w:w="1103"/>
-        <w:gridCol w:w="1321"/>
-      </w:tblGrid>
-      <w:tr>
-        <w:trPr>
-          <w:trHeight w:val="325"/>
-        </w:trPr>
-        <w:tc>
-          <w:tcPr>
-            <w:tcW w:w="1103" w:type="dxa"/>
-          </w:tcPr>
-          <w:p>
-            <w:r>
-              <w:t>City</w:t>
-            </w:r>
-          </w:p>
-        </w:tc>
-        <w:tc>
-          <w:tcPr>
-            <w:tcW w:w="1103" w:type="dxa"/>
-          </w:tcPr>
-          <w:p>
-            <w:pPr>
-              <w:rPr>
-                <w:b/>
-                <w:u w:val="single"/>
-              </w:rPr>
-            </w:pPr>
-            <w:r>
-              <w:rPr>
-                <w:b/>
-                <w:u w:val="single"/>
-              </w:rPr>
-              <w:t>Address</w:t>
-            </w:r>
-          </w:p>
-        </w:tc>
-        <w:tc>
-          <w:tcPr>
-            <w:tcW w:w="1103" w:type="dxa"/>
-          </w:tcPr>
-          <w:p>
-            <w:r>
-              <w:t>Account</w:t>
-            </w:r>
-          </w:p>
-        </w:tc>
-        <w:tc>
-          <w:tcPr>
-            <w:tcW w:w="1321" w:type="dxa"/>
-          </w:tcPr>
-          <w:p>
-            <w:proofErr w:type="spellStart"/>
-            <w:r>
-              <w:t>Date_opened</w:t>
-            </w:r>
-            <w:proofErr w:type="spellEnd"/>
-          </w:p>
-        </w:tc>
-      </w:tr>
-    </w:tbl>
-    <w:p/>
+    </w:p>
     <w:p/>
     <w:p/>
     <w:p>
@@ -390,152 +393,7 @@
         <mc:AlternateContent>
           <mc:Choice Requires="wps">
             <w:drawing>
-              <wp:anchor distT="0" distB="0" distL="114300" distR="114300" simplePos="0" relativeHeight="251682816" behindDoc="0" locked="0" layoutInCell="1" allowOverlap="1" wp14:anchorId="49890F9E" wp14:editId="127ED1E4">
-                <wp:simplePos x="0" y="0"/>
-                <wp:positionH relativeFrom="column">
-                  <wp:posOffset>1310215</wp:posOffset>
-                </wp:positionH>
-                <wp:positionV relativeFrom="paragraph">
-                  <wp:posOffset>292312</wp:posOffset>
-                </wp:positionV>
-                <wp:extent cx="685589" cy="3883448"/>
-                <wp:effectExtent l="1270" t="0" r="78105" b="78105"/>
-                <wp:wrapNone/>
-                <wp:docPr id="34" name="Elbow Connector 34"/>
-                <wp:cNvGraphicFramePr/>
-                <a:graphic xmlns:a="http://schemas.openxmlformats.org/drawingml/2006/main">
-                  <a:graphicData uri="http://schemas.microsoft.com/office/word/2010/wordprocessingShape">
-                    <wps:wsp>
-                      <wps:cNvCnPr/>
-                      <wps:spPr>
-                        <a:xfrm rot="5400000" flipV="1">
-                          <a:off x="0" y="0"/>
-                          <a:ext cx="685589" cy="3883448"/>
-                        </a:xfrm>
-                        <a:prstGeom prst="bentConnector3">
-                          <a:avLst>
-                            <a:gd name="adj1" fmla="val 67239"/>
-                          </a:avLst>
-                        </a:prstGeom>
-                        <a:ln>
-                          <a:tailEnd type="triangle"/>
-                        </a:ln>
-                      </wps:spPr>
-                      <wps:style>
-                        <a:lnRef idx="1">
-                          <a:schemeClr val="accent1"/>
-                        </a:lnRef>
-                        <a:fillRef idx="0">
-                          <a:schemeClr val="accent1"/>
-                        </a:fillRef>
-                        <a:effectRef idx="0">
-                          <a:schemeClr val="accent1"/>
-                        </a:effectRef>
-                        <a:fontRef idx="minor">
-                          <a:schemeClr val="tx1"/>
-                        </a:fontRef>
-                      </wps:style>
-                      <wps:bodyPr/>
-                    </wps:wsp>
-                  </a:graphicData>
-                </a:graphic>
-                <wp14:sizeRelH relativeFrom="margin">
-                  <wp14:pctWidth>0</wp14:pctWidth>
-                </wp14:sizeRelH>
-                <wp14:sizeRelV relativeFrom="margin">
-                  <wp14:pctHeight>0</wp14:pctHeight>
-                </wp14:sizeRelV>
-              </wp:anchor>
-            </w:drawing>
-          </mc:Choice>
-          <mc:Fallback>
-            <w:pict>
-              <v:shape w14:anchorId="5B8B5763" id="Elbow Connector 34" o:spid="_x0000_s1026" type="#_x0000_t34" style="position:absolute;margin-left:103.15pt;margin-top:23pt;width:54pt;height:305.8pt;rotation:-90;flip:y;z-index:251682816;visibility:visible;mso-wrap-style:square;mso-width-percent:0;mso-height-percent:0;mso-wrap-distance-left:9pt;mso-wrap-distance-top:0;mso-wrap-distance-right:9pt;mso-wrap-distance-bottom:0;mso-position-horizontal:absolute;mso-position-horizontal-relative:text;mso-position-vertical:absolute;mso-position-vertical-relative:text;mso-width-percent:0;mso-height-percent:0;mso-width-relative:margin;mso-height-relative:margin" o:gfxdata="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" adj="14524" strokecolor="#5b9bd5 [3204]" strokeweight=".5pt">
-                <v:stroke endarrow="block"/>
-              </v:shape>
-            </w:pict>
-          </mc:Fallback>
-        </mc:AlternateContent>
-      </w:r>
-      <w:r>
-        <w:rPr>
-          <w:noProof/>
-          <w:lang w:eastAsia="zh-CN"/>
-        </w:rPr>
-        <mc:AlternateContent>
-          <mc:Choice Requires="wps">
-            <w:drawing>
-              <wp:anchor distT="0" distB="0" distL="114300" distR="114300" simplePos="0" relativeHeight="251677696" behindDoc="0" locked="0" layoutInCell="1" allowOverlap="1" wp14:anchorId="539D1CA4" wp14:editId="4AF92E1A">
-                <wp:simplePos x="0" y="0"/>
-                <wp:positionH relativeFrom="column">
-                  <wp:posOffset>3023447</wp:posOffset>
-                </wp:positionH>
-                <wp:positionV relativeFrom="paragraph">
-                  <wp:posOffset>58843</wp:posOffset>
-                </wp:positionV>
-                <wp:extent cx="917575" cy="5718598"/>
-                <wp:effectExtent l="12700" t="0" r="34925" b="34925"/>
-                <wp:wrapNone/>
-                <wp:docPr id="27" name="Elbow Connector 27"/>
-                <wp:cNvGraphicFramePr/>
-                <a:graphic xmlns:a="http://schemas.openxmlformats.org/drawingml/2006/main">
-                  <a:graphicData uri="http://schemas.microsoft.com/office/word/2010/wordprocessingShape">
-                    <wps:wsp>
-                      <wps:cNvCnPr/>
-                      <wps:spPr>
-                        <a:xfrm rot="16200000">
-                          <a:off x="0" y="0"/>
-                          <a:ext cx="917575" cy="5718598"/>
-                        </a:xfrm>
-                        <a:prstGeom prst="bentConnector3">
-                          <a:avLst>
-                            <a:gd name="adj1" fmla="val 26010"/>
-                          </a:avLst>
-                        </a:prstGeom>
-                      </wps:spPr>
-                      <wps:style>
-                        <a:lnRef idx="1">
-                          <a:schemeClr val="accent1"/>
-                        </a:lnRef>
-                        <a:fillRef idx="0">
-                          <a:schemeClr val="accent1"/>
-                        </a:fillRef>
-                        <a:effectRef idx="0">
-                          <a:schemeClr val="accent1"/>
-                        </a:effectRef>
-                        <a:fontRef idx="minor">
-                          <a:schemeClr val="tx1"/>
-                        </a:fontRef>
-                      </wps:style>
-                      <wps:bodyPr/>
-                    </wps:wsp>
-                  </a:graphicData>
-                </a:graphic>
-                <wp14:sizeRelH relativeFrom="margin">
-                  <wp14:pctWidth>0</wp14:pctWidth>
-                </wp14:sizeRelH>
-                <wp14:sizeRelV relativeFrom="margin">
-                  <wp14:pctHeight>0</wp14:pctHeight>
-                </wp14:sizeRelV>
-              </wp:anchor>
-            </w:drawing>
-          </mc:Choice>
-          <mc:Fallback>
-            <w:pict>
-              <v:shape w14:anchorId="05C4C986" id="Elbow Connector 27" o:spid="_x0000_s1026" type="#_x0000_t34" style="position:absolute;margin-left:238.05pt;margin-top:4.65pt;width:72.25pt;height:450.3pt;rotation:-90;z-index:251677696;visibility:visible;mso-wrap-style:square;mso-width-percent:0;mso-height-percent:0;mso-wrap-distance-left:9pt;mso-wrap-distance-top:0;mso-wrap-distance-right:9pt;mso-wrap-distance-bottom:0;mso-position-horizontal:absolute;mso-position-horizontal-relative:text;mso-position-vertical:absolute;mso-position-vertical-relative:text;mso-width-percent:0;mso-height-percent:0;mso-width-relative:margin;mso-height-relative:margin" o:gfxdata="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" adj="5618" strokecolor="#5b9bd5 [3204]" strokeweight=".5pt"/>
-            </w:pict>
-          </mc:Fallback>
-        </mc:AlternateContent>
-      </w:r>
-      <w:r>
-        <w:rPr>
-          <w:noProof/>
-          <w:lang w:eastAsia="zh-CN"/>
-        </w:rPr>
-        <mc:AlternateContent>
-          <mc:Choice Requires="wps">
-            <w:drawing>
-              <wp:anchor distT="0" distB="0" distL="114300" distR="114300" simplePos="0" relativeHeight="251670528" behindDoc="0" locked="0" layoutInCell="1" allowOverlap="1" wp14:anchorId="5FD41D33" wp14:editId="7553CA95">
+              <wp:anchor distT="0" distB="0" distL="114300" distR="114300" simplePos="0" relativeHeight="251670528" behindDoc="0" locked="0" layoutInCell="1" allowOverlap="1" wp14:anchorId="5FD41D33" wp14:editId="7D6881F1">
                 <wp:simplePos x="0" y="0"/>
                 <wp:positionH relativeFrom="column">
                   <wp:posOffset>6337935</wp:posOffset>
@@ -590,7 +448,7 @@
           </mc:Choice>
           <mc:Fallback>
             <w:pict>
-              <v:line w14:anchorId="24F9D565" id="Straight Connector 16" o:spid="_x0000_s1026" style="position:absolute;z-index:251670528;visibility:visible;mso-wrap-style:square;mso-width-percent:0;mso-height-percent:0;mso-wrap-distance-left:9pt;mso-wrap-distance-top:0;mso-wrap-distance-right:9pt;mso-wrap-distance-bottom:0;mso-position-horizontal:absolute;mso-position-horizontal-relative:text;mso-position-vertical:absolute;mso-position-vertical-relative:text;mso-width-percent:0;mso-height-percent:0;mso-width-relative:margin;mso-height-relative:margin" from="499.05pt,22.9pt" to="499.05pt,166.9pt" o:gfxdata="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" strokecolor="#5b9bd5 [3204]" strokeweight=".5pt">
+              <v:line w14:anchorId="306BA249" id="Straight Connector 16" o:spid="_x0000_s1026" style="position:absolute;z-index:251670528;visibility:visible;mso-wrap-style:square;mso-width-percent:0;mso-height-percent:0;mso-wrap-distance-left:9pt;mso-wrap-distance-top:0;mso-wrap-distance-right:9pt;mso-wrap-distance-bottom:0;mso-position-horizontal:absolute;mso-position-horizontal-relative:text;mso-position-vertical:absolute;mso-position-vertical-relative:text;mso-width-percent:0;mso-height-percent:0;mso-width-relative:margin;mso-height-relative:margin" from="499.05pt,22.9pt" to="499.05pt,166.9pt" o:gfxdata="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" strokecolor="#5b9bd5 [3204]" strokeweight=".5pt">
                 <v:stroke joinstyle="miter"/>
               </v:line>
             </w:pict>
@@ -656,11 +514,9 @@
             <w:tcW w:w="1109" w:type="dxa"/>
           </w:tcPr>
           <w:p>
-            <w:proofErr w:type="spellStart"/>
             <w:r>
               <w:t>FName</w:t>
             </w:r>
-            <w:proofErr w:type="spellEnd"/>
           </w:p>
         </w:tc>
         <w:tc>
@@ -668,11 +524,9 @@
             <w:tcW w:w="1276" w:type="dxa"/>
           </w:tcPr>
           <w:p>
-            <w:proofErr w:type="spellStart"/>
             <w:r>
               <w:t>Middle_INIT</w:t>
             </w:r>
-            <w:proofErr w:type="spellEnd"/>
           </w:p>
         </w:tc>
         <w:tc>
@@ -680,11 +534,9 @@
             <w:tcW w:w="968" w:type="dxa"/>
           </w:tcPr>
           <w:p>
-            <w:proofErr w:type="spellStart"/>
             <w:r>
               <w:t>LName</w:t>
             </w:r>
-            <w:proofErr w:type="spellEnd"/>
           </w:p>
         </w:tc>
         <w:tc>
@@ -702,11 +554,9 @@
             <w:tcW w:w="1682" w:type="dxa"/>
           </w:tcPr>
           <w:p>
-            <w:proofErr w:type="spellStart"/>
             <w:r>
               <w:t>Amount_In_Stock</w:t>
             </w:r>
-            <w:proofErr w:type="spellEnd"/>
           </w:p>
         </w:tc>
         <w:tc>
@@ -715,7 +565,6 @@
           </w:tcPr>
           <w:p>
             <w:commentRangeStart w:id="0"/>
-            <w:proofErr w:type="spellStart"/>
             <w:r>
               <w:t>T</w:t>
             </w:r>
@@ -726,7 +575,6 @@
               <w:t>ransaction_Number</w:t>
             </w:r>
             <w:commentRangeEnd w:id="0"/>
-            <w:proofErr w:type="spellEnd"/>
             <w:r>
               <w:rPr>
                 <w:rStyle w:val="CommentReference"/>
@@ -746,32 +594,30 @@
         <mc:AlternateContent>
           <mc:Choice Requires="wps">
             <w:drawing>
-              <wp:anchor distT="0" distB="0" distL="114300" distR="114300" simplePos="0" relativeHeight="251683840" behindDoc="0" locked="0" layoutInCell="1" allowOverlap="1" wp14:anchorId="1C0A838E" wp14:editId="607DA9F9">
+              <wp:anchor distT="0" distB="0" distL="114300" distR="114300" simplePos="0" relativeHeight="251702272" behindDoc="0" locked="0" layoutInCell="1" allowOverlap="1" wp14:anchorId="22E7501A" wp14:editId="2751D764">
                 <wp:simplePos x="0" y="0"/>
                 <wp:positionH relativeFrom="column">
-                  <wp:posOffset>-2576618</wp:posOffset>
+                  <wp:posOffset>221509</wp:posOffset>
                 </wp:positionH>
                 <wp:positionV relativeFrom="paragraph">
-                  <wp:posOffset>266488</wp:posOffset>
+                  <wp:posOffset>95356</wp:posOffset>
                 </wp:positionV>
-                <wp:extent cx="5030470" cy="1145963"/>
-                <wp:effectExtent l="12065" t="38735" r="61595" b="36195"/>
+                <wp:extent cx="460375" cy="343323"/>
+                <wp:effectExtent l="7938" t="42862" r="106362" b="30163"/>
                 <wp:wrapNone/>
-                <wp:docPr id="35" name="Elbow Connector 35"/>
+                <wp:docPr id="10" name="Elbow Connector 10"/>
                 <wp:cNvGraphicFramePr/>
                 <a:graphic xmlns:a="http://schemas.openxmlformats.org/drawingml/2006/main">
                   <a:graphicData uri="http://schemas.microsoft.com/office/word/2010/wordprocessingShape">
                     <wps:wsp>
                       <wps:cNvCnPr/>
                       <wps:spPr>
-                        <a:xfrm rot="5400000" flipH="1" flipV="1">
+                        <a:xfrm rot="16200000">
                           <a:off x="0" y="0"/>
-                          <a:ext cx="5030470" cy="1145963"/>
+                          <a:ext cx="460375" cy="343323"/>
                         </a:xfrm>
                         <a:prstGeom prst="bentConnector3">
-                          <a:avLst>
-                            <a:gd name="adj1" fmla="val 96759"/>
-                          </a:avLst>
+                          <a:avLst/>
                         </a:prstGeom>
                         <a:ln>
                           <a:tailEnd type="triangle"/>
@@ -806,15 +652,13 @@
           </mc:Choice>
           <mc:Fallback>
             <w:pict>
-              <v:shape w14:anchorId="3DBF719B" id="Elbow Connector 35" o:spid="_x0000_s1026" type="#_x0000_t34" style="position:absolute;margin-left:-202.9pt;margin-top:21pt;width:396.1pt;height:90.25pt;rotation:90;flip:x y;z-index:251683840;visibility:visible;mso-wrap-style:square;mso-width-percent:0;mso-height-percent:0;mso-wrap-distance-left:9pt;mso-wrap-distance-top:0;mso-wrap-distance-right:9pt;mso-wrap-distance-bottom:0;mso-position-horizontal:absolute;mso-position-horizontal-relative:text;mso-position-vertical:absolute;mso-position-vertical-relative:text;mso-width-percent:0;mso-height-percent:0;mso-width-relative:margin;mso-height-relative:margin" o:gfxdata="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" adj="20900" strokecolor="#5b9bd5 [3204]" strokeweight=".5pt">
+              <v:shape w14:anchorId="445C1945" id="Elbow Connector 10" o:spid="_x0000_s1026" type="#_x0000_t34" style="position:absolute;margin-left:17.45pt;margin-top:7.5pt;width:36.25pt;height:27.05pt;rotation:-90;z-index:251702272;visibility:visible;mso-wrap-style:square;mso-width-percent:0;mso-height-percent:0;mso-wrap-distance-left:9pt;mso-wrap-distance-top:0;mso-wrap-distance-right:9pt;mso-wrap-distance-bottom:0;mso-position-horizontal:absolute;mso-position-horizontal-relative:text;mso-position-vertical:absolute;mso-position-vertical-relative:text;mso-width-percent:0;mso-height-percent:0;mso-width-relative:margin;mso-height-relative:margin" o:gfxdata="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" strokecolor="#5b9bd5 [3204]" strokeweight=".5pt">
                 <v:stroke endarrow="block"/>
               </v:shape>
             </w:pict>
           </mc:Fallback>
         </mc:AlternateContent>
       </w:r>
-    </w:p>
-    <w:p>
       <w:r>
         <w:rPr>
           <w:noProof/>
@@ -823,7 +667,373 @@
         <mc:AlternateContent>
           <mc:Choice Requires="wps">
             <w:drawing>
-              <wp:anchor distT="0" distB="0" distL="114300" distR="114300" simplePos="0" relativeHeight="251672576" behindDoc="0" locked="0" layoutInCell="1" allowOverlap="1" wp14:anchorId="1AFC47CE" wp14:editId="55CBF8A2">
+              <wp:anchor distT="0" distB="0" distL="114300" distR="114300" simplePos="0" relativeHeight="251677696" behindDoc="0" locked="0" layoutInCell="1" allowOverlap="1" wp14:anchorId="539D1CA4" wp14:editId="0FB198C1">
+                <wp:simplePos x="0" y="0"/>
+                <wp:positionH relativeFrom="column">
+                  <wp:posOffset>2909676</wp:posOffset>
+                </wp:positionH>
+                <wp:positionV relativeFrom="paragraph">
+                  <wp:posOffset>40215</wp:posOffset>
+                </wp:positionV>
+                <wp:extent cx="1028171" cy="5828349"/>
+                <wp:effectExtent l="0" t="12382" r="51752" b="953"/>
+                <wp:wrapNone/>
+                <wp:docPr id="27" name="Elbow Connector 27"/>
+                <wp:cNvGraphicFramePr/>
+                <a:graphic xmlns:a="http://schemas.openxmlformats.org/drawingml/2006/main">
+                  <a:graphicData uri="http://schemas.microsoft.com/office/word/2010/wordprocessingShape">
+                    <wps:wsp>
+                      <wps:cNvCnPr/>
+                      <wps:spPr>
+                        <a:xfrm rot="16200000">
+                          <a:off x="0" y="0"/>
+                          <a:ext cx="1028171" cy="5828349"/>
+                        </a:xfrm>
+                        <a:prstGeom prst="bentConnector3">
+                          <a:avLst>
+                            <a:gd name="adj1" fmla="val 16739"/>
+                          </a:avLst>
+                        </a:prstGeom>
+                      </wps:spPr>
+                      <wps:style>
+                        <a:lnRef idx="1">
+                          <a:schemeClr val="accent1"/>
+                        </a:lnRef>
+                        <a:fillRef idx="0">
+                          <a:schemeClr val="accent1"/>
+                        </a:fillRef>
+                        <a:effectRef idx="0">
+                          <a:schemeClr val="accent1"/>
+                        </a:effectRef>
+                        <a:fontRef idx="minor">
+                          <a:schemeClr val="tx1"/>
+                        </a:fontRef>
+                      </wps:style>
+                      <wps:bodyPr/>
+                    </wps:wsp>
+                  </a:graphicData>
+                </a:graphic>
+                <wp14:sizeRelH relativeFrom="margin">
+                  <wp14:pctWidth>0</wp14:pctWidth>
+                </wp14:sizeRelH>
+                <wp14:sizeRelV relativeFrom="margin">
+                  <wp14:pctHeight>0</wp14:pctHeight>
+                </wp14:sizeRelV>
+              </wp:anchor>
+            </w:drawing>
+          </mc:Choice>
+          <mc:Fallback>
+            <w:pict>
+              <v:shape w14:anchorId="748F5FB2" id="Elbow Connector 27" o:spid="_x0000_s1026" type="#_x0000_t34" style="position:absolute;margin-left:229.1pt;margin-top:3.15pt;width:80.95pt;height:458.95pt;rotation:-90;z-index:251677696;visibility:visible;mso-wrap-style:square;mso-width-percent:0;mso-height-percent:0;mso-wrap-distance-left:9pt;mso-wrap-distance-top:0;mso-wrap-distance-right:9pt;mso-wrap-distance-bottom:0;mso-position-horizontal:absolute;mso-position-horizontal-relative:text;mso-position-vertical:absolute;mso-position-vertical-relative:text;mso-width-percent:0;mso-height-percent:0;mso-width-relative:margin;mso-height-relative:margin" o:gfxdata="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" adj="3616" strokecolor="#5b9bd5 [3204]" strokeweight=".5pt"/>
+            </w:pict>
+          </mc:Fallback>
+        </mc:AlternateContent>
+      </w:r>
+    </w:p>
+    <w:p>
+      <w:r>
+        <w:rPr>
+          <w:noProof/>
+          <w:lang w:eastAsia="zh-CN"/>
+        </w:rPr>
+        <mc:AlternateContent>
+          <mc:Choice Requires="wps">
+            <w:drawing>
+              <wp:anchor distT="0" distB="0" distL="114300" distR="114300" simplePos="0" relativeHeight="251703296" behindDoc="0" locked="0" layoutInCell="1" allowOverlap="1" wp14:anchorId="16376C67" wp14:editId="1C12354C">
+                <wp:simplePos x="0" y="0"/>
+                <wp:positionH relativeFrom="column">
+                  <wp:posOffset>1733023</wp:posOffset>
+                </wp:positionH>
+                <wp:positionV relativeFrom="paragraph">
+                  <wp:posOffset>32281</wp:posOffset>
+                </wp:positionV>
+                <wp:extent cx="452648" cy="1301219"/>
+                <wp:effectExtent l="7302" t="0" r="88583" b="88582"/>
+                <wp:wrapNone/>
+                <wp:docPr id="12" name="Elbow Connector 12"/>
+                <wp:cNvGraphicFramePr/>
+                <a:graphic xmlns:a="http://schemas.openxmlformats.org/drawingml/2006/main">
+                  <a:graphicData uri="http://schemas.microsoft.com/office/word/2010/wordprocessingShape">
+                    <wps:wsp>
+                      <wps:cNvCnPr/>
+                      <wps:spPr>
+                        <a:xfrm rot="5400000" flipV="1">
+                          <a:off x="0" y="0"/>
+                          <a:ext cx="452648" cy="1301219"/>
+                        </a:xfrm>
+                        <a:prstGeom prst="bentConnector3">
+                          <a:avLst/>
+                        </a:prstGeom>
+                        <a:ln>
+                          <a:tailEnd type="triangle"/>
+                        </a:ln>
+                      </wps:spPr>
+                      <wps:style>
+                        <a:lnRef idx="1">
+                          <a:schemeClr val="accent1"/>
+                        </a:lnRef>
+                        <a:fillRef idx="0">
+                          <a:schemeClr val="accent1"/>
+                        </a:fillRef>
+                        <a:effectRef idx="0">
+                          <a:schemeClr val="accent1"/>
+                        </a:effectRef>
+                        <a:fontRef idx="minor">
+                          <a:schemeClr val="tx1"/>
+                        </a:fontRef>
+                      </wps:style>
+                      <wps:bodyPr/>
+                    </wps:wsp>
+                  </a:graphicData>
+                </a:graphic>
+                <wp14:sizeRelH relativeFrom="margin">
+                  <wp14:pctWidth>0</wp14:pctWidth>
+                </wp14:sizeRelH>
+                <wp14:sizeRelV relativeFrom="margin">
+                  <wp14:pctHeight>0</wp14:pctHeight>
+                </wp14:sizeRelV>
+              </wp:anchor>
+            </w:drawing>
+          </mc:Choice>
+          <mc:Fallback>
+            <w:pict>
+              <v:shape w14:anchorId="2DF39201" id="Elbow Connector 12" o:spid="_x0000_s1026" type="#_x0000_t34" style="position:absolute;margin-left:136.45pt;margin-top:2.55pt;width:35.65pt;height:102.45pt;rotation:-90;flip:y;z-index:251703296;visibility:visible;mso-wrap-style:square;mso-width-percent:0;mso-height-percent:0;mso-wrap-distance-left:9pt;mso-wrap-distance-top:0;mso-wrap-distance-right:9pt;mso-wrap-distance-bottom:0;mso-position-horizontal:absolute;mso-position-horizontal-relative:text;mso-position-vertical:absolute;mso-position-vertical-relative:text;mso-width-percent:0;mso-height-percent:0;mso-width-relative:margin;mso-height-relative:margin" o:gfxdata="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" strokecolor="#5b9bd5 [3204]" strokeweight=".5pt">
+                <v:stroke endarrow="block"/>
+              </v:shape>
+            </w:pict>
+          </mc:Fallback>
+        </mc:AlternateContent>
+      </w:r>
+      <w:r>
+        <w:rPr>
+          <w:noProof/>
+          <w:lang w:eastAsia="zh-CN"/>
+        </w:rPr>
+        <mc:AlternateContent>
+          <mc:Choice Requires="wps">
+            <w:drawing>
+              <wp:anchor distT="0" distB="0" distL="114300" distR="114300" simplePos="0" relativeHeight="251683840" behindDoc="0" locked="0" layoutInCell="1" allowOverlap="1" wp14:anchorId="1C0A838E" wp14:editId="2C22D95B">
+                <wp:simplePos x="0" y="0"/>
+                <wp:positionH relativeFrom="column">
+                  <wp:posOffset>-2749972</wp:posOffset>
+                </wp:positionH>
+                <wp:positionV relativeFrom="paragraph">
+                  <wp:posOffset>286705</wp:posOffset>
+                </wp:positionV>
+                <wp:extent cx="5371572" cy="1140352"/>
+                <wp:effectExtent l="7620" t="43180" r="71755" b="20955"/>
+                <wp:wrapNone/>
+                <wp:docPr id="35" name="Elbow Connector 35"/>
+                <wp:cNvGraphicFramePr/>
+                <a:graphic xmlns:a="http://schemas.openxmlformats.org/drawingml/2006/main">
+                  <a:graphicData uri="http://schemas.microsoft.com/office/word/2010/wordprocessingShape">
+                    <wps:wsp>
+                      <wps:cNvCnPr/>
+                      <wps:spPr>
+                        <a:xfrm rot="5400000" flipH="1" flipV="1">
+                          <a:off x="0" y="0"/>
+                          <a:ext cx="5371572" cy="1140352"/>
+                        </a:xfrm>
+                        <a:prstGeom prst="bentConnector3">
+                          <a:avLst>
+                            <a:gd name="adj1" fmla="val 96759"/>
+                          </a:avLst>
+                        </a:prstGeom>
+                        <a:ln>
+                          <a:tailEnd type="triangle"/>
+                        </a:ln>
+                      </wps:spPr>
+                      <wps:style>
+                        <a:lnRef idx="1">
+                          <a:schemeClr val="accent1"/>
+                        </a:lnRef>
+                        <a:fillRef idx="0">
+                          <a:schemeClr val="accent1"/>
+                        </a:fillRef>
+                        <a:effectRef idx="0">
+                          <a:schemeClr val="accent1"/>
+                        </a:effectRef>
+                        <a:fontRef idx="minor">
+                          <a:schemeClr val="tx1"/>
+                        </a:fontRef>
+                      </wps:style>
+                      <wps:bodyPr/>
+                    </wps:wsp>
+                  </a:graphicData>
+                </a:graphic>
+                <wp14:sizeRelH relativeFrom="margin">
+                  <wp14:pctWidth>0</wp14:pctWidth>
+                </wp14:sizeRelH>
+                <wp14:sizeRelV relativeFrom="margin">
+                  <wp14:pctHeight>0</wp14:pctHeight>
+                </wp14:sizeRelV>
+              </wp:anchor>
+            </w:drawing>
+          </mc:Choice>
+          <mc:Fallback>
+            <w:pict>
+              <v:shape w14:anchorId="6CA5C242" id="Elbow Connector 35" o:spid="_x0000_s1026" type="#_x0000_t34" style="position:absolute;margin-left:-216.55pt;margin-top:22.6pt;width:422.95pt;height:89.8pt;rotation:90;flip:x y;z-index:251683840;visibility:visible;mso-wrap-style:square;mso-width-percent:0;mso-height-percent:0;mso-wrap-distance-left:9pt;mso-wrap-distance-top:0;mso-wrap-distance-right:9pt;mso-wrap-distance-bottom:0;mso-position-horizontal:absolute;mso-position-horizontal-relative:text;mso-position-vertical:absolute;mso-position-vertical-relative:text;mso-width-percent:0;mso-height-percent:0;mso-width-relative:margin;mso-height-relative:margin" o:gfxdata="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" adj="20900" strokecolor="#5b9bd5 [3204]" strokeweight=".5pt">
+                <v:stroke endarrow="block"/>
+              </v:shape>
+            </w:pict>
+          </mc:Fallback>
+        </mc:AlternateContent>
+      </w:r>
+    </w:p>
+    <w:p>
+      <w:r>
+        <w:rPr>
+          <w:noProof/>
+          <w:lang w:eastAsia="zh-CN"/>
+        </w:rPr>
+        <mc:AlternateContent>
+          <mc:Choice Requires="wps">
+            <w:drawing>
+              <wp:anchor distT="0" distB="0" distL="114300" distR="114300" simplePos="0" relativeHeight="251682816" behindDoc="0" locked="0" layoutInCell="1" allowOverlap="1" wp14:anchorId="49890F9E" wp14:editId="4E4AF605">
+                <wp:simplePos x="0" y="0"/>
+                <wp:positionH relativeFrom="column">
+                  <wp:posOffset>1305772</wp:posOffset>
+                </wp:positionH>
+                <wp:positionV relativeFrom="paragraph">
+                  <wp:posOffset>187537</wp:posOffset>
+                </wp:positionV>
+                <wp:extent cx="685589" cy="3883448"/>
+                <wp:effectExtent l="1270" t="0" r="78105" b="78105"/>
+                <wp:wrapNone/>
+                <wp:docPr id="34" name="Elbow Connector 34"/>
+                <wp:cNvGraphicFramePr/>
+                <a:graphic xmlns:a="http://schemas.openxmlformats.org/drawingml/2006/main">
+                  <a:graphicData uri="http://schemas.microsoft.com/office/word/2010/wordprocessingShape">
+                    <wps:wsp>
+                      <wps:cNvCnPr/>
+                      <wps:spPr>
+                        <a:xfrm rot="5400000" flipV="1">
+                          <a:off x="0" y="0"/>
+                          <a:ext cx="685589" cy="3883448"/>
+                        </a:xfrm>
+                        <a:prstGeom prst="bentConnector3">
+                          <a:avLst>
+                            <a:gd name="adj1" fmla="val 67239"/>
+                          </a:avLst>
+                        </a:prstGeom>
+                        <a:ln>
+                          <a:tailEnd type="triangle"/>
+                        </a:ln>
+                      </wps:spPr>
+                      <wps:style>
+                        <a:lnRef idx="1">
+                          <a:schemeClr val="accent1"/>
+                        </a:lnRef>
+                        <a:fillRef idx="0">
+                          <a:schemeClr val="accent1"/>
+                        </a:fillRef>
+                        <a:effectRef idx="0">
+                          <a:schemeClr val="accent1"/>
+                        </a:effectRef>
+                        <a:fontRef idx="minor">
+                          <a:schemeClr val="tx1"/>
+                        </a:fontRef>
+                      </wps:style>
+                      <wps:bodyPr/>
+                    </wps:wsp>
+                  </a:graphicData>
+                </a:graphic>
+                <wp14:sizeRelH relativeFrom="margin">
+                  <wp14:pctWidth>0</wp14:pctWidth>
+                </wp14:sizeRelH>
+                <wp14:sizeRelV relativeFrom="margin">
+                  <wp14:pctHeight>0</wp14:pctHeight>
+                </wp14:sizeRelV>
+              </wp:anchor>
+            </w:drawing>
+          </mc:Choice>
+          <mc:Fallback>
+            <w:pict>
+              <v:shape w14:anchorId="069BEC60" id="Elbow Connector 34" o:spid="_x0000_s1026" type="#_x0000_t34" style="position:absolute;margin-left:102.8pt;margin-top:14.75pt;width:54pt;height:305.8pt;rotation:-90;flip:y;z-index:251682816;visibility:visible;mso-wrap-style:square;mso-width-percent:0;mso-height-percent:0;mso-wrap-distance-left:9pt;mso-wrap-distance-top:0;mso-wrap-distance-right:9pt;mso-wrap-distance-bottom:0;mso-position-horizontal:absolute;mso-position-horizontal-relative:text;mso-position-vertical:absolute;mso-position-vertical-relative:text;mso-width-percent:0;mso-height-percent:0;mso-width-relative:margin;mso-height-relative:margin" o:gfxdata="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" adj="14524" strokecolor="#5b9bd5 [3204]" strokeweight=".5pt">
+                <v:stroke endarrow="block"/>
+              </v:shape>
+            </w:pict>
+          </mc:Fallback>
+        </mc:AlternateContent>
+      </w:r>
+      <w:r>
+        <w:t>BOOK_TRAN</w:t>
+      </w:r>
+    </w:p>
+    <w:tbl>
+      <w:tblPr>
+        <w:tblStyle w:val="TableGrid"/>
+        <w:tblW w:w="0" w:type="auto"/>
+        <w:tblLook w:val="04A0" w:firstRow="1" w:lastRow="0" w:firstColumn="1" w:lastColumn="0" w:noHBand="0" w:noVBand="1"/>
+      </w:tblPr>
+      <w:tblGrid>
+        <w:gridCol w:w="1210"/>
+        <w:gridCol w:w="2068"/>
+      </w:tblGrid>
+      <w:tr>
+        <w:trPr>
+          <w:trHeight w:val="227"/>
+        </w:trPr>
+        <w:tc>
+          <w:tcPr>
+            <w:tcW w:w="1210" w:type="dxa"/>
+          </w:tcPr>
+          <w:p>
+            <w:pPr>
+              <w:rPr>
+                <w:b/>
+                <w:u w:val="single"/>
+              </w:rPr>
+            </w:pPr>
+            <w:r>
+              <w:rPr>
+                <w:b/>
+                <w:u w:val="single"/>
+              </w:rPr>
+              <w:t>B</w:t>
+            </w:r>
+            <w:r>
+              <w:rPr>
+                <w:b/>
+                <w:u w:val="single"/>
+              </w:rPr>
+              <w:t>ISBN</w:t>
+            </w:r>
+          </w:p>
+        </w:tc>
+        <w:tc>
+          <w:tcPr>
+            <w:tcW w:w="1210" w:type="dxa"/>
+          </w:tcPr>
+          <w:p>
+            <w:r>
+              <w:rPr>
+                <w:b/>
+                <w:u w:val="single"/>
+              </w:rPr>
+              <w:t>T</w:t>
+            </w:r>
+            <w:r>
+              <w:rPr>
+                <w:b/>
+                <w:u w:val="single"/>
+              </w:rPr>
+              <w:t>Transaction_Number</w:t>
+            </w:r>
+          </w:p>
+        </w:tc>
+      </w:tr>
+    </w:tbl>
+    <w:p>
+      <w:r>
+        <w:rPr>
+          <w:noProof/>
+          <w:lang w:eastAsia="zh-CN"/>
+        </w:rPr>
+        <mc:AlternateContent>
+          <mc:Choice Requires="wps">
+            <w:drawing>
+              <wp:anchor distT="0" distB="0" distL="114300" distR="114300" simplePos="0" relativeHeight="251672576" behindDoc="0" locked="0" layoutInCell="1" allowOverlap="1" wp14:anchorId="1AFC47CE" wp14:editId="4CC76F38">
                 <wp:simplePos x="0" y="0"/>
                 <wp:positionH relativeFrom="column">
                   <wp:posOffset>2569845</wp:posOffset>
@@ -883,7 +1093,7 @@
           </mc:Choice>
           <mc:Fallback>
             <w:pict>
-              <v:shape w14:anchorId="0EE125E2" id="Straight Arrow Connector 21" o:spid="_x0000_s1026" type="#_x0000_t34" style="position:absolute;margin-left:202.35pt;margin-top:8.8pt;width:44.7pt;height:135.1pt;rotation:-90;flip:x y;z-index:251672576;visibility:visible;mso-wrap-style:square;mso-width-percent:0;mso-height-percent:0;mso-wrap-distance-left:9pt;mso-wrap-distance-top:0;mso-wrap-distance-right:9pt;mso-wrap-distance-bottom:0;mso-position-horizontal:absolute;mso-position-horizontal-relative:text;mso-position-vertical:absolute;mso-position-vertical-relative:text;mso-width-percent:0;mso-height-percent:0;mso-width-relative:margin;mso-height-relative:margin" o:gfxdata="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" strokecolor="#5b9bd5 [3204]" strokeweight=".5pt">
+              <v:shape w14:anchorId="23456D04" id="Straight Arrow Connector 21" o:spid="_x0000_s1026" type="#_x0000_t34" style="position:absolute;margin-left:202.35pt;margin-top:8.8pt;width:44.7pt;height:135.1pt;rotation:-90;flip:x y;z-index:251672576;visibility:visible;mso-wrap-style:square;mso-width-percent:0;mso-height-percent:0;mso-wrap-distance-left:9pt;mso-wrap-distance-top:0;mso-wrap-distance-right:9pt;mso-wrap-distance-bottom:0;mso-position-horizontal:absolute;mso-position-horizontal-relative:text;mso-position-vertical:absolute;mso-position-vertical-relative:text;mso-width-percent:0;mso-height-percent:0;mso-width-relative:margin;mso-height-relative:margin" o:gfxdata="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" strokecolor="#5b9bd5 [3204]" strokeweight=".5pt">
                 <v:stroke endarrow="block"/>
               </v:shape>
             </w:pict>
@@ -900,7 +1110,7 @@
         <mc:AlternateContent>
           <mc:Choice Requires="wps">
             <w:drawing>
-              <wp:anchor distT="0" distB="0" distL="114300" distR="114300" simplePos="0" relativeHeight="251676672" behindDoc="0" locked="0" layoutInCell="1" allowOverlap="1" wp14:anchorId="122B02A5" wp14:editId="5F7C8E7E">
+              <wp:anchor distT="0" distB="0" distL="114300" distR="114300" simplePos="0" relativeHeight="251676672" behindDoc="0" locked="0" layoutInCell="1" allowOverlap="1" wp14:anchorId="122B02A5" wp14:editId="503CDDE5">
                 <wp:simplePos x="0" y="0"/>
                 <wp:positionH relativeFrom="column">
                   <wp:posOffset>1481137</wp:posOffset>
@@ -955,18 +1165,7 @@
           </mc:Choice>
           <mc:Fallback>
             <w:pict>
-              <v:shapetype w14:anchorId="15725221" id="_x0000_t34" coordsize="21600,21600" o:spt="34" o:oned="t" adj="10800" path="m0,0l@0,0@0,21600,21600,21600e" filled="f">
-                <v:stroke joinstyle="miter"/>
-                <v:formulas>
-                  <v:f eqn="val #0"/>
-                </v:formulas>
-                <v:path arrowok="t" fillok="f" o:connecttype="none"/>
-                <v:handles>
-                  <v:h position="#0,center"/>
-                </v:handles>
-                <o:lock v:ext="edit" shapetype="t"/>
-              </v:shapetype>
-              <v:shape id="Elbow Connector 26" o:spid="_x0000_s1026" type="#_x0000_t34" style="position:absolute;margin-left:116.6pt;margin-top:1.15pt;width:63.25pt;height:360.4pt;rotation:90;flip:y;z-index:251676672;visibility:visible;mso-wrap-style:square;mso-width-percent:0;mso-height-percent:0;mso-wrap-distance-left:9pt;mso-wrap-distance-top:0;mso-wrap-distance-right:9pt;mso-wrap-distance-bottom:0;mso-position-horizontal:absolute;mso-position-horizontal-relative:text;mso-position-vertical:absolute;mso-position-vertical-relative:text;mso-width-percent:0;mso-height-percent:0;mso-width-relative:margin;mso-height-relative:margin" o:gfxdata="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" strokecolor="#5b9bd5 [3204]" strokeweight=".5pt"/>
+              <v:shape w14:anchorId="3C46ED25" id="Elbow Connector 26" o:spid="_x0000_s1026" type="#_x0000_t34" style="position:absolute;margin-left:116.6pt;margin-top:1.15pt;width:63.25pt;height:360.4pt;rotation:90;flip:y;z-index:251676672;visibility:visible;mso-wrap-style:square;mso-width-percent:0;mso-height-percent:0;mso-wrap-distance-left:9pt;mso-wrap-distance-top:0;mso-wrap-distance-right:9pt;mso-wrap-distance-bottom:0;mso-position-horizontal:absolute;mso-position-horizontal-relative:text;mso-position-vertical:absolute;mso-position-vertical-relative:text;mso-width-percent:0;mso-height-percent:0;mso-width-relative:margin;mso-height-relative:margin" o:gfxdata="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" strokecolor="#5b9bd5 [3204]" strokeweight=".5pt"/>
             </w:pict>
           </mc:Fallback>
         </mc:AlternateContent>
@@ -1025,7 +1224,6 @@
                 <w:u w:val="single"/>
               </w:rPr>
             </w:pPr>
-            <w:proofErr w:type="spellStart"/>
             <w:r>
               <w:rPr>
                 <w:b/>
@@ -1033,7 +1231,6 @@
               </w:rPr>
               <w:t>Transaction_Number</w:t>
             </w:r>
-            <w:proofErr w:type="spellEnd"/>
           </w:p>
         </w:tc>
         <w:tc>
@@ -1042,12 +1239,10 @@
           </w:tcPr>
           <w:p>
             <w:commentRangeStart w:id="1"/>
-            <w:proofErr w:type="spellStart"/>
             <w:r>
               <w:t>EIRD_Number</w:t>
             </w:r>
             <w:commentRangeEnd w:id="1"/>
-            <w:proofErr w:type="spellEnd"/>
             <w:r>
               <w:rPr>
                 <w:rStyle w:val="CommentReference"/>
@@ -1062,12 +1257,10 @@
           </w:tcPr>
           <w:p>
             <w:commentRangeStart w:id="2"/>
-            <w:proofErr w:type="spellStart"/>
             <w:r>
               <w:t>Ccustomer_ID</w:t>
             </w:r>
             <w:commentRangeEnd w:id="2"/>
-            <w:proofErr w:type="spellEnd"/>
             <w:r>
               <w:rPr>
                 <w:rStyle w:val="CommentReference"/>
@@ -1087,7 +1280,7 @@
         <mc:AlternateContent>
           <mc:Choice Requires="wps">
             <w:drawing>
-              <wp:anchor distT="0" distB="0" distL="114300" distR="114300" simplePos="0" relativeHeight="251673600" behindDoc="0" locked="0" layoutInCell="1" allowOverlap="1" wp14:anchorId="1CA842A8" wp14:editId="36EF6BBD">
+              <wp:anchor distT="0" distB="0" distL="114300" distR="114300" simplePos="0" relativeHeight="251673600" behindDoc="0" locked="0" layoutInCell="1" allowOverlap="1" wp14:anchorId="1CA842A8" wp14:editId="2153D694">
                 <wp:simplePos x="0" y="0"/>
                 <wp:positionH relativeFrom="column">
                   <wp:posOffset>339726</wp:posOffset>
@@ -1147,7 +1340,7 @@
           </mc:Choice>
           <mc:Fallback>
             <w:pict>
-              <v:shape w14:anchorId="47E397A3" id="Straight Arrow Connector 22" o:spid="_x0000_s1026" type="#_x0000_t34" style="position:absolute;margin-left:26.75pt;margin-top:4.1pt;width:71.75pt;height:188.9pt;rotation:90;flip:x y;z-index:251673600;visibility:visible;mso-wrap-style:square;mso-width-percent:0;mso-height-percent:0;mso-wrap-distance-left:9pt;mso-wrap-distance-top:0;mso-wrap-distance-right:9pt;mso-wrap-distance-bottom:0;mso-position-horizontal:absolute;mso-position-horizontal-relative:text;mso-position-vertical:absolute;mso-position-vertical-relative:text;mso-width-percent:0;mso-height-percent:0;mso-width-relative:margin;mso-height-relative:margin" o:gfxdata="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" adj="15695" strokecolor="#5b9bd5 [3204]" strokeweight=".5pt">
+              <v:shape w14:anchorId="3BDC0467" id="Straight Arrow Connector 22" o:spid="_x0000_s1026" type="#_x0000_t34" style="position:absolute;margin-left:26.75pt;margin-top:4.1pt;width:71.75pt;height:188.9pt;rotation:90;flip:x y;z-index:251673600;visibility:visible;mso-wrap-style:square;mso-width-percent:0;mso-height-percent:0;mso-wrap-distance-left:9pt;mso-wrap-distance-top:0;mso-wrap-distance-right:9pt;mso-wrap-distance-bottom:0;mso-position-horizontal:absolute;mso-position-horizontal-relative:text;mso-position-vertical:absolute;mso-position-vertical-relative:text;mso-width-percent:0;mso-height-percent:0;mso-width-relative:margin;mso-height-relative:margin" o:gfxdata="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" adj="15695" strokecolor="#5b9bd5 [3204]" strokeweight=".5pt">
                 <v:stroke endarrow="block"/>
               </v:shape>
             </w:pict>
@@ -1156,7 +1349,6 @@
       </w:r>
     </w:p>
     <w:p/>
-    <w:p/>
     <w:p>
       <w:r>
         <w:rPr>
@@ -1166,18 +1358,18 @@
         <mc:AlternateContent>
           <mc:Choice Requires="wps">
             <w:drawing>
-              <wp:anchor distT="0" distB="0" distL="114300" distR="114300" simplePos="0" relativeHeight="251685888" behindDoc="0" locked="0" layoutInCell="1" allowOverlap="1" wp14:anchorId="05AC7099" wp14:editId="6A6FC168">
+              <wp:anchor distT="0" distB="0" distL="114300" distR="114300" simplePos="0" relativeHeight="251704320" behindDoc="0" locked="0" layoutInCell="1" allowOverlap="1" wp14:anchorId="201290EC" wp14:editId="6EFCA293">
                 <wp:simplePos x="0" y="0"/>
                 <wp:positionH relativeFrom="column">
-                  <wp:posOffset>-2097722</wp:posOffset>
+                  <wp:posOffset>-2348971</wp:posOffset>
                 </wp:positionH>
                 <wp:positionV relativeFrom="paragraph">
-                  <wp:posOffset>317925</wp:posOffset>
+                  <wp:posOffset>234105</wp:posOffset>
                 </wp:positionV>
-                <wp:extent cx="4220106" cy="1064788"/>
-                <wp:effectExtent l="2858" t="47942" r="75882" b="25083"/>
+                <wp:extent cx="4689159" cy="1031344"/>
+                <wp:effectExtent l="0" t="50800" r="86360" b="35560"/>
                 <wp:wrapNone/>
-                <wp:docPr id="38" name="Elbow Connector 38"/>
+                <wp:docPr id="18" name="Elbow Connector 18"/>
                 <wp:cNvGraphicFramePr/>
                 <a:graphic xmlns:a="http://schemas.openxmlformats.org/drawingml/2006/main">
                   <a:graphicData uri="http://schemas.microsoft.com/office/word/2010/wordprocessingShape">
@@ -1186,11 +1378,11 @@
                       <wps:spPr>
                         <a:xfrm rot="16200000">
                           <a:off x="0" y="0"/>
-                          <a:ext cx="4220106" cy="1064788"/>
+                          <a:ext cx="4689159" cy="1031344"/>
                         </a:xfrm>
                         <a:prstGeom prst="bentConnector3">
                           <a:avLst>
-                            <a:gd name="adj1" fmla="val 95513"/>
+                            <a:gd name="adj1" fmla="val 96795"/>
                           </a:avLst>
                         </a:prstGeom>
                         <a:ln>
@@ -1226,13 +1418,152 @@
           </mc:Choice>
           <mc:Fallback>
             <w:pict>
-              <v:shape w14:anchorId="6CE30E96" id="Elbow Connector 38" o:spid="_x0000_s1026" type="#_x0000_t34" style="position:absolute;margin-left:-165.15pt;margin-top:25.05pt;width:332.3pt;height:83.85pt;rotation:-90;z-index:251685888;visibility:visible;mso-wrap-style:square;mso-width-percent:0;mso-height-percent:0;mso-wrap-distance-left:9pt;mso-wrap-distance-top:0;mso-wrap-distance-right:9pt;mso-wrap-distance-bottom:0;mso-position-horizontal:absolute;mso-position-horizontal-relative:text;mso-position-vertical:absolute;mso-position-vertical-relative:text;mso-width-percent:0;mso-height-percent:0;mso-width-relative:margin;mso-height-relative:margin" o:gfxdata="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" adj="20631" strokecolor="#5b9bd5 [3204]" strokeweight=".5pt">
+              <v:shape w14:anchorId="2ECF63CB" id="Elbow Connector 18" o:spid="_x0000_s1026" type="#_x0000_t34" style="position:absolute;margin-left:-184.95pt;margin-top:18.45pt;width:369.25pt;height:81.2pt;rotation:-90;z-index:251704320;visibility:visible;mso-wrap-style:square;mso-width-percent:0;mso-height-percent:0;mso-wrap-distance-left:9pt;mso-wrap-distance-top:0;mso-wrap-distance-right:9pt;mso-wrap-distance-bottom:0;mso-position-horizontal:absolute;mso-position-horizontal-relative:text;mso-position-vertical:absolute;mso-position-vertical-relative:text;mso-width-percent:0;mso-height-percent:0;mso-width-relative:margin;mso-height-relative:margin" o:gfxdata="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" adj="20908" strokecolor="#5b9bd5 [3204]" strokeweight=".5pt">
                 <v:stroke endarrow="block"/>
               </v:shape>
             </w:pict>
           </mc:Fallback>
         </mc:AlternateContent>
       </w:r>
+      <w:r>
+        <w:rPr>
+          <w:noProof/>
+          <w:lang w:eastAsia="zh-CN"/>
+        </w:rPr>
+        <mc:AlternateContent>
+          <mc:Choice Requires="wps">
+            <w:drawing>
+              <wp:anchor distT="0" distB="0" distL="114300" distR="114300" simplePos="0" relativeHeight="251700224" behindDoc="0" locked="0" layoutInCell="1" allowOverlap="1" wp14:anchorId="44701FEA" wp14:editId="37C35DB6">
+                <wp:simplePos x="0" y="0"/>
+                <wp:positionH relativeFrom="column">
+                  <wp:posOffset>5652135</wp:posOffset>
+                </wp:positionH>
+                <wp:positionV relativeFrom="paragraph">
+                  <wp:posOffset>124247</wp:posOffset>
+                </wp:positionV>
+                <wp:extent cx="6773" cy="226907"/>
+                <wp:effectExtent l="0" t="0" r="44450" b="27305"/>
+                <wp:wrapNone/>
+                <wp:docPr id="8" name="Straight Connector 8"/>
+                <wp:cNvGraphicFramePr/>
+                <a:graphic xmlns:a="http://schemas.openxmlformats.org/drawingml/2006/main">
+                  <a:graphicData uri="http://schemas.microsoft.com/office/word/2010/wordprocessingShape">
+                    <wps:wsp>
+                      <wps:cNvCnPr/>
+                      <wps:spPr>
+                        <a:xfrm flipV="1">
+                          <a:off x="0" y="0"/>
+                          <a:ext cx="6773" cy="226907"/>
+                        </a:xfrm>
+                        <a:prstGeom prst="line">
+                          <a:avLst/>
+                        </a:prstGeom>
+                      </wps:spPr>
+                      <wps:style>
+                        <a:lnRef idx="1">
+                          <a:schemeClr val="accent1"/>
+                        </a:lnRef>
+                        <a:fillRef idx="0">
+                          <a:schemeClr val="accent1"/>
+                        </a:fillRef>
+                        <a:effectRef idx="0">
+                          <a:schemeClr val="accent1"/>
+                        </a:effectRef>
+                        <a:fontRef idx="minor">
+                          <a:schemeClr val="tx1"/>
+                        </a:fontRef>
+                      </wps:style>
+                      <wps:bodyPr/>
+                    </wps:wsp>
+                  </a:graphicData>
+                </a:graphic>
+                <wp14:sizeRelV relativeFrom="margin">
+                  <wp14:pctHeight>0</wp14:pctHeight>
+                </wp14:sizeRelV>
+              </wp:anchor>
+            </w:drawing>
+          </mc:Choice>
+          <mc:Fallback>
+            <w:pict>
+              <v:line w14:anchorId="05CCAB3E" id="Straight Connector 8" o:spid="_x0000_s1026" style="position:absolute;flip:y;z-index:251700224;visibility:visible;mso-wrap-style:square;mso-height-percent:0;mso-wrap-distance-left:9pt;mso-wrap-distance-top:0;mso-wrap-distance-right:9pt;mso-wrap-distance-bottom:0;mso-position-horizontal:absolute;mso-position-horizontal-relative:text;mso-position-vertical:absolute;mso-position-vertical-relative:text;mso-height-percent:0;mso-height-relative:margin" from="445.05pt,9.8pt" to="445.6pt,27.65pt" o:gfxdata="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" strokecolor="#5b9bd5 [3204]" strokeweight=".5pt">
+                <v:stroke joinstyle="miter"/>
+              </v:line>
+            </w:pict>
+          </mc:Fallback>
+        </mc:AlternateContent>
+      </w:r>
+      <w:r>
+        <w:rPr>
+          <w:noProof/>
+          <w:lang w:eastAsia="zh-CN"/>
+        </w:rPr>
+        <mc:AlternateContent>
+          <mc:Choice Requires="wps">
+            <w:drawing>
+              <wp:anchor distT="0" distB="0" distL="114300" distR="114300" simplePos="0" relativeHeight="251701248" behindDoc="0" locked="0" layoutInCell="1" allowOverlap="1" wp14:anchorId="480E2829" wp14:editId="76C24178">
+                <wp:simplePos x="0" y="0"/>
+                <wp:positionH relativeFrom="column">
+                  <wp:posOffset>5652135</wp:posOffset>
+                </wp:positionH>
+                <wp:positionV relativeFrom="paragraph">
+                  <wp:posOffset>122555</wp:posOffset>
+                </wp:positionV>
+                <wp:extent cx="685588" cy="1693"/>
+                <wp:effectExtent l="0" t="0" r="26035" b="49530"/>
+                <wp:wrapNone/>
+                <wp:docPr id="9" name="Straight Connector 9"/>
+                <wp:cNvGraphicFramePr/>
+                <a:graphic xmlns:a="http://schemas.openxmlformats.org/drawingml/2006/main">
+                  <a:graphicData uri="http://schemas.microsoft.com/office/word/2010/wordprocessingShape">
+                    <wps:wsp>
+                      <wps:cNvCnPr/>
+                      <wps:spPr>
+                        <a:xfrm>
+                          <a:off x="0" y="0"/>
+                          <a:ext cx="685588" cy="1693"/>
+                        </a:xfrm>
+                        <a:prstGeom prst="line">
+                          <a:avLst/>
+                        </a:prstGeom>
+                      </wps:spPr>
+                      <wps:style>
+                        <a:lnRef idx="1">
+                          <a:schemeClr val="accent1"/>
+                        </a:lnRef>
+                        <a:fillRef idx="0">
+                          <a:schemeClr val="accent1"/>
+                        </a:fillRef>
+                        <a:effectRef idx="0">
+                          <a:schemeClr val="accent1"/>
+                        </a:effectRef>
+                        <a:fontRef idx="minor">
+                          <a:schemeClr val="tx1"/>
+                        </a:fontRef>
+                      </wps:style>
+                      <wps:bodyPr/>
+                    </wps:wsp>
+                  </a:graphicData>
+                </a:graphic>
+                <wp14:sizeRelH relativeFrom="margin">
+                  <wp14:pctWidth>0</wp14:pctWidth>
+                </wp14:sizeRelH>
+                <wp14:sizeRelV relativeFrom="margin">
+                  <wp14:pctHeight>0</wp14:pctHeight>
+                </wp14:sizeRelV>
+              </wp:anchor>
+            </w:drawing>
+          </mc:Choice>
+          <mc:Fallback>
+            <w:pict>
+              <v:line w14:anchorId="0F77B57D" id="Straight Connector 9" o:spid="_x0000_s1026" style="position:absolute;z-index:251701248;visibility:visible;mso-wrap-style:square;mso-width-percent:0;mso-height-percent:0;mso-wrap-distance-left:9pt;mso-wrap-distance-top:0;mso-wrap-distance-right:9pt;mso-wrap-distance-bottom:0;mso-position-horizontal:absolute;mso-position-horizontal-relative:text;mso-position-vertical:absolute;mso-position-vertical-relative:text;mso-width-percent:0;mso-height-percent:0;mso-width-relative:margin;mso-height-relative:margin" from="445.05pt,9.65pt" to="499.05pt,9.8pt" o:gfxdata="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" strokecolor="#5b9bd5 [3204]" strokeweight=".5pt">
+                <v:stroke joinstyle="miter"/>
+              </v:line>
+            </w:pict>
+          </mc:Fallback>
+        </mc:AlternateContent>
+      </w:r>
+    </w:p>
+    <w:p>
       <w:r>
         <w:t>EMPLOYEE</w:t>
       </w:r>
@@ -1273,11 +1604,9 @@
             <w:tcW w:w="1216" w:type="dxa"/>
           </w:tcPr>
           <w:p>
-            <w:proofErr w:type="spellStart"/>
             <w:r>
               <w:t>Middle_INIT</w:t>
             </w:r>
-            <w:proofErr w:type="spellEnd"/>
           </w:p>
         </w:tc>
         <w:tc>
@@ -1285,11 +1614,9 @@
             <w:tcW w:w="785" w:type="dxa"/>
           </w:tcPr>
           <w:p>
-            <w:proofErr w:type="spellStart"/>
             <w:r>
               <w:t>LName</w:t>
             </w:r>
-            <w:proofErr w:type="spellEnd"/>
           </w:p>
         </w:tc>
         <w:tc>
@@ -1311,16 +1638,16 @@
               <mc:AlternateContent>
                 <mc:Choice Requires="wps">
                   <w:drawing>
-                    <wp:anchor distT="0" distB="0" distL="114300" distR="114300" simplePos="0" relativeHeight="251699200" behindDoc="0" locked="0" layoutInCell="1" allowOverlap="1" wp14:anchorId="7E430ABC" wp14:editId="5D9BF673">
+                    <wp:anchor distT="0" distB="0" distL="114300" distR="114300" simplePos="0" relativeHeight="251699200" behindDoc="0" locked="0" layoutInCell="1" allowOverlap="1" wp14:anchorId="7E430ABC" wp14:editId="47D0287F">
                       <wp:simplePos x="0" y="0"/>
                       <wp:positionH relativeFrom="margin">
-                        <wp:posOffset>2186410</wp:posOffset>
+                        <wp:posOffset>2196571</wp:posOffset>
                       </wp:positionH>
                       <wp:positionV relativeFrom="paragraph">
-                        <wp:posOffset>-1657456</wp:posOffset>
+                        <wp:posOffset>-1670580</wp:posOffset>
                       </wp:positionV>
-                      <wp:extent cx="462280" cy="4117551"/>
-                      <wp:effectExtent l="52070" t="49530" r="46990" b="21590"/>
+                      <wp:extent cx="442065" cy="4111943"/>
+                      <wp:effectExtent l="44767" t="56833" r="34608" b="9207"/>
                       <wp:wrapNone/>
                       <wp:docPr id="11" name="Straight Arrow Connector 11"/>
                       <wp:cNvGraphicFramePr/>
@@ -1331,7 +1658,7 @@
                             <wps:spPr>
                               <a:xfrm rot="5400000" flipH="1">
                                 <a:off x="0" y="0"/>
-                                <a:ext cx="462280" cy="4117551"/>
+                                <a:ext cx="442065" cy="4111943"/>
                               </a:xfrm>
                               <a:prstGeom prst="bentConnector3">
                                 <a:avLst/>
@@ -1369,18 +1696,7 @@
                 </mc:Choice>
                 <mc:Fallback>
                   <w:pict>
-                    <v:shapetype w14:anchorId="73654EA0" id="_x0000_t34" coordsize="21600,21600" o:spt="34" o:oned="t" adj="10800" path="m0,0l@0,0@0,21600,21600,21600e" filled="f">
-                      <v:stroke joinstyle="miter"/>
-                      <v:formulas>
-                        <v:f eqn="val #0"/>
-                      </v:formulas>
-                      <v:path arrowok="t" fillok="f" o:connecttype="none"/>
-                      <v:handles>
-                        <v:h position="#0,center"/>
-                      </v:handles>
-                      <o:lock v:ext="edit" shapetype="t"/>
-                    </v:shapetype>
-                    <v:shape id="Straight_x0020_Arrow_x0020_Connector_x0020_11" o:spid="_x0000_s1026" type="#_x0000_t34" style="position:absolute;margin-left:172.15pt;margin-top:-130.45pt;width:36.4pt;height:324.2pt;rotation:-90;flip:x;z-index:251699200;visibility:visible;mso-wrap-style:square;mso-width-percent:0;mso-height-percent:0;mso-wrap-distance-left:9pt;mso-wrap-distance-top:0;mso-wrap-distance-right:9pt;mso-wrap-distance-bottom:0;mso-position-horizontal:absolute;mso-position-horizontal-relative:margin;mso-position-vertical:absolute;mso-position-vertical-relative:text;mso-width-percent:0;mso-height-percent:0;mso-width-relative:margin;mso-height-relative:margin" o:gfxdata="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" strokecolor="#5b9bd5 [3204]" strokeweight=".5pt">
+                    <v:shape w14:anchorId="6A6E4474" id="Straight Arrow Connector 11" o:spid="_x0000_s1026" type="#_x0000_t34" style="position:absolute;margin-left:172.95pt;margin-top:-131.5pt;width:34.8pt;height:323.8pt;rotation:-90;flip:x;z-index:251699200;visibility:visible;mso-wrap-style:square;mso-width-percent:0;mso-height-percent:0;mso-wrap-distance-left:9pt;mso-wrap-distance-top:0;mso-wrap-distance-right:9pt;mso-wrap-distance-bottom:0;mso-position-horizontal:absolute;mso-position-horizontal-relative:margin;mso-position-vertical:absolute;mso-position-vertical-relative:text;mso-width-percent:0;mso-height-percent:0;mso-width-relative:margin;mso-height-relative:margin" o:gfxdata="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" strokecolor="#5b9bd5 [3204]" strokeweight=".5pt">
                       <v:stroke endarrow="block"/>
                       <w10:wrap anchorx="margin"/>
                     </v:shape>
@@ -1388,7 +1704,6 @@
                 </mc:Fallback>
               </mc:AlternateContent>
             </w:r>
-            <w:proofErr w:type="spellStart"/>
             <w:r>
               <w:rPr>
                 <w:b/>
@@ -1396,7 +1711,6 @@
               </w:rPr>
               <w:t>IRD_Number</w:t>
             </w:r>
-            <w:proofErr w:type="spellEnd"/>
           </w:p>
         </w:tc>
         <w:tc>
@@ -1404,11 +1718,9 @@
             <w:tcW w:w="1616" w:type="dxa"/>
           </w:tcPr>
           <w:p>
-            <w:proofErr w:type="spellStart"/>
             <w:r>
               <w:t>Contact_Number</w:t>
             </w:r>
-            <w:proofErr w:type="spellEnd"/>
           </w:p>
         </w:tc>
         <w:tc>
@@ -1416,11 +1728,9 @@
             <w:tcW w:w="1404" w:type="dxa"/>
           </w:tcPr>
           <w:p>
-            <w:proofErr w:type="spellStart"/>
             <w:r>
               <w:t>Weekly_Hours</w:t>
             </w:r>
-            <w:proofErr w:type="spellEnd"/>
           </w:p>
         </w:tc>
         <w:tc>
@@ -1428,11 +1738,9 @@
             <w:tcW w:w="1228" w:type="dxa"/>
           </w:tcPr>
           <w:p>
-            <w:proofErr w:type="spellStart"/>
             <w:r>
               <w:t>Hourly_Rate</w:t>
             </w:r>
-            <w:proofErr w:type="spellEnd"/>
           </w:p>
         </w:tc>
         <w:tc>
@@ -1441,12 +1749,10 @@
           </w:tcPr>
           <w:p>
             <w:commentRangeStart w:id="3"/>
-            <w:proofErr w:type="spellStart"/>
             <w:r>
               <w:t>BAddress</w:t>
             </w:r>
             <w:commentRangeEnd w:id="3"/>
-            <w:proofErr w:type="spellEnd"/>
             <w:r>
               <w:rPr>
                 <w:rStyle w:val="CommentReference"/>
@@ -1467,148 +1773,7 @@
         </w:tc>
       </w:tr>
     </w:tbl>
-    <w:p>
-      <w:r>
-        <w:rPr>
-          <w:noProof/>
-          <w:lang w:eastAsia="zh-CN"/>
-        </w:rPr>
-        <mc:AlternateContent>
-          <mc:Choice Requires="wps">
-            <w:drawing>
-              <wp:anchor distT="0" distB="0" distL="114300" distR="114300" simplePos="0" relativeHeight="251669504" behindDoc="0" locked="0" layoutInCell="1" allowOverlap="1" wp14:anchorId="0620CBDB" wp14:editId="0C05CD3B">
-                <wp:simplePos x="0" y="0"/>
-                <wp:positionH relativeFrom="column">
-                  <wp:posOffset>5655733</wp:posOffset>
-                </wp:positionH>
-                <wp:positionV relativeFrom="paragraph">
-                  <wp:posOffset>127000</wp:posOffset>
-                </wp:positionV>
-                <wp:extent cx="682202" cy="1693"/>
-                <wp:effectExtent l="0" t="0" r="29210" b="49530"/>
-                <wp:wrapNone/>
-                <wp:docPr id="15" name="Straight Connector 15"/>
-                <wp:cNvGraphicFramePr/>
-                <a:graphic xmlns:a="http://schemas.openxmlformats.org/drawingml/2006/main">
-                  <a:graphicData uri="http://schemas.microsoft.com/office/word/2010/wordprocessingShape">
-                    <wps:wsp>
-                      <wps:cNvCnPr/>
-                      <wps:spPr>
-                        <a:xfrm flipV="1">
-                          <a:off x="0" y="0"/>
-                          <a:ext cx="682202" cy="1693"/>
-                        </a:xfrm>
-                        <a:prstGeom prst="line">
-                          <a:avLst/>
-                        </a:prstGeom>
-                      </wps:spPr>
-                      <wps:style>
-                        <a:lnRef idx="1">
-                          <a:schemeClr val="accent1"/>
-                        </a:lnRef>
-                        <a:fillRef idx="0">
-                          <a:schemeClr val="accent1"/>
-                        </a:fillRef>
-                        <a:effectRef idx="0">
-                          <a:schemeClr val="accent1"/>
-                        </a:effectRef>
-                        <a:fontRef idx="minor">
-                          <a:schemeClr val="tx1"/>
-                        </a:fontRef>
-                      </wps:style>
-                      <wps:bodyPr/>
-                    </wps:wsp>
-                  </a:graphicData>
-                </a:graphic>
-                <wp14:sizeRelH relativeFrom="margin">
-                  <wp14:pctWidth>0</wp14:pctWidth>
-                </wp14:sizeRelH>
-                <wp14:sizeRelV relativeFrom="margin">
-                  <wp14:pctHeight>0</wp14:pctHeight>
-                </wp14:sizeRelV>
-              </wp:anchor>
-            </w:drawing>
-          </mc:Choice>
-          <mc:Fallback>
-            <w:pict>
-              <v:line w14:anchorId="600F37CC" id="Straight Connector 15" o:spid="_x0000_s1026" style="position:absolute;flip:y;z-index:251669504;visibility:visible;mso-wrap-style:square;mso-width-percent:0;mso-height-percent:0;mso-wrap-distance-left:9pt;mso-wrap-distance-top:0;mso-wrap-distance-right:9pt;mso-wrap-distance-bottom:0;mso-position-horizontal:absolute;mso-position-horizontal-relative:text;mso-position-vertical:absolute;mso-position-vertical-relative:text;mso-width-percent:0;mso-height-percent:0;mso-width-relative:margin;mso-height-relative:margin" from="445.35pt,10pt" to="499.05pt,10.15pt" o:gfxdata="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" strokecolor="#5b9bd5 [3204]" strokeweight=".5pt">
-                <v:stroke joinstyle="miter"/>
-              </v:line>
-            </w:pict>
-          </mc:Fallback>
-        </mc:AlternateContent>
-      </w:r>
-      <w:r>
-        <w:rPr>
-          <w:noProof/>
-          <w:lang w:eastAsia="zh-CN"/>
-        </w:rPr>
-        <mc:AlternateContent>
-          <mc:Choice Requires="wps">
-            <w:drawing>
-              <wp:anchor distT="0" distB="0" distL="114300" distR="114300" simplePos="0" relativeHeight="251667456" behindDoc="0" locked="0" layoutInCell="1" allowOverlap="1" wp14:anchorId="26954C1B" wp14:editId="473AA7BF">
-                <wp:simplePos x="0" y="0"/>
-                <wp:positionH relativeFrom="column">
-                  <wp:posOffset>5652135</wp:posOffset>
-                </wp:positionH>
-                <wp:positionV relativeFrom="paragraph">
-                  <wp:posOffset>10160</wp:posOffset>
-                </wp:positionV>
-                <wp:extent cx="3598" cy="116840"/>
-                <wp:effectExtent l="0" t="0" r="47625" b="35560"/>
-                <wp:wrapNone/>
-                <wp:docPr id="13" name="Straight Connector 13"/>
-                <wp:cNvGraphicFramePr/>
-                <a:graphic xmlns:a="http://schemas.openxmlformats.org/drawingml/2006/main">
-                  <a:graphicData uri="http://schemas.microsoft.com/office/word/2010/wordprocessingShape">
-                    <wps:wsp>
-                      <wps:cNvCnPr/>
-                      <wps:spPr>
-                        <a:xfrm flipH="1">
-                          <a:off x="0" y="0"/>
-                          <a:ext cx="3598" cy="116840"/>
-                        </a:xfrm>
-                        <a:prstGeom prst="line">
-                          <a:avLst/>
-                        </a:prstGeom>
-                      </wps:spPr>
-                      <wps:style>
-                        <a:lnRef idx="1">
-                          <a:schemeClr val="accent1"/>
-                        </a:lnRef>
-                        <a:fillRef idx="0">
-                          <a:schemeClr val="accent1"/>
-                        </a:fillRef>
-                        <a:effectRef idx="0">
-                          <a:schemeClr val="accent1"/>
-                        </a:effectRef>
-                        <a:fontRef idx="minor">
-                          <a:schemeClr val="tx1"/>
-                        </a:fontRef>
-                      </wps:style>
-                      <wps:bodyPr/>
-                    </wps:wsp>
-                  </a:graphicData>
-                </a:graphic>
-                <wp14:sizeRelH relativeFrom="margin">
-                  <wp14:pctWidth>0</wp14:pctWidth>
-                </wp14:sizeRelH>
-                <wp14:sizeRelV relativeFrom="margin">
-                  <wp14:pctHeight>0</wp14:pctHeight>
-                </wp14:sizeRelV>
-              </wp:anchor>
-            </w:drawing>
-          </mc:Choice>
-          <mc:Fallback>
-            <w:pict>
-              <v:line w14:anchorId="2D3C75EE" id="Straight Connector 13" o:spid="_x0000_s1026" style="position:absolute;flip:x;z-index:251667456;visibility:visible;mso-wrap-style:square;mso-width-percent:0;mso-height-percent:0;mso-wrap-distance-left:9pt;mso-wrap-distance-top:0;mso-wrap-distance-right:9pt;mso-wrap-distance-bottom:0;mso-position-horizontal:absolute;mso-position-horizontal-relative:text;mso-position-vertical:absolute;mso-position-vertical-relative:text;mso-width-percent:0;mso-height-percent:0;mso-width-relative:margin;mso-height-relative:margin" from="445.05pt,.8pt" to="445.35pt,10pt" o:gfxdata="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" strokecolor="#5b9bd5 [3204]" strokeweight=".5pt">
-                <v:stroke joinstyle="miter"/>
-              </v:line>
-            </w:pict>
-          </mc:Fallback>
-        </mc:AlternateContent>
-      </w:r>
-    </w:p>
+    <w:p/>
     <w:p>
       <w:r>
         <w:rPr>
@@ -1723,11 +1888,9 @@
                 <w:lang w:eastAsia="zh-CN"/>
               </w:rPr>
             </w:pPr>
-            <w:proofErr w:type="spellStart"/>
             <w:r>
               <w:t>Stree_Number</w:t>
             </w:r>
-            <w:proofErr w:type="spellEnd"/>
           </w:p>
         </w:tc>
         <w:tc>
@@ -1740,7 +1903,6 @@
                 <w:lang w:eastAsia="zh-CN"/>
               </w:rPr>
             </w:pPr>
-            <w:proofErr w:type="spellStart"/>
             <w:r>
               <w:rPr>
                 <w:rFonts w:hint="eastAsia"/>
@@ -1754,7 +1916,6 @@
               </w:rPr>
               <w:t>_Name</w:t>
             </w:r>
-            <w:proofErr w:type="spellEnd"/>
           </w:p>
         </w:tc>
         <w:tc>
@@ -1801,7 +1962,6 @@
                 <w:u w:val="single"/>
               </w:rPr>
             </w:pPr>
-            <w:proofErr w:type="spellStart"/>
             <w:r>
               <w:rPr>
                 <w:b/>
@@ -1809,7 +1969,6 @@
               </w:rPr>
               <w:t>Customer_ID</w:t>
             </w:r>
-            <w:proofErr w:type="spellEnd"/>
           </w:p>
         </w:tc>
         <w:tc>
@@ -1817,11 +1976,9 @@
             <w:tcW w:w="793" w:type="dxa"/>
           </w:tcPr>
           <w:p>
-            <w:proofErr w:type="spellStart"/>
             <w:r>
               <w:t>FName</w:t>
             </w:r>
-            <w:proofErr w:type="spellEnd"/>
           </w:p>
         </w:tc>
         <w:tc>
@@ -1829,11 +1986,9 @@
             <w:tcW w:w="785" w:type="dxa"/>
           </w:tcPr>
           <w:p>
-            <w:proofErr w:type="spellStart"/>
             <w:r>
               <w:t>LName</w:t>
             </w:r>
-            <w:proofErr w:type="spellEnd"/>
           </w:p>
         </w:tc>
         <w:tc>
@@ -1841,11 +1996,9 @@
             <w:tcW w:w="1618" w:type="dxa"/>
           </w:tcPr>
           <w:p>
-            <w:proofErr w:type="spellStart"/>
             <w:r>
               <w:t>Phone_Number</w:t>
             </w:r>
-            <w:proofErr w:type="spellEnd"/>
           </w:p>
         </w:tc>
       </w:tr>
@@ -2034,7 +2187,6 @@
               </w:rPr>
             </w:pPr>
             <w:commentRangeStart w:id="4"/>
-            <w:proofErr w:type="spellStart"/>
             <w:r>
               <w:rPr>
                 <w:b/>
@@ -2043,7 +2195,6 @@
               <w:t>EIRD_Number</w:t>
             </w:r>
             <w:commentRangeEnd w:id="4"/>
-            <w:proofErr w:type="spellEnd"/>
             <w:r>
               <w:rPr>
                 <w:rStyle w:val="CommentReference"/>
@@ -2077,11 +2228,9 @@
             <w:tcW w:w="1434" w:type="dxa"/>
           </w:tcPr>
           <w:p>
-            <w:proofErr w:type="spellStart"/>
             <w:r>
               <w:t>Date_Received</w:t>
             </w:r>
-            <w:proofErr w:type="spellEnd"/>
           </w:p>
         </w:tc>
         <w:tc>
@@ -2089,11 +2238,9 @@
             <w:tcW w:w="1229" w:type="dxa"/>
           </w:tcPr>
           <w:p>
-            <w:proofErr w:type="spellStart"/>
             <w:r>
               <w:t>Expiry_Date</w:t>
             </w:r>
-            <w:proofErr w:type="spellEnd"/>
           </w:p>
         </w:tc>
         <w:tc>
@@ -2102,12 +2249,10 @@
           </w:tcPr>
           <w:p>
             <w:commentRangeStart w:id="5"/>
-            <w:proofErr w:type="spellStart"/>
             <w:r>
               <w:t>EIRD_Number</w:t>
             </w:r>
             <w:commentRangeEnd w:id="5"/>
-            <w:proofErr w:type="spellEnd"/>
             <w:r>
               <w:rPr>
                 <w:rStyle w:val="CommentReference"/>
@@ -2178,7 +2323,6 @@
           </w:tcPr>
           <w:p>
             <w:commentRangeStart w:id="8"/>
-            <w:proofErr w:type="spellStart"/>
             <w:r>
               <w:rPr>
                 <w:b/>
@@ -2193,7 +2337,6 @@
               </w:rPr>
               <w:t>Bank_Acount_Number</w:t>
             </w:r>
-            <w:proofErr w:type="spellEnd"/>
           </w:p>
         </w:tc>
         <w:tc>
@@ -2367,7 +2510,10 @@
         </mc:AlternateContent>
       </w:r>
     </w:p>
-    <w:p/>
+    <w:p>
+      <w:bookmarkStart w:id="9" w:name="_GoBack"/>
+      <w:bookmarkEnd w:id="9"/>
+    </w:p>
     <w:p/>
     <w:p>
       <w:pPr>
@@ -2406,9 +2552,8 @@
                 <w:lang w:eastAsia="zh-CN"/>
               </w:rPr>
             </w:pPr>
-            <w:commentRangeStart w:id="9"/>
             <w:commentRangeStart w:id="10"/>
-            <w:proofErr w:type="spellStart"/>
+            <w:commentRangeStart w:id="11"/>
             <w:r>
               <w:rPr>
                 <w:b/>
@@ -2417,13 +2562,12 @@
               </w:rPr>
               <w:t>EIRD_Number</w:t>
             </w:r>
-            <w:commentRangeEnd w:id="9"/>
-            <w:proofErr w:type="spellEnd"/>
+            <w:commentRangeEnd w:id="10"/>
             <w:r>
               <w:rPr>
                 <w:rStyle w:val="CommentReference"/>
               </w:rPr>
-              <w:commentReference w:id="9"/>
+              <w:commentReference w:id="10"/>
             </w:r>
           </w:p>
         </w:tc>
@@ -2439,7 +2583,6 @@
                 <w:lang w:eastAsia="zh-CN"/>
               </w:rPr>
             </w:pPr>
-            <w:proofErr w:type="spellStart"/>
             <w:r>
               <w:rPr>
                 <w:b/>
@@ -2448,7 +2591,6 @@
               </w:rPr>
               <w:t>QName</w:t>
             </w:r>
-            <w:proofErr w:type="spellEnd"/>
           </w:p>
         </w:tc>
         <w:tc>
@@ -2463,7 +2605,6 @@
                 <w:lang w:eastAsia="zh-CN"/>
               </w:rPr>
             </w:pPr>
-            <w:proofErr w:type="spellStart"/>
             <w:r>
               <w:rPr>
                 <w:b/>
@@ -2472,15 +2613,14 @@
               </w:rPr>
               <w:t>QType</w:t>
             </w:r>
-            <w:commentRangeEnd w:id="10"/>
-            <w:proofErr w:type="spellEnd"/>
+            <w:commentRangeEnd w:id="11"/>
             <w:r>
               <w:rPr>
                 <w:rStyle w:val="CommentReference"/>
                 <w:b/>
                 <w:u w:val="single"/>
               </w:rPr>
-              <w:commentReference w:id="10"/>
+              <w:commentReference w:id="11"/>
             </w:r>
           </w:p>
         </w:tc>
@@ -2787,7 +2927,6 @@
     <w:p/>
     <w:p>
       <w:r>
-        <w:lastRenderedPageBreak/>
         <w:t>SUPPLIER</w:t>
       </w:r>
     </w:p>
@@ -2817,7 +2956,6 @@
                 <w:u w:val="single"/>
               </w:rPr>
             </w:pPr>
-            <w:proofErr w:type="spellStart"/>
             <w:r>
               <w:rPr>
                 <w:b/>
@@ -2839,7 +2977,6 @@
               </w:rPr>
               <w:t>ount_Number</w:t>
             </w:r>
-            <w:proofErr w:type="spellEnd"/>
           </w:p>
         </w:tc>
         <w:tc>
@@ -2847,11 +2984,9 @@
             <w:tcW w:w="1165" w:type="dxa"/>
           </w:tcPr>
           <w:p>
-            <w:proofErr w:type="spellStart"/>
             <w:r>
               <w:t>Company_Name</w:t>
             </w:r>
-            <w:proofErr w:type="spellEnd"/>
           </w:p>
         </w:tc>
         <w:tc>
@@ -2859,14 +2994,12 @@
             <w:tcW w:w="1166" w:type="dxa"/>
           </w:tcPr>
           <w:p>
-            <w:proofErr w:type="spellStart"/>
             <w:r>
               <w:t>Contac</w:t>
             </w:r>
             <w:r>
               <w:t>t_number</w:t>
             </w:r>
-            <w:proofErr w:type="spellEnd"/>
           </w:p>
         </w:tc>
       </w:tr>
@@ -2888,55 +3021,16 @@
     </w:p>
     <w:p>
       <w:r>
-        <w:t xml:space="preserve">FD1: </w:t>
-      </w:r>
-      <w:proofErr w:type="spellStart"/>
-      <w:r>
-        <w:t>Bank_Account_Number</w:t>
-      </w:r>
-      <w:proofErr w:type="spellEnd"/>
-      <w:r>
-        <w:t xml:space="preserve"> -&gt; </w:t>
-      </w:r>
-      <w:proofErr w:type="spellStart"/>
-      <w:r>
-        <w:t>Company_Name</w:t>
-      </w:r>
-      <w:proofErr w:type="spellEnd"/>
-      <w:r>
-        <w:t xml:space="preserve">, </w:t>
-      </w:r>
-      <w:proofErr w:type="spellStart"/>
-      <w:r>
-        <w:t>Contact_Number</w:t>
-      </w:r>
-      <w:proofErr w:type="spellEnd"/>
-    </w:p>
-    <w:p>
-      <w:r>
-        <w:t xml:space="preserve">FD2: </w:t>
-      </w:r>
-      <w:proofErr w:type="spellStart"/>
-      <w:r>
-        <w:t>Contact_Number</w:t>
-      </w:r>
-      <w:proofErr w:type="spellEnd"/>
-      <w:r>
-        <w:t xml:space="preserve"> -&gt; </w:t>
-      </w:r>
-      <w:proofErr w:type="spellStart"/>
-      <w:r>
-        <w:t>Bank_Account_Number</w:t>
-      </w:r>
-      <w:proofErr w:type="spellEnd"/>
-      <w:r>
-        <w:t xml:space="preserve">, </w:t>
-      </w:r>
-      <w:proofErr w:type="spellStart"/>
-      <w:r>
-        <w:t>Company_Name</w:t>
-      </w:r>
-      <w:proofErr w:type="spellEnd"/>
+        <w:t xml:space="preserve">FD1: Bank_Account_Number -&gt; </w:t>
+      </w:r>
+      <w:r>
+        <w:t>Company_Name, Contact_Number</w:t>
+      </w:r>
+    </w:p>
+    <w:p>
+      <w:r>
+        <w:t>FD2: Contact_Number -&gt; Bank_Account_Number, Company_Name</w:t>
+      </w:r>
     </w:p>
     <w:p/>
     <w:p>
@@ -2946,13 +3040,8 @@
         </w:rPr>
       </w:pPr>
       <w:r>
-        <w:t xml:space="preserve">The PK contains a single attribute which is </w:t>
-      </w:r>
-      <w:proofErr w:type="spellStart"/>
-      <w:r>
-        <w:t>Bank_Account_Number</w:t>
-      </w:r>
-      <w:proofErr w:type="spellEnd"/>
+        <w:t>The PK contains a single attribute which is Bank_Account_Number</w:t>
+      </w:r>
       <w:r>
         <w:rPr>
           <w:rFonts w:hint="eastAsia"/>
@@ -2970,32 +3059,11 @@
     <w:p/>
     <w:p>
       <w:r>
-        <w:t xml:space="preserve">3NF: </w:t>
-      </w:r>
-      <w:proofErr w:type="spellStart"/>
-      <w:r>
-        <w:t>Company_name</w:t>
-      </w:r>
-      <w:proofErr w:type="spellEnd"/>
-      <w:r>
-        <w:t xml:space="preserve"> and </w:t>
-      </w:r>
-      <w:proofErr w:type="spellStart"/>
-      <w:r>
-        <w:t>Conta</w:t>
-      </w:r>
-      <w:r>
-        <w:t>ct_number</w:t>
-      </w:r>
-      <w:proofErr w:type="spellEnd"/>
-      <w:r>
-        <w:t xml:space="preserve"> is non-transitively dependent on the primary key </w:t>
-      </w:r>
-      <w:proofErr w:type="spellStart"/>
-      <w:r>
-        <w:t>Bank_Account_Number</w:t>
-      </w:r>
-      <w:proofErr w:type="spellEnd"/>
+        <w:t>3NF: Company_name and Conta</w:t>
+      </w:r>
+      <w:r>
+        <w:t>ct_number is non-transitively dependent on the primary key Bank_Account_Number</w:t>
+      </w:r>
     </w:p>
     <w:p>
       <w:r>
@@ -3070,11 +3138,9 @@
             <w:tcW w:w="1321" w:type="dxa"/>
           </w:tcPr>
           <w:p>
-            <w:proofErr w:type="spellStart"/>
             <w:r>
               <w:t>Date_opened</w:t>
             </w:r>
-            <w:proofErr w:type="spellEnd"/>
           </w:p>
         </w:tc>
       </w:tr>
@@ -3181,11 +3247,9 @@
             <w:tcW w:w="1109" w:type="dxa"/>
           </w:tcPr>
           <w:p>
-            <w:proofErr w:type="spellStart"/>
             <w:r>
               <w:t>FName</w:t>
             </w:r>
-            <w:proofErr w:type="spellEnd"/>
           </w:p>
         </w:tc>
         <w:tc>
@@ -3193,11 +3257,9 @@
             <w:tcW w:w="1276" w:type="dxa"/>
           </w:tcPr>
           <w:p>
-            <w:proofErr w:type="spellStart"/>
             <w:r>
               <w:t>Middle_INIT</w:t>
             </w:r>
-            <w:proofErr w:type="spellEnd"/>
           </w:p>
         </w:tc>
         <w:tc>
@@ -3205,11 +3267,9 @@
             <w:tcW w:w="968" w:type="dxa"/>
           </w:tcPr>
           <w:p>
-            <w:proofErr w:type="spellStart"/>
             <w:r>
               <w:t>LName</w:t>
             </w:r>
-            <w:proofErr w:type="spellEnd"/>
           </w:p>
         </w:tc>
         <w:tc>
@@ -3227,11 +3287,9 @@
             <w:tcW w:w="1682" w:type="dxa"/>
           </w:tcPr>
           <w:p>
-            <w:proofErr w:type="spellStart"/>
             <w:r>
               <w:t>Amount_In_Stock</w:t>
             </w:r>
-            <w:proofErr w:type="spellEnd"/>
           </w:p>
         </w:tc>
         <w:tc>
@@ -3239,18 +3297,16 @@
             <w:tcW w:w="1101" w:type="dxa"/>
           </w:tcPr>
           <w:p>
-            <w:proofErr w:type="spellStart"/>
             <w:r>
               <w:t>T</w:t>
             </w:r>
-            <w:commentRangeStart w:id="11"/>
+            <w:commentRangeStart w:id="12"/>
             <w:r>
               <w:t>Transaction_Number</w:t>
             </w:r>
-            <w:commentRangeEnd w:id="11"/>
-            <w:proofErr w:type="spellEnd"/>
-            <w:r>
-              <w:commentReference w:id="11"/>
+            <w:commentRangeEnd w:id="12"/>
+            <w:r>
+              <w:commentReference w:id="12"/>
             </w:r>
           </w:p>
         </w:tc>
@@ -3267,24 +3323,8 @@
         <w:rPr>
           <w:b/>
         </w:rPr>
-        <w:t xml:space="preserve">Step </w:t>
-      </w:r>
-      <w:proofErr w:type="gramStart"/>
-      <w:r>
-        <w:rPr>
-          <w:b/>
-        </w:rPr>
-        <w:t>1 :</w:t>
-      </w:r>
-      <w:proofErr w:type="gramEnd"/>
-      <w:r>
-        <w:rPr>
-          <w:b/>
-        </w:rPr>
-        <w:t xml:space="preserve"> 1NF:</w:t>
-      </w:r>
-      <w:bookmarkStart w:id="12" w:name="_GoBack"/>
-      <w:bookmarkEnd w:id="12"/>
+        <w:t>Step 1 : 1NF:</w:t>
+      </w:r>
     </w:p>
     <w:p>
       <w:r>
@@ -3302,39 +3342,7 @@
           <w:color w:val="FF0000"/>
           <w:highlight w:val="yellow"/>
         </w:rPr>
-        <w:t xml:space="preserve">Should </w:t>
-      </w:r>
-      <w:proofErr w:type="spellStart"/>
-      <w:r>
-        <w:rPr>
-          <w:color w:val="FF0000"/>
-          <w:highlight w:val="yellow"/>
-        </w:rPr>
-        <w:t>TTransaction_number</w:t>
-      </w:r>
-      <w:proofErr w:type="spellEnd"/>
-      <w:r>
-        <w:rPr>
-          <w:color w:val="FF0000"/>
-          <w:highlight w:val="yellow"/>
-        </w:rPr>
-        <w:t xml:space="preserve"> be treated as a non-atomic value in this relation? (For the purpose of identifying each book individually. As each </w:t>
-      </w:r>
-      <w:proofErr w:type="spellStart"/>
-      <w:r>
-        <w:rPr>
-          <w:color w:val="FF0000"/>
-          <w:highlight w:val="yellow"/>
-        </w:rPr>
-        <w:t>TTransaction_Number</w:t>
-      </w:r>
-      <w:proofErr w:type="spellEnd"/>
-      <w:r>
-        <w:rPr>
-          <w:color w:val="FF0000"/>
-          <w:highlight w:val="yellow"/>
-        </w:rPr>
-        <w:t xml:space="preserve"> identifies a set of books but not single books).</w:t>
+        <w:t>Should TTransaction_number be treated as a non-atomic value in this relation? (For the purpose of identifying each book individually. As each TTransaction_Number identifies a set of books but not single books).</w:t>
       </w:r>
     </w:p>
     <w:p>
@@ -3366,73 +3374,33 @@
         <w:rPr>
           <w:lang w:val="en-AU" w:eastAsia="zh-CN"/>
         </w:rPr>
-        <w:t xml:space="preserve">Title, </w:t>
-      </w:r>
-      <w:proofErr w:type="spellStart"/>
-      <w:proofErr w:type="gramStart"/>
+        <w:t>Title, FName,Middle_INIT,LName,Price,Amount_in_Stock</w:t>
+      </w:r>
       <w:r>
         <w:rPr>
           <w:lang w:val="en-AU" w:eastAsia="zh-CN"/>
         </w:rPr>
-        <w:t>FName,Middle</w:t>
-      </w:r>
-      <w:proofErr w:type="gramEnd"/>
-      <w:r>
+        <w:t xml:space="preserve"> </w:t>
+      </w:r>
+    </w:p>
+    <w:p>
+      <w:pPr>
         <w:rPr>
           <w:lang w:val="en-AU" w:eastAsia="zh-CN"/>
         </w:rPr>
-        <w:t>_INIT,LName,Price,Amount_in_Stock</w:t>
-      </w:r>
-      <w:proofErr w:type="spellEnd"/>
+      </w:pPr>
       <w:r>
         <w:rPr>
           <w:lang w:val="en-AU" w:eastAsia="zh-CN"/>
         </w:rPr>
-        <w:t xml:space="preserve"> </w:t>
-      </w:r>
-    </w:p>
-    <w:p>
-      <w:pPr>
+        <w:t xml:space="preserve">FD2: {Title,FName,Middle_INIT,LName} -&gt; </w:t>
+      </w:r>
+      <w:r>
         <w:rPr>
           <w:lang w:val="en-AU" w:eastAsia="zh-CN"/>
         </w:rPr>
-      </w:pPr>
-      <w:r>
-        <w:rPr>
-          <w:lang w:val="en-AU" w:eastAsia="zh-CN"/>
-        </w:rPr>
-        <w:t>FD2: {</w:t>
-      </w:r>
-      <w:proofErr w:type="spellStart"/>
-      <w:proofErr w:type="gramStart"/>
-      <w:r>
-        <w:rPr>
-          <w:lang w:val="en-AU" w:eastAsia="zh-CN"/>
-        </w:rPr>
-        <w:t>Title,FName</w:t>
-      </w:r>
-      <w:proofErr w:type="gramEnd"/>
-      <w:r>
-        <w:rPr>
-          <w:lang w:val="en-AU" w:eastAsia="zh-CN"/>
-        </w:rPr>
-        <w:t>,Middle_INIT,LName</w:t>
-      </w:r>
-      <w:proofErr w:type="spellEnd"/>
-      <w:r>
-        <w:rPr>
-          <w:lang w:val="en-AU" w:eastAsia="zh-CN"/>
-        </w:rPr>
-        <w:t xml:space="preserve">} -&gt; </w:t>
-      </w:r>
-      <w:proofErr w:type="spellStart"/>
-      <w:r>
-        <w:rPr>
-          <w:lang w:val="en-AU" w:eastAsia="zh-CN"/>
-        </w:rPr>
         <w:t>ISBN,Price,Amount_in_Stock</w:t>
       </w:r>
-      <w:proofErr w:type="spellEnd"/>
     </w:p>
     <w:p>
       <w:pPr>
@@ -3512,7 +3480,6 @@
                 <w:u w:val="single"/>
               </w:rPr>
             </w:pPr>
-            <w:proofErr w:type="spellStart"/>
             <w:r>
               <w:rPr>
                 <w:b/>
@@ -3520,7 +3487,6 @@
               </w:rPr>
               <w:t>Transaction_Number</w:t>
             </w:r>
-            <w:proofErr w:type="spellEnd"/>
           </w:p>
         </w:tc>
         <w:tc>
@@ -3529,12 +3495,10 @@
           </w:tcPr>
           <w:p>
             <w:commentRangeStart w:id="13"/>
-            <w:proofErr w:type="spellStart"/>
             <w:r>
               <w:t>EIRD_Number</w:t>
             </w:r>
             <w:commentRangeEnd w:id="13"/>
-            <w:proofErr w:type="spellEnd"/>
             <w:r>
               <w:commentReference w:id="13"/>
             </w:r>
@@ -3546,12 +3510,10 @@
           </w:tcPr>
           <w:p>
             <w:commentRangeStart w:id="14"/>
-            <w:proofErr w:type="spellStart"/>
             <w:r>
               <w:t>Ccustomer_ID</w:t>
             </w:r>
             <w:commentRangeEnd w:id="14"/>
-            <w:proofErr w:type="spellEnd"/>
             <w:r>
               <w:commentReference w:id="14"/>
             </w:r>
@@ -3578,102 +3540,33 @@
     </w:p>
     <w:p>
       <w:r>
-        <w:t xml:space="preserve">FD1: </w:t>
-      </w:r>
-      <w:proofErr w:type="spellStart"/>
-      <w:r>
-        <w:t>Transaction_Number</w:t>
-      </w:r>
-      <w:proofErr w:type="spellEnd"/>
+        <w:t xml:space="preserve">FD1: Transaction_Number -&gt; </w:t>
+      </w:r>
+      <w:r>
+        <w:t>Tim</w:t>
+      </w:r>
+      <w:r>
+        <w:t>e,Date,EIRD_Number,Ccustomer_ID</w:t>
+      </w:r>
+    </w:p>
+    <w:p>
+      <w:r>
+        <w:t>FD2: {Date,T</w:t>
+      </w:r>
+      <w:r>
+        <w:t>ime,EIRD}</w:t>
+      </w:r>
       <w:r>
         <w:t xml:space="preserve"> -&gt; </w:t>
       </w:r>
-      <w:proofErr w:type="spellStart"/>
-      <w:proofErr w:type="gramStart"/>
-      <w:r>
-        <w:t>Tim</w:t>
-      </w:r>
-      <w:r>
-        <w:t>e,Date</w:t>
-      </w:r>
-      <w:proofErr w:type="gramEnd"/>
-      <w:r>
-        <w:t>,EIRD_Number,Ccustomer_ID</w:t>
-      </w:r>
-      <w:proofErr w:type="spellEnd"/>
-    </w:p>
-    <w:p>
-      <w:r>
-        <w:t>FD2: {</w:t>
-      </w:r>
-      <w:proofErr w:type="spellStart"/>
-      <w:proofErr w:type="gramStart"/>
-      <w:r>
-        <w:t>Date,T</w:t>
-      </w:r>
-      <w:r>
-        <w:t>ime</w:t>
-      </w:r>
-      <w:proofErr w:type="gramEnd"/>
-      <w:r>
-        <w:t>,EIRD</w:t>
-      </w:r>
-      <w:proofErr w:type="spellEnd"/>
-      <w:r>
-        <w:t>}</w:t>
-      </w:r>
-      <w:r>
-        <w:t xml:space="preserve"> -&gt; </w:t>
-      </w:r>
-      <w:proofErr w:type="spellStart"/>
-      <w:r>
-        <w:t>Transaction_Number</w:t>
-      </w:r>
-      <w:proofErr w:type="spellEnd"/>
-      <w:r>
-        <w:t xml:space="preserve">, </w:t>
-      </w:r>
-      <w:proofErr w:type="spellStart"/>
-      <w:r>
-        <w:t>Ccustomer_ID</w:t>
-      </w:r>
-      <w:proofErr w:type="spellEnd"/>
-    </w:p>
-    <w:p>
-      <w:r>
-        <w:t>FD3: {</w:t>
-      </w:r>
-      <w:proofErr w:type="spellStart"/>
-      <w:r>
-        <w:t>Ccustomer_ID</w:t>
-      </w:r>
-      <w:proofErr w:type="spellEnd"/>
-      <w:r>
-        <w:t xml:space="preserve">, </w:t>
-      </w:r>
-      <w:proofErr w:type="spellStart"/>
-      <w:proofErr w:type="gramStart"/>
-      <w:r>
-        <w:t>Date,Time</w:t>
-      </w:r>
-      <w:proofErr w:type="spellEnd"/>
-      <w:proofErr w:type="gramEnd"/>
-      <w:r>
-        <w:t xml:space="preserve">} -&gt; </w:t>
-      </w:r>
-      <w:proofErr w:type="spellStart"/>
-      <w:r>
-        <w:t>Transaction_Number</w:t>
-      </w:r>
-      <w:proofErr w:type="spellEnd"/>
-      <w:r>
-        <w:t xml:space="preserve">, </w:t>
-      </w:r>
-      <w:proofErr w:type="spellStart"/>
-      <w:r>
-        <w:t>EIRD_Number</w:t>
-      </w:r>
-      <w:proofErr w:type="spellEnd"/>
+      <w:r>
+        <w:t>Transaction_Number, Ccustomer_ID</w:t>
+      </w:r>
+    </w:p>
+    <w:p>
+      <w:r>
+        <w:t>FD3: {Ccustomer_ID, Date,Time} -&gt; Transaction_Number, EIRD_Number</w:t>
+      </w:r>
     </w:p>
     <w:p/>
     <w:p>
@@ -3749,11 +3642,9 @@
             <w:tcW w:w="1216" w:type="dxa"/>
           </w:tcPr>
           <w:p>
-            <w:proofErr w:type="spellStart"/>
             <w:r>
               <w:t>Middle_INIT</w:t>
             </w:r>
-            <w:proofErr w:type="spellEnd"/>
           </w:p>
         </w:tc>
         <w:tc>
@@ -3761,11 +3652,9 @@
             <w:tcW w:w="785" w:type="dxa"/>
           </w:tcPr>
           <w:p>
-            <w:proofErr w:type="spellStart"/>
             <w:r>
               <w:t>LName</w:t>
             </w:r>
-            <w:proofErr w:type="spellEnd"/>
           </w:p>
         </w:tc>
         <w:tc>
@@ -3779,7 +3668,6 @@
                 <w:u w:val="single"/>
               </w:rPr>
             </w:pPr>
-            <w:proofErr w:type="spellStart"/>
             <w:r>
               <w:rPr>
                 <w:b/>
@@ -3787,7 +3675,6 @@
               </w:rPr>
               <w:t>IRD_Number</w:t>
             </w:r>
-            <w:proofErr w:type="spellEnd"/>
           </w:p>
         </w:tc>
         <w:tc>
@@ -3795,11 +3682,9 @@
             <w:tcW w:w="1616" w:type="dxa"/>
           </w:tcPr>
           <w:p>
-            <w:proofErr w:type="spellStart"/>
             <w:r>
               <w:t>Contact_Number</w:t>
             </w:r>
-            <w:proofErr w:type="spellEnd"/>
           </w:p>
         </w:tc>
         <w:tc>
@@ -3807,11 +3692,9 @@
             <w:tcW w:w="1404" w:type="dxa"/>
           </w:tcPr>
           <w:p>
-            <w:proofErr w:type="spellStart"/>
             <w:r>
               <w:t>Weekly_Hours</w:t>
             </w:r>
-            <w:proofErr w:type="spellEnd"/>
           </w:p>
         </w:tc>
         <w:tc>
@@ -3819,11 +3702,9 @@
             <w:tcW w:w="1228" w:type="dxa"/>
           </w:tcPr>
           <w:p>
-            <w:proofErr w:type="spellStart"/>
             <w:r>
               <w:t>Hourly_Rate</w:t>
             </w:r>
-            <w:proofErr w:type="spellEnd"/>
           </w:p>
         </w:tc>
         <w:tc>
@@ -3832,12 +3713,10 @@
           </w:tcPr>
           <w:p>
             <w:commentRangeStart w:id="15"/>
-            <w:proofErr w:type="spellStart"/>
             <w:r>
               <w:t>BAddress</w:t>
             </w:r>
             <w:commentRangeEnd w:id="15"/>
-            <w:proofErr w:type="spellEnd"/>
             <w:r>
               <w:commentReference w:id="15"/>
             </w:r>
@@ -3863,15 +3742,7 @@
     </w:p>
     <w:p>
       <w:r>
-        <w:t xml:space="preserve">All attributes are </w:t>
-      </w:r>
-      <w:proofErr w:type="gramStart"/>
-      <w:r>
-        <w:t>atomic,</w:t>
-      </w:r>
-      <w:proofErr w:type="gramEnd"/>
-      <w:r>
-        <w:t xml:space="preserve"> thus the relation is in 1NF.</w:t>
+        <w:t>All attributes are atomic, thus the relation is in 1NF.</w:t>
       </w:r>
     </w:p>
     <w:p/>
@@ -3882,15 +3753,7 @@
     </w:p>
     <w:p>
       <w:r>
-        <w:t xml:space="preserve">FD1: </w:t>
-      </w:r>
-      <w:proofErr w:type="spellStart"/>
-      <w:r>
-        <w:t>IRD_Number</w:t>
-      </w:r>
-      <w:proofErr w:type="spellEnd"/>
-      <w:r>
-        <w:t xml:space="preserve"> -&gt; </w:t>
+        <w:t xml:space="preserve">FD1: IRD_Number -&gt; </w:t>
       </w:r>
       <w:r>
         <w:t>FNAME</w:t>
@@ -3901,86 +3764,52 @@
       <w:r>
         <w:t xml:space="preserve"> </w:t>
       </w:r>
-      <w:proofErr w:type="spellStart"/>
       <w:r>
         <w:t>Middle_INIT</w:t>
       </w:r>
-      <w:proofErr w:type="spellEnd"/>
       <w:r>
         <w:t>,</w:t>
       </w:r>
       <w:r>
         <w:t xml:space="preserve"> </w:t>
       </w:r>
-      <w:proofErr w:type="spellStart"/>
       <w:r>
         <w:t>LName</w:t>
       </w:r>
-      <w:proofErr w:type="spellEnd"/>
       <w:r>
         <w:t>,</w:t>
       </w:r>
       <w:r>
         <w:t xml:space="preserve"> </w:t>
       </w:r>
-      <w:proofErr w:type="spellStart"/>
       <w:r>
         <w:t>Contact_Number</w:t>
       </w:r>
-      <w:proofErr w:type="spellEnd"/>
       <w:r>
         <w:t>,</w:t>
       </w:r>
       <w:r>
         <w:t xml:space="preserve"> </w:t>
       </w:r>
-      <w:proofErr w:type="spellStart"/>
       <w:r>
         <w:t>Weekly_Hours</w:t>
       </w:r>
-      <w:proofErr w:type="spellEnd"/>
       <w:r>
         <w:t>,</w:t>
       </w:r>
       <w:r>
         <w:t xml:space="preserve"> </w:t>
       </w:r>
-      <w:proofErr w:type="spellStart"/>
-      <w:r>
-        <w:t>Hourly_</w:t>
-      </w:r>
-      <w:proofErr w:type="gramStart"/>
-      <w:r>
-        <w:t>Rate</w:t>
-      </w:r>
-      <w:r>
-        <w:t>,BAddress</w:t>
-      </w:r>
-      <w:proofErr w:type="gramEnd"/>
-      <w:r>
-        <w:t>,Wage</w:t>
-      </w:r>
-      <w:proofErr w:type="spellEnd"/>
-    </w:p>
-    <w:p>
-      <w:r>
-        <w:t>FD2: {</w:t>
-      </w:r>
-      <w:proofErr w:type="spellStart"/>
-      <w:r>
-        <w:t>Weekly_</w:t>
-      </w:r>
-      <w:proofErr w:type="gramStart"/>
-      <w:r>
-        <w:t>Hours,Hourly</w:t>
-      </w:r>
-      <w:proofErr w:type="gramEnd"/>
-      <w:r>
-        <w:t>_Rate</w:t>
-      </w:r>
-      <w:proofErr w:type="spellEnd"/>
-      <w:r>
-        <w:t>} -&gt; Wage</w:t>
+      <w:r>
+        <w:t>Hourly_Rate</w:t>
+      </w:r>
+      <w:r>
+        <w:t>,BAddress,Wage</w:t>
+      </w:r>
+    </w:p>
+    <w:p>
+      <w:r>
+        <w:t>FD2: {Weekly_Hours,Hourly_Rate} -&gt; Wage</w:t>
       </w:r>
     </w:p>
     <w:p/>
@@ -3992,39 +3821,10 @@
     <w:p/>
     <w:p>
       <w:r>
-        <w:t>FD2 in EMPLOYEE relation violates 3NF because Wage is not a prime attribute and {</w:t>
-      </w:r>
-      <w:proofErr w:type="spellStart"/>
-      <w:r>
-        <w:t>Weekly_</w:t>
-      </w:r>
-      <w:proofErr w:type="gramStart"/>
-      <w:r>
-        <w:t>Hours</w:t>
-      </w:r>
-      <w:proofErr w:type="spellEnd"/>
-      <w:r>
-        <w:t xml:space="preserve"> ,</w:t>
-      </w:r>
-      <w:proofErr w:type="gramEnd"/>
-      <w:r>
-        <w:t xml:space="preserve"> </w:t>
-      </w:r>
-      <w:proofErr w:type="spellStart"/>
-      <w:r>
-        <w:t>Hourly_Rate</w:t>
-      </w:r>
-      <w:proofErr w:type="spellEnd"/>
-      <w:r>
-        <w:t xml:space="preserve">} is not a </w:t>
-      </w:r>
-      <w:proofErr w:type="spellStart"/>
-      <w:r>
-        <w:t>superkey</w:t>
-      </w:r>
-      <w:proofErr w:type="spellEnd"/>
-      <w:r>
-        <w:t xml:space="preserve"> of R. </w:t>
+        <w:t xml:space="preserve">FD2 in EMPLOYEE relation violates 3NF because Wage is not a prime attribute and {Weekly_Hours , </w:t>
+      </w:r>
+      <w:r>
+        <w:t xml:space="preserve">Hourly_Rate} is not a superkey of R. </w:t>
       </w:r>
     </w:p>
     <w:p/>
@@ -4077,11 +3877,9 @@
             <w:tcW w:w="1216" w:type="dxa"/>
           </w:tcPr>
           <w:p>
-            <w:proofErr w:type="spellStart"/>
             <w:r>
               <w:t>Middle_INIT</w:t>
             </w:r>
-            <w:proofErr w:type="spellEnd"/>
           </w:p>
         </w:tc>
         <w:tc>
@@ -4089,11 +3887,9 @@
             <w:tcW w:w="785" w:type="dxa"/>
           </w:tcPr>
           <w:p>
-            <w:proofErr w:type="spellStart"/>
             <w:r>
               <w:t>LName</w:t>
             </w:r>
-            <w:proofErr w:type="spellEnd"/>
           </w:p>
         </w:tc>
         <w:tc>
@@ -4107,7 +3903,6 @@
                 <w:u w:val="single"/>
               </w:rPr>
             </w:pPr>
-            <w:proofErr w:type="spellStart"/>
             <w:r>
               <w:rPr>
                 <w:b/>
@@ -4115,7 +3910,6 @@
               </w:rPr>
               <w:t>IRD_Number</w:t>
             </w:r>
-            <w:proofErr w:type="spellEnd"/>
           </w:p>
         </w:tc>
         <w:tc>
@@ -4123,11 +3917,9 @@
             <w:tcW w:w="1616" w:type="dxa"/>
           </w:tcPr>
           <w:p>
-            <w:proofErr w:type="spellStart"/>
             <w:r>
               <w:t>Contact_Number</w:t>
             </w:r>
-            <w:proofErr w:type="spellEnd"/>
           </w:p>
         </w:tc>
         <w:tc>
@@ -4135,11 +3927,9 @@
             <w:tcW w:w="1404" w:type="dxa"/>
           </w:tcPr>
           <w:p>
-            <w:proofErr w:type="spellStart"/>
             <w:r>
               <w:t>Weekly_Hours</w:t>
             </w:r>
-            <w:proofErr w:type="spellEnd"/>
           </w:p>
         </w:tc>
         <w:tc>
@@ -4147,11 +3937,9 @@
             <w:tcW w:w="1228" w:type="dxa"/>
           </w:tcPr>
           <w:p>
-            <w:proofErr w:type="spellStart"/>
             <w:r>
               <w:t>Hourly_Rate</w:t>
             </w:r>
-            <w:proofErr w:type="spellEnd"/>
           </w:p>
         </w:tc>
         <w:tc>
@@ -4159,11 +3947,9 @@
             <w:tcW w:w="1506" w:type="dxa"/>
           </w:tcPr>
           <w:p>
-            <w:proofErr w:type="spellStart"/>
             <w:r>
               <w:t>BAddress</w:t>
             </w:r>
-            <w:proofErr w:type="spellEnd"/>
           </w:p>
         </w:tc>
       </w:tr>
@@ -4201,7 +3987,6 @@
                 <w:u w:val="single"/>
               </w:rPr>
             </w:pPr>
-            <w:proofErr w:type="spellStart"/>
             <w:r>
               <w:rPr>
                 <w:b/>
@@ -4209,7 +3994,6 @@
               </w:rPr>
               <w:t>Weekly_Hours</w:t>
             </w:r>
-            <w:proofErr w:type="spellEnd"/>
           </w:p>
         </w:tc>
         <w:tc>
@@ -4223,7 +4007,6 @@
                 <w:u w:val="single"/>
               </w:rPr>
             </w:pPr>
-            <w:proofErr w:type="spellStart"/>
             <w:r>
               <w:rPr>
                 <w:b/>
@@ -4231,7 +4014,6 @@
               </w:rPr>
               <w:t>Hourly_Rate</w:t>
             </w:r>
-            <w:proofErr w:type="spellEnd"/>
           </w:p>
         </w:tc>
         <w:tc>
@@ -4383,7 +4165,6 @@
             <w:tcW w:w="1412" w:type="dxa"/>
           </w:tcPr>
           <w:p>
-            <w:proofErr w:type="spellStart"/>
             <w:r>
               <w:t>Stree</w:t>
             </w:r>
@@ -4393,7 +4174,6 @@
             <w:r>
               <w:t>_Number</w:t>
             </w:r>
-            <w:proofErr w:type="spellEnd"/>
           </w:p>
         </w:tc>
         <w:tc>
@@ -4401,7 +4181,6 @@
             <w:tcW w:w="1295" w:type="dxa"/>
           </w:tcPr>
           <w:p>
-            <w:proofErr w:type="spellStart"/>
             <w:r>
               <w:rPr>
                 <w:rFonts w:hint="eastAsia"/>
@@ -4411,7 +4190,6 @@
             <w:r>
               <w:t>_Name</w:t>
             </w:r>
-            <w:proofErr w:type="spellEnd"/>
           </w:p>
         </w:tc>
         <w:tc>
@@ -4455,7 +4233,6 @@
                 <w:u w:val="single"/>
               </w:rPr>
             </w:pPr>
-            <w:proofErr w:type="spellStart"/>
             <w:r>
               <w:rPr>
                 <w:b/>
@@ -4463,7 +4240,6 @@
               </w:rPr>
               <w:t>Customer_ID</w:t>
             </w:r>
-            <w:proofErr w:type="spellEnd"/>
           </w:p>
         </w:tc>
         <w:tc>
@@ -4471,11 +4247,9 @@
             <w:tcW w:w="793" w:type="dxa"/>
           </w:tcPr>
           <w:p>
-            <w:proofErr w:type="spellStart"/>
             <w:r>
               <w:t>FName</w:t>
             </w:r>
-            <w:proofErr w:type="spellEnd"/>
           </w:p>
         </w:tc>
         <w:tc>
@@ -4483,11 +4257,9 @@
             <w:tcW w:w="785" w:type="dxa"/>
           </w:tcPr>
           <w:p>
-            <w:proofErr w:type="spellStart"/>
             <w:r>
               <w:t>LName</w:t>
             </w:r>
-            <w:proofErr w:type="spellEnd"/>
           </w:p>
         </w:tc>
         <w:tc>
@@ -4495,14 +4267,12 @@
             <w:tcW w:w="1618" w:type="dxa"/>
           </w:tcPr>
           <w:p>
-            <w:proofErr w:type="spellStart"/>
             <w:r>
               <w:t>P</w:t>
             </w:r>
             <w:r>
               <w:t>hone_Number</w:t>
             </w:r>
-            <w:proofErr w:type="spellEnd"/>
           </w:p>
         </w:tc>
       </w:tr>
@@ -4510,17 +4280,8 @@
     <w:p/>
     <w:p>
       <w:r>
-        <w:t xml:space="preserve">FD1: </w:t>
-      </w:r>
-      <w:proofErr w:type="spellStart"/>
-      <w:r>
-        <w:t>Customer_ID</w:t>
-      </w:r>
-      <w:proofErr w:type="spellEnd"/>
-      <w:r>
-        <w:t xml:space="preserve"> -&gt; </w:t>
-      </w:r>
-      <w:proofErr w:type="spellStart"/>
+        <w:t xml:space="preserve">FD1: Customer_ID -&gt; </w:t>
+      </w:r>
       <w:r>
         <w:t>Stree</w:t>
       </w:r>
@@ -4528,44 +4289,11 @@
         <w:t>t</w:t>
       </w:r>
       <w:r>
-        <w:t>_</w:t>
-      </w:r>
-      <w:proofErr w:type="gramStart"/>
-      <w:r>
-        <w:t>Number</w:t>
-      </w:r>
-      <w:r>
-        <w:t>,Street</w:t>
-      </w:r>
-      <w:proofErr w:type="gramEnd"/>
-      <w:r>
-        <w:t>_Name</w:t>
-      </w:r>
-      <w:proofErr w:type="spellEnd"/>
-      <w:r>
-        <w:t xml:space="preserve">, Suburb, City, Postcode, </w:t>
-      </w:r>
-      <w:proofErr w:type="spellStart"/>
-      <w:r>
-        <w:t>FName</w:t>
-      </w:r>
-      <w:proofErr w:type="spellEnd"/>
-      <w:r>
-        <w:t xml:space="preserve">, </w:t>
-      </w:r>
-      <w:proofErr w:type="spellStart"/>
-      <w:r>
-        <w:t>LName</w:t>
-      </w:r>
-      <w:proofErr w:type="spellEnd"/>
-      <w:r>
-        <w:t xml:space="preserve">, </w:t>
-      </w:r>
-      <w:proofErr w:type="spellStart"/>
-      <w:r>
-        <w:t>Phone_Number</w:t>
-      </w:r>
-      <w:proofErr w:type="spellEnd"/>
+        <w:t>_Number</w:t>
+      </w:r>
+      <w:r>
+        <w:t>,Street_Name, Suburb, City, Postcode, FName, LName, Phone_Number</w:t>
+      </w:r>
     </w:p>
     <w:p>
       <w:r>
@@ -4627,15 +4355,7 @@
         <w:t xml:space="preserve"> because P</w:t>
       </w:r>
       <w:r>
-        <w:t xml:space="preserve">ostcode is not a </w:t>
-      </w:r>
-      <w:proofErr w:type="spellStart"/>
-      <w:r>
-        <w:t>superkey</w:t>
-      </w:r>
-      <w:proofErr w:type="spellEnd"/>
-      <w:r>
-        <w:t xml:space="preserve">; and </w:t>
+        <w:t xml:space="preserve">ostcode is not a superkey; and </w:t>
       </w:r>
       <w:r>
         <w:t>the set {</w:t>
@@ -4695,7 +4415,6 @@
             <w:tcW w:w="1479" w:type="dxa"/>
           </w:tcPr>
           <w:p>
-            <w:proofErr w:type="spellStart"/>
             <w:r>
               <w:t>Stree</w:t>
             </w:r>
@@ -4705,7 +4424,6 @@
             <w:r>
               <w:t>_Number</w:t>
             </w:r>
-            <w:proofErr w:type="spellEnd"/>
           </w:p>
         </w:tc>
         <w:tc>
@@ -4713,7 +4431,6 @@
             <w:tcW w:w="1295" w:type="dxa"/>
           </w:tcPr>
           <w:p>
-            <w:proofErr w:type="spellStart"/>
             <w:r>
               <w:rPr>
                 <w:rFonts w:hint="eastAsia"/>
@@ -4723,7 +4440,6 @@
             <w:r>
               <w:t>_Name</w:t>
             </w:r>
-            <w:proofErr w:type="spellEnd"/>
           </w:p>
         </w:tc>
         <w:tc>
@@ -4747,7 +4463,6 @@
                 <w:u w:val="single"/>
               </w:rPr>
             </w:pPr>
-            <w:proofErr w:type="spellStart"/>
             <w:r>
               <w:rPr>
                 <w:b/>
@@ -4755,7 +4470,6 @@
               </w:rPr>
               <w:t>Customer_ID</w:t>
             </w:r>
-            <w:proofErr w:type="spellEnd"/>
           </w:p>
         </w:tc>
         <w:tc>
@@ -4763,11 +4477,9 @@
             <w:tcW w:w="793" w:type="dxa"/>
           </w:tcPr>
           <w:p>
-            <w:proofErr w:type="spellStart"/>
             <w:r>
               <w:t>FName</w:t>
             </w:r>
-            <w:proofErr w:type="spellEnd"/>
           </w:p>
         </w:tc>
         <w:tc>
@@ -4775,11 +4487,9 @@
             <w:tcW w:w="785" w:type="dxa"/>
           </w:tcPr>
           <w:p>
-            <w:proofErr w:type="spellStart"/>
             <w:r>
               <w:t>LName</w:t>
             </w:r>
-            <w:proofErr w:type="spellEnd"/>
           </w:p>
         </w:tc>
         <w:tc>
@@ -4787,14 +4497,12 @@
             <w:tcW w:w="1551" w:type="dxa"/>
           </w:tcPr>
           <w:p>
-            <w:proofErr w:type="spellStart"/>
             <w:r>
               <w:t>P</w:t>
             </w:r>
             <w:r>
               <w:t>hone_Number</w:t>
             </w:r>
-            <w:proofErr w:type="spellEnd"/>
           </w:p>
         </w:tc>
       </w:tr>
@@ -4934,7 +4642,6 @@
               </w:rPr>
             </w:pPr>
             <w:commentRangeStart w:id="16"/>
-            <w:proofErr w:type="spellStart"/>
             <w:r>
               <w:rPr>
                 <w:b/>
@@ -4943,7 +4650,6 @@
               <w:t>EIRD_Number</w:t>
             </w:r>
             <w:commentRangeEnd w:id="16"/>
-            <w:proofErr w:type="spellEnd"/>
             <w:r>
               <w:commentReference w:id="16"/>
             </w:r>
@@ -4974,11 +4680,9 @@
             <w:tcW w:w="1434" w:type="dxa"/>
           </w:tcPr>
           <w:p>
-            <w:proofErr w:type="spellStart"/>
             <w:r>
               <w:t>Date_Received</w:t>
             </w:r>
-            <w:proofErr w:type="spellEnd"/>
           </w:p>
         </w:tc>
         <w:tc>
@@ -4986,11 +4690,9 @@
             <w:tcW w:w="1226" w:type="dxa"/>
           </w:tcPr>
           <w:p>
-            <w:proofErr w:type="spellStart"/>
             <w:r>
               <w:t>Expiry_Date</w:t>
             </w:r>
-            <w:proofErr w:type="spellEnd"/>
           </w:p>
         </w:tc>
       </w:tr>
@@ -4998,29 +4700,8 @@
     <w:p/>
     <w:p>
       <w:r>
-        <w:t>FD1: {</w:t>
-      </w:r>
-      <w:proofErr w:type="spellStart"/>
-      <w:r>
-        <w:t>EIRD_Number</w:t>
-      </w:r>
-      <w:proofErr w:type="spellEnd"/>
-      <w:r>
-        <w:t xml:space="preserve">, Name} -&gt; </w:t>
-      </w:r>
-      <w:proofErr w:type="spellStart"/>
-      <w:r>
-        <w:t>Date_Received</w:t>
-      </w:r>
-      <w:proofErr w:type="spellEnd"/>
-      <w:r>
-        <w:t xml:space="preserve">, </w:t>
-      </w:r>
-      <w:proofErr w:type="spellStart"/>
-      <w:r>
-        <w:t>Expiry_Date</w:t>
-      </w:r>
-      <w:proofErr w:type="spellEnd"/>
+        <w:t>FD1: {EIRD_Number, Name} -&gt; Date_Received, Expiry_Date</w:t>
+      </w:r>
     </w:p>
     <w:p/>
     <w:p/>
@@ -5077,15 +4758,7 @@
         <w:t>satisfies</w:t>
       </w:r>
       <w:r>
-        <w:t xml:space="preserve"> all conditions of BCNF because the left hand side of the FD1 is a </w:t>
-      </w:r>
-      <w:proofErr w:type="spellStart"/>
-      <w:r>
-        <w:t>superkey</w:t>
-      </w:r>
-      <w:proofErr w:type="spellEnd"/>
-      <w:r>
-        <w:t xml:space="preserve">. </w:t>
+        <w:t xml:space="preserve"> all conditions of BCNF because the left hand side of the FD1 is a superkey. </w:t>
       </w:r>
     </w:p>
     <w:p/>
@@ -5173,7 +4846,6 @@
             </w:pPr>
             <w:commentRangeStart w:id="17"/>
             <w:commentRangeStart w:id="18"/>
-            <w:proofErr w:type="spellStart"/>
             <w:r>
               <w:rPr>
                 <w:b/>
@@ -5182,7 +4854,6 @@
               <w:t>EIRD_Number</w:t>
             </w:r>
             <w:commentRangeEnd w:id="17"/>
-            <w:proofErr w:type="spellEnd"/>
             <w:r>
               <w:commentReference w:id="17"/>
             </w:r>
@@ -5199,7 +4870,6 @@
                 <w:u w:val="single"/>
               </w:rPr>
             </w:pPr>
-            <w:proofErr w:type="spellStart"/>
             <w:r>
               <w:rPr>
                 <w:b/>
@@ -5207,7 +4877,6 @@
               </w:rPr>
               <w:t>QName</w:t>
             </w:r>
-            <w:proofErr w:type="spellEnd"/>
           </w:p>
         </w:tc>
         <w:tc>
@@ -5221,7 +4890,6 @@
                 <w:u w:val="single"/>
               </w:rPr>
             </w:pPr>
-            <w:proofErr w:type="spellStart"/>
             <w:r>
               <w:rPr>
                 <w:b/>
@@ -5230,7 +4898,6 @@
               <w:t>QType</w:t>
             </w:r>
             <w:commentRangeEnd w:id="18"/>
-            <w:proofErr w:type="spellEnd"/>
             <w:r>
               <w:rPr>
                 <w:b/>
@@ -5245,28 +4912,7 @@
     <w:p/>
     <w:p>
       <w:r>
-        <w:t>FD1: {</w:t>
-      </w:r>
-      <w:proofErr w:type="spellStart"/>
-      <w:r>
-        <w:t>EIRD_</w:t>
-      </w:r>
-      <w:proofErr w:type="gramStart"/>
-      <w:r>
-        <w:t>Number,QName</w:t>
-      </w:r>
-      <w:proofErr w:type="spellEnd"/>
-      <w:proofErr w:type="gramEnd"/>
-      <w:r>
-        <w:t xml:space="preserve">} -&gt; </w:t>
-      </w:r>
-      <w:proofErr w:type="spellStart"/>
-      <w:r>
-        <w:t>QType</w:t>
-      </w:r>
-      <w:proofErr w:type="spellEnd"/>
-      <w:r>
-        <w:t xml:space="preserve"> </w:t>
+        <w:t xml:space="preserve">FD1: {EIRD_Number,QName} -&gt; QType </w:t>
       </w:r>
     </w:p>
     <w:p/>
@@ -5326,7 +4972,6 @@
           </w:tcPr>
           <w:p>
             <w:commentRangeStart w:id="20"/>
-            <w:proofErr w:type="spellStart"/>
             <w:r>
               <w:rPr>
                 <w:b/>
@@ -5334,7 +4979,6 @@
               </w:rPr>
               <w:t>SBank_Acount_Number</w:t>
             </w:r>
-            <w:proofErr w:type="spellEnd"/>
           </w:p>
         </w:tc>
         <w:tc>
@@ -5408,15 +5052,7 @@
         <w:annotationRef/>
       </w:r>
       <w:r>
-        <w:t xml:space="preserve">1 </w:t>
-      </w:r>
-      <w:proofErr w:type="gramStart"/>
-      <w:r>
-        <w:t>Transaction :</w:t>
-      </w:r>
-      <w:proofErr w:type="gramEnd"/>
-      <w:r>
-        <w:t xml:space="preserve"> N Books</w:t>
+        <w:t>1 Transaction : N Books</w:t>
       </w:r>
     </w:p>
   </w:comment>
@@ -5440,15 +5076,7 @@
         <w:pStyle w:val="CommentText"/>
       </w:pPr>
       <w:r>
-        <w:t xml:space="preserve">1 </w:t>
-      </w:r>
-      <w:proofErr w:type="gramStart"/>
-      <w:r>
-        <w:t>Employee :</w:t>
-      </w:r>
-      <w:proofErr w:type="gramEnd"/>
-      <w:r>
-        <w:t xml:space="preserve"> N Transaction</w:t>
+        <w:t>1 Employee : N Transaction</w:t>
       </w:r>
     </w:p>
   </w:comment>
@@ -5472,15 +5100,7 @@
         <w:pStyle w:val="CommentText"/>
       </w:pPr>
       <w:r>
-        <w:t xml:space="preserve">1 </w:t>
-      </w:r>
-      <w:proofErr w:type="gramStart"/>
-      <w:r>
-        <w:t>Customer :</w:t>
-      </w:r>
-      <w:proofErr w:type="gramEnd"/>
-      <w:r>
-        <w:t xml:space="preserve"> N Transactions</w:t>
+        <w:t>1 Customer : N Transactions</w:t>
       </w:r>
     </w:p>
   </w:comment>
@@ -5504,23 +5124,7 @@
           <w:sz w:val="18"/>
           <w:szCs w:val="18"/>
         </w:rPr>
-        <w:t xml:space="preserve">Step 4: Mapping of Binary </w:t>
-      </w:r>
-      <w:proofErr w:type="gramStart"/>
-      <w:r>
-        <w:rPr>
-          <w:sz w:val="18"/>
-          <w:szCs w:val="18"/>
-        </w:rPr>
-        <w:t>1:N</w:t>
-      </w:r>
-      <w:proofErr w:type="gramEnd"/>
-      <w:r>
-        <w:rPr>
-          <w:sz w:val="18"/>
-          <w:szCs w:val="18"/>
-        </w:rPr>
-        <w:t xml:space="preserve"> Relationship Types </w:t>
+        <w:t xml:space="preserve">Step 4: Mapping of Binary 1:N Relationship Types </w:t>
       </w:r>
     </w:p>
     <w:p>
@@ -5635,23 +5239,7 @@
           <w:sz w:val="18"/>
           <w:szCs w:val="18"/>
         </w:rPr>
-        <w:t xml:space="preserve">So include Primary Key of Bookshop which is 1 side into the N </w:t>
-      </w:r>
-      <w:proofErr w:type="gramStart"/>
-      <w:r>
-        <w:rPr>
-          <w:sz w:val="18"/>
-          <w:szCs w:val="18"/>
-        </w:rPr>
-        <w:t>side</w:t>
-      </w:r>
-      <w:proofErr w:type="gramEnd"/>
-      <w:r>
-        <w:rPr>
-          <w:sz w:val="18"/>
-          <w:szCs w:val="18"/>
-        </w:rPr>
-        <w:t xml:space="preserve"> Employee as Foreign Key.</w:t>
+        <w:t>So include Primary Key of Bookshop which is 1 side into the N side Employee as Foreign Key.</w:t>
       </w:r>
     </w:p>
   </w:comment>
@@ -5691,15 +5279,7 @@
         <w:pStyle w:val="CommentText"/>
       </w:pPr>
       <w:r>
-        <w:t xml:space="preserve">1 </w:t>
-      </w:r>
-      <w:proofErr w:type="gramStart"/>
-      <w:r>
-        <w:t>Employee :</w:t>
-      </w:r>
-      <w:proofErr w:type="gramEnd"/>
-      <w:r>
-        <w:t xml:space="preserve"> N Qualifications</w:t>
+        <w:t>1 Employee : N Qualifications</w:t>
       </w:r>
     </w:p>
   </w:comment>
@@ -5718,22 +5298,14 @@
         <w:rPr>
           <w:color w:val="ED7D31" w:themeColor="accent2"/>
         </w:rPr>
-        <w:t>Should delete attribute ‘Type</w:t>
-      </w:r>
-      <w:proofErr w:type="gramStart"/>
+        <w:t xml:space="preserve">Should delete attribute ‘Type’ </w:t>
+      </w:r>
       <w:r>
         <w:rPr>
           <w:color w:val="ED7D31" w:themeColor="accent2"/>
         </w:rPr>
-        <w:t xml:space="preserve">’ </w:t>
-      </w:r>
-      <w:r>
-        <w:rPr>
-          <w:color w:val="ED7D31" w:themeColor="accent2"/>
-        </w:rPr>
         <w:t>?</w:t>
       </w:r>
-      <w:proofErr w:type="gramEnd"/>
       <w:r>
         <w:rPr>
           <w:color w:val="ED7D31" w:themeColor="accent2"/>
@@ -5787,7 +5359,7 @@
       </w:r>
     </w:p>
   </w:comment>
-  <w:comment w:id="9" w:author="Hyperion zw" w:date="2016-08-13T18:38:00Z" w:initials="Hz">
+  <w:comment w:id="10" w:author="Hyperion zw" w:date="2016-08-13T18:38:00Z" w:initials="Hz">
     <w:p>
       <w:pPr>
         <w:pStyle w:val="CommentText"/>
@@ -5820,7 +5392,7 @@
       </w:r>
     </w:p>
   </w:comment>
-  <w:comment w:id="10" w:author="Hyperion zw" w:date="2016-08-13T18:19:00Z" w:initials="Hz">
+  <w:comment w:id="11" w:author="Hyperion zw" w:date="2016-08-13T18:19:00Z" w:initials="Hz">
     <w:p>
       <w:pPr>
         <w:pStyle w:val="CommentText"/>
@@ -5899,7 +5471,7 @@
       </w:r>
     </w:p>
   </w:comment>
-  <w:comment w:id="11" w:author="Hyperion zw" w:date="2016-08-13T17:46:00Z" w:initials="Hz">
+  <w:comment w:id="12" w:author="Hyperion zw" w:date="2016-08-13T17:46:00Z" w:initials="Hz">
     <w:p>
       <w:pPr>
         <w:pStyle w:val="CommentText"/>
@@ -5911,15 +5483,7 @@
         <w:annotationRef/>
       </w:r>
       <w:r>
-        <w:t xml:space="preserve">1 </w:t>
-      </w:r>
-      <w:proofErr w:type="gramStart"/>
-      <w:r>
-        <w:t>Transaction :</w:t>
-      </w:r>
-      <w:proofErr w:type="gramEnd"/>
-      <w:r>
-        <w:t xml:space="preserve"> N Books</w:t>
+        <w:t>1 Transaction : N Books</w:t>
       </w:r>
     </w:p>
   </w:comment>
@@ -5943,15 +5507,7 @@
         <w:pStyle w:val="CommentText"/>
       </w:pPr>
       <w:r>
-        <w:t xml:space="preserve">1 </w:t>
-      </w:r>
-      <w:proofErr w:type="gramStart"/>
-      <w:r>
-        <w:t>Employee :</w:t>
-      </w:r>
-      <w:proofErr w:type="gramEnd"/>
-      <w:r>
-        <w:t xml:space="preserve"> N Transaction</w:t>
+        <w:t>1 Employee : N Transaction</w:t>
       </w:r>
     </w:p>
   </w:comment>
@@ -5975,15 +5531,7 @@
         <w:pStyle w:val="CommentText"/>
       </w:pPr>
       <w:r>
-        <w:t xml:space="preserve">1 </w:t>
-      </w:r>
-      <w:proofErr w:type="gramStart"/>
-      <w:r>
-        <w:t>Customer :</w:t>
-      </w:r>
-      <w:proofErr w:type="gramEnd"/>
-      <w:r>
-        <w:t xml:space="preserve"> N Transactions</w:t>
+        <w:t>1 Customer : N Transactions</w:t>
       </w:r>
     </w:p>
   </w:comment>
@@ -6007,23 +5555,7 @@
           <w:sz w:val="18"/>
           <w:szCs w:val="18"/>
         </w:rPr>
-        <w:t xml:space="preserve">Step 4: Mapping of Binary </w:t>
-      </w:r>
-      <w:proofErr w:type="gramStart"/>
-      <w:r>
-        <w:rPr>
-          <w:sz w:val="18"/>
-          <w:szCs w:val="18"/>
-        </w:rPr>
-        <w:t>1:N</w:t>
-      </w:r>
-      <w:proofErr w:type="gramEnd"/>
-      <w:r>
-        <w:rPr>
-          <w:sz w:val="18"/>
-          <w:szCs w:val="18"/>
-        </w:rPr>
-        <w:t xml:space="preserve"> Relationship Types </w:t>
+        <w:t xml:space="preserve">Step 4: Mapping of Binary 1:N Relationship Types </w:t>
       </w:r>
     </w:p>
     <w:p>
@@ -6138,23 +5670,7 @@
           <w:sz w:val="18"/>
           <w:szCs w:val="18"/>
         </w:rPr>
-        <w:t xml:space="preserve">So include Primary Key of Bookshop which is 1 side into the N </w:t>
-      </w:r>
-      <w:proofErr w:type="gramStart"/>
-      <w:r>
-        <w:rPr>
-          <w:sz w:val="18"/>
-          <w:szCs w:val="18"/>
-        </w:rPr>
-        <w:t>side</w:t>
-      </w:r>
-      <w:proofErr w:type="gramEnd"/>
-      <w:r>
-        <w:rPr>
-          <w:sz w:val="18"/>
-          <w:szCs w:val="18"/>
-        </w:rPr>
-        <w:t xml:space="preserve"> Employee as Foreign Key.</w:t>
+        <w:t>So include Primary Key of Bookshop which is 1 side into the N side Employee as Foreign Key.</w:t>
       </w:r>
     </w:p>
   </w:comment>
@@ -7040,7 +6556,6 @@
   <w:style w:type="character" w:default="1" w:styleId="DefaultParagraphFont">
     <w:name w:val="Default Paragraph Font"/>
     <w:uiPriority w:val="1"/>
-    <w:semiHidden/>
     <w:unhideWhenUsed/>
   </w:style>
   <w:style w:type="table" w:default="1" w:styleId="TableNormal">
@@ -7445,7 +6960,7 @@
 </file>
 
 <file path=customXml/itemProps1.xml><?xml version="1.0" encoding="utf-8"?>
-<ds:datastoreItem xmlns:ds="http://schemas.openxmlformats.org/officeDocument/2006/customXml" ds:itemID="{B1B5E0BF-A8F6-1E43-903E-30A106DB9C02}">
+<ds:datastoreItem xmlns:ds="http://schemas.openxmlformats.org/officeDocument/2006/customXml" ds:itemID="{2378CE9E-96EA-ED44-9913-0FBCA8373C0C}">
   <ds:schemaRefs>
     <ds:schemaRef ds:uri="http://schemas.openxmlformats.org/officeDocument/2006/bibliography"/>
   </ds:schemaRefs>

</xml_diff>